<commit_message>
learn about the layered architecture
</commit_message>
<xml_diff>
--- a/software-architecture/domain-driven-design/tactical-design/architectural-patterns.docx
+++ b/software-architecture/domain-driven-design/tactical-design/architectural-patterns.docx
@@ -24,19 +24,7 @@
         <w:t xml:space="preserve">, now we are going to talk about </w:t>
       </w:r>
       <w:r>
-        <w:t>design</w:t>
-      </w:r>
-      <w:r>
-        <w:t xml:space="preserve"> </w:t>
-      </w:r>
-      <w:r>
-        <w:t>decisions in a broader context: the different ways to orchestrate the interactions and</w:t>
-      </w:r>
-      <w:r>
-        <w:t xml:space="preserve"> </w:t>
-      </w:r>
-      <w:r>
-        <w:t>dependencies between a system</w:t>
+        <w:t>design decisions in a broader context: the different ways to orchestrate the interactions and dependencies between a system</w:t>
       </w:r>
       <w:r>
         <w:t>’</w:t>
@@ -1266,56 +1254,3911 @@
           <w:b/>
           <w:bCs/>
         </w:rPr>
-        <w:t>broader for modern systems.</w:t>
+        <w:t>broader for modern systems</w:t>
+      </w:r>
+      <w:r>
+        <w:rPr>
+          <w:b/>
+          <w:bCs/>
+        </w:rPr>
+        <w:t>:</w:t>
       </w:r>
     </w:p>
     <w:p>
       <w:pPr>
         <w:pStyle w:val="NoSpacing"/>
+        <w:numPr>
+          <w:ilvl w:val="0"/>
+          <w:numId w:val="9"/>
+        </w:numPr>
       </w:pPr>
       <w:r>
         <w:lastRenderedPageBreak/>
         <w:t>First, ever since the NoSQL revolution broke out, it is common for a system to work</w:t>
       </w:r>
+      <w:r>
+        <w:t xml:space="preserve"> </w:t>
+      </w:r>
+      <w:r>
+        <w:t xml:space="preserve">with </w:t>
+      </w:r>
+      <w:r>
+        <w:rPr>
+          <w:b/>
+          <w:bCs/>
+        </w:rPr>
+        <w:t>multiple databases</w:t>
+      </w:r>
+      <w:r>
+        <w:t>. For example, a document store can act as the operational</w:t>
+      </w:r>
+      <w:r>
+        <w:t xml:space="preserve"> </w:t>
+      </w:r>
+      <w:r>
+        <w:t>database, a search index for dynamic queries, and an in-memory database for</w:t>
+      </w:r>
+      <w:r>
+        <w:t xml:space="preserve"> </w:t>
+      </w:r>
+      <w:r>
+        <w:t>performance-optimized operations.</w:t>
+      </w:r>
     </w:p>
     <w:p>
       <w:pPr>
         <w:pStyle w:val="NoSpacing"/>
       </w:pPr>
-      <w:r>
-        <w:t>with multiple databases. For example, a document store can act as the operational</w:t>
-      </w:r>
     </w:p>
     <w:p>
       <w:pPr>
         <w:pStyle w:val="NoSpacing"/>
-      </w:pPr>
-      <w:r>
-        <w:t>database, a search index for dynamic queries, and an in-memory database for</w:t>
+        <w:numPr>
+          <w:ilvl w:val="0"/>
+          <w:numId w:val="9"/>
+        </w:numPr>
+      </w:pPr>
+      <w:r>
+        <w:t>Second, traditional databases are not the only medium for storing information. For</w:t>
+      </w:r>
+      <w:r>
+        <w:t xml:space="preserve"> </w:t>
+      </w:r>
+      <w:r>
+        <w:t xml:space="preserve">example, </w:t>
+      </w:r>
+      <w:r>
+        <w:rPr>
+          <w:b/>
+          <w:bCs/>
+        </w:rPr>
+        <w:t>cloud-based object storag</w:t>
+      </w:r>
+      <w:r>
+        <w:rPr>
+          <w:b/>
+          <w:bCs/>
+        </w:rPr>
+        <w:t>e</w:t>
+      </w:r>
+      <w:r>
+        <w:t xml:space="preserve"> </w:t>
+      </w:r>
+      <w:r>
+        <w:t>can be used to store the system</w:t>
+      </w:r>
+      <w:r>
+        <w:t>’</w:t>
+      </w:r>
+      <w:r>
+        <w:t xml:space="preserve">s files, or a </w:t>
+      </w:r>
+      <w:r>
+        <w:rPr>
+          <w:b/>
+          <w:bCs/>
+        </w:rPr>
+        <w:t>message</w:t>
+      </w:r>
+      <w:r>
+        <w:rPr>
+          <w:b/>
+          <w:bCs/>
+        </w:rPr>
+        <w:t xml:space="preserve"> </w:t>
+      </w:r>
+      <w:r>
+        <w:rPr>
+          <w:b/>
+          <w:bCs/>
+        </w:rPr>
+        <w:t>bus</w:t>
+      </w:r>
+      <w:r>
+        <w:t xml:space="preserve"> can be used to orchestrate communication between the program</w:t>
+      </w:r>
+      <w:r>
+        <w:t>’</w:t>
+      </w:r>
+      <w:r>
+        <w:t>s</w:t>
+      </w:r>
+      <w:r>
+        <w:t xml:space="preserve"> </w:t>
+      </w:r>
+      <w:r>
+        <w:t>different</w:t>
+      </w:r>
+      <w:r>
+        <w:t xml:space="preserve"> </w:t>
+      </w:r>
+      <w:r>
+        <w:t>functions.</w:t>
+      </w:r>
+      <w:r>
+        <w:t xml:space="preserve">( </w:t>
+      </w:r>
+      <w:r>
+        <w:t>In this context, the message bus is used for the system</w:t>
+      </w:r>
+      <w:r>
+        <w:t>’</w:t>
+      </w:r>
+      <w:r>
+        <w:t>s</w:t>
+      </w:r>
+      <w:r>
+        <w:t xml:space="preserve"> </w:t>
+      </w:r>
+      <w:r>
+        <w:t>internal needs. If it were exposed</w:t>
+      </w:r>
+      <w:r>
+        <w:t xml:space="preserve"> </w:t>
+      </w:r>
+      <w:r>
+        <w:t>publicly, it would</w:t>
+      </w:r>
+      <w:r>
+        <w:t xml:space="preserve"> </w:t>
+      </w:r>
+      <w:r>
+        <w:t>belong to the presentation</w:t>
+      </w:r>
+      <w:r>
+        <w:t xml:space="preserve"> </w:t>
+      </w:r>
+      <w:r>
+        <w:t>layer.</w:t>
+      </w:r>
+      <w:r>
+        <w:t>)</w:t>
       </w:r>
     </w:p>
     <w:p>
       <w:pPr>
         <w:pStyle w:val="NoSpacing"/>
       </w:pPr>
-      <w:r>
-        <w:t>performance-optimized operations.</w:t>
-      </w:r>
     </w:p>
     <w:p>
       <w:pPr>
         <w:pStyle w:val="NoSpacing"/>
-      </w:pPr>
+        <w:numPr>
+          <w:ilvl w:val="0"/>
+          <w:numId w:val="9"/>
+        </w:numPr>
+      </w:pPr>
+      <w:r>
+        <w:t>Finally, this layer also includes integration with the various external information providers</w:t>
+      </w:r>
+      <w:r>
+        <w:t xml:space="preserve"> </w:t>
+      </w:r>
+      <w:r>
+        <w:t>needed to implement the program</w:t>
+      </w:r>
+      <w:r>
+        <w:t>’</w:t>
+      </w:r>
+      <w:r>
+        <w:t>s functionality: APIs provided by external</w:t>
+      </w:r>
+      <w:r>
+        <w:t xml:space="preserve"> </w:t>
+      </w:r>
+      <w:r>
+        <w:t>systems, or cloud vendors</w:t>
+      </w:r>
+      <w:r>
+        <w:t xml:space="preserve">’ </w:t>
+      </w:r>
+      <w:r>
+        <w:t xml:space="preserve"> managed services, such as language translation, stock market</w:t>
+      </w:r>
+      <w:r>
+        <w:t xml:space="preserve"> </w:t>
+      </w:r>
+      <w:r>
+        <w:t>data, and audio transcription</w:t>
+      </w:r>
+      <w:r>
+        <w:t>.</w:t>
+      </w:r>
     </w:p>
     <w:p>
       <w:pPr>
         <w:pStyle w:val="NoSpacing"/>
-        <w:rPr>
+      </w:pPr>
+    </w:p>
+    <w:p>
+      <w:pPr>
+        <w:pStyle w:val="NoSpacing"/>
+        <w:jc w:val="center"/>
+      </w:pPr>
+      <w:r>
+        <w:rPr>
+          <w:noProof/>
+        </w:rPr>
+        <w:drawing>
+          <wp:inline distT="0" distB="0" distL="0" distR="0" wp14:anchorId="4F596FA2" wp14:editId="2DE4CF34">
+            <wp:extent cx="3173104" cy="523225"/>
+            <wp:effectExtent l="0" t="0" r="0" b="0"/>
+            <wp:docPr id="2" name="Picture 2"/>
+            <wp:cNvGraphicFramePr>
+              <a:graphicFrameLocks xmlns:a="http://schemas.openxmlformats.org/drawingml/2006/main" noChangeAspect="1"/>
+            </wp:cNvGraphicFramePr>
+            <a:graphic xmlns:a="http://schemas.openxmlformats.org/drawingml/2006/main">
+              <a:graphicData uri="http://schemas.openxmlformats.org/drawingml/2006/picture">
+                <pic:pic xmlns:pic="http://schemas.openxmlformats.org/drawingml/2006/picture">
+                  <pic:nvPicPr>
+                    <pic:cNvPr id="1" name=""/>
+                    <pic:cNvPicPr/>
+                  </pic:nvPicPr>
+                  <pic:blipFill>
+                    <a:blip r:embed="rId10"/>
+                    <a:stretch>
+                      <a:fillRect/>
+                    </a:stretch>
+                  </pic:blipFill>
+                  <pic:spPr>
+                    <a:xfrm>
+                      <a:off x="0" y="0"/>
+                      <a:ext cx="3214683" cy="530081"/>
+                    </a:xfrm>
+                    <a:prstGeom prst="rect">
+                      <a:avLst/>
+                    </a:prstGeom>
+                  </pic:spPr>
+                </pic:pic>
+              </a:graphicData>
+            </a:graphic>
+          </wp:inline>
+        </w:drawing>
+      </w:r>
+    </w:p>
+    <w:p>
+      <w:pPr>
+        <w:pStyle w:val="Heading2"/>
+      </w:pPr>
+      <w:r>
+        <w:t>Communication between Layers</w:t>
+      </w:r>
+    </w:p>
+    <w:p>
+      <w:pPr>
+        <w:pStyle w:val="NoSpacing"/>
+      </w:pPr>
+      <w:r>
+        <w:t xml:space="preserve">The layers are integrated in a </w:t>
+      </w:r>
+      <w:r>
+        <w:rPr>
+          <w:b/>
+          <w:bCs/>
+        </w:rPr>
+        <w:t>top-down communication model</w:t>
+      </w:r>
+      <w:r>
+        <w:t>: each layer can hold a</w:t>
+      </w:r>
+    </w:p>
+    <w:p>
+      <w:pPr>
+        <w:pStyle w:val="NoSpacing"/>
+      </w:pPr>
+      <w:r>
+        <w:t xml:space="preserve">dependency only on the </w:t>
+      </w:r>
+      <w:r>
+        <w:rPr>
+          <w:b/>
+          <w:bCs/>
+        </w:rPr>
+        <w:t>layer directly beneath</w:t>
+      </w:r>
+      <w:r>
+        <w:t xml:space="preserve"> it, as shown in </w:t>
+      </w:r>
+      <w:r>
+        <w:rPr>
+          <w:color w:val="9A0000"/>
+        </w:rPr>
+        <w:t>Figure 8-5</w:t>
+      </w:r>
+      <w:r>
+        <w:t>.</w:t>
+      </w:r>
+    </w:p>
+    <w:p>
+      <w:pPr>
+        <w:pStyle w:val="NoSpacing"/>
+      </w:pPr>
+    </w:p>
+    <w:p>
+      <w:pPr>
+        <w:pStyle w:val="NoSpacing"/>
+        <w:rPr>
+          <w:b/>
+          <w:bCs/>
+        </w:rPr>
+      </w:pPr>
+      <w:r>
+        <w:rPr>
+          <w:b/>
+          <w:bCs/>
+        </w:rPr>
+        <w:t>This enforces</w:t>
+      </w:r>
+      <w:r>
+        <w:rPr>
+          <w:b/>
+          <w:bCs/>
+        </w:rPr>
+        <w:t xml:space="preserve"> </w:t>
+      </w:r>
+      <w:r>
+        <w:rPr>
+          <w:b/>
+          <w:bCs/>
+        </w:rPr>
+        <w:t>decoupling of implementation concerns</w:t>
+      </w:r>
+    </w:p>
+    <w:p>
+      <w:pPr>
+        <w:pStyle w:val="NoSpacing"/>
+      </w:pPr>
+      <w:r>
+        <w:rPr>
+          <w:b/>
+          <w:bCs/>
+        </w:rPr>
+        <w:t>and reduces the knowledge shared</w:t>
+      </w:r>
+      <w:r>
+        <w:rPr>
+          <w:b/>
+          <w:bCs/>
+        </w:rPr>
+        <w:t xml:space="preserve"> </w:t>
+      </w:r>
+      <w:r>
+        <w:rPr>
+          <w:b/>
+          <w:bCs/>
+        </w:rPr>
+        <w:t>between the layers</w:t>
+      </w:r>
+      <w:r>
+        <w:t>.</w:t>
+      </w:r>
+    </w:p>
+    <w:p>
+      <w:pPr>
+        <w:pStyle w:val="NoSpacing"/>
+      </w:pPr>
+    </w:p>
+    <w:p>
+      <w:pPr>
+        <w:pStyle w:val="NoSpacing"/>
+        <w:rPr>
+          <w:b/>
+          <w:bCs/>
+        </w:rPr>
+      </w:pPr>
+      <w:r>
+        <w:t xml:space="preserve">In </w:t>
+      </w:r>
+      <w:r>
+        <w:rPr>
+          <w:color w:val="9A0000"/>
+        </w:rPr>
+        <w:t>Figure 8-5</w:t>
+      </w:r>
+      <w:r>
+        <w:t>, the presentation layer references only the business</w:t>
+      </w:r>
+      <w:r>
+        <w:rPr>
+          <w:b/>
+          <w:bCs/>
+        </w:rPr>
+        <w:t xml:space="preserve"> </w:t>
+      </w:r>
+      <w:r>
+        <w:t>logic layer. It has no knowledge of the design decisions made in the data access layer.</w:t>
+      </w:r>
+    </w:p>
+    <w:p>
+      <w:pPr>
+        <w:pStyle w:val="NoSpacing"/>
+      </w:pPr>
+    </w:p>
+    <w:p>
+      <w:pPr>
+        <w:jc w:val="center"/>
+      </w:pPr>
+      <w:r>
+        <w:rPr>
+          <w:noProof/>
+        </w:rPr>
+        <w:drawing>
+          <wp:inline distT="0" distB="0" distL="0" distR="0" wp14:anchorId="5CAE1D4C" wp14:editId="65D3EE83">
+            <wp:extent cx="3630304" cy="2347513"/>
+            <wp:effectExtent l="0" t="0" r="8255" b="0"/>
+            <wp:docPr id="3" name="Picture 3"/>
+            <wp:cNvGraphicFramePr>
+              <a:graphicFrameLocks xmlns:a="http://schemas.openxmlformats.org/drawingml/2006/main" noChangeAspect="1"/>
+            </wp:cNvGraphicFramePr>
+            <a:graphic xmlns:a="http://schemas.openxmlformats.org/drawingml/2006/main">
+              <a:graphicData uri="http://schemas.openxmlformats.org/drawingml/2006/picture">
+                <pic:pic xmlns:pic="http://schemas.openxmlformats.org/drawingml/2006/picture">
+                  <pic:nvPicPr>
+                    <pic:cNvPr id="1" name=""/>
+                    <pic:cNvPicPr/>
+                  </pic:nvPicPr>
+                  <pic:blipFill>
+                    <a:blip r:embed="rId11"/>
+                    <a:stretch>
+                      <a:fillRect/>
+                    </a:stretch>
+                  </pic:blipFill>
+                  <pic:spPr>
+                    <a:xfrm>
+                      <a:off x="0" y="0"/>
+                      <a:ext cx="3641805" cy="2354950"/>
+                    </a:xfrm>
+                    <a:prstGeom prst="rect">
+                      <a:avLst/>
+                    </a:prstGeom>
+                  </pic:spPr>
+                </pic:pic>
+              </a:graphicData>
+            </a:graphic>
+          </wp:inline>
+        </w:drawing>
+      </w:r>
+    </w:p>
+    <w:p>
+      <w:pPr>
+        <w:pStyle w:val="Heading2"/>
+      </w:pPr>
+      <w:r>
+        <w:t>Variation</w:t>
+      </w:r>
+    </w:p>
+    <w:p>
+      <w:pPr>
+        <w:pStyle w:val="NoSpacing"/>
+      </w:pPr>
+      <w:r>
+        <w:t>It</w:t>
+      </w:r>
+      <w:r>
+        <w:t>’</w:t>
+      </w:r>
+      <w:r>
+        <w:t>s common to see the layered architecture pattern extended with an additional layer:</w:t>
+      </w:r>
+    </w:p>
+    <w:p>
+      <w:pPr>
+        <w:pStyle w:val="NoSpacing"/>
+        <w:rPr>
+          <w:b/>
+          <w:bCs/>
+        </w:rPr>
+      </w:pPr>
+      <w:r>
+        <w:rPr>
+          <w:b/>
+          <w:bCs/>
+        </w:rPr>
+        <w:t>the service layer</w:t>
+      </w:r>
+      <w:r>
+        <w:rPr>
+          <w:b/>
+          <w:bCs/>
+        </w:rPr>
+        <w:t>:</w:t>
+      </w:r>
+    </w:p>
+    <w:p>
+      <w:pPr>
+        <w:pStyle w:val="NoSpacing"/>
+        <w:rPr>
+          <w:b/>
+          <w:bCs/>
+          <w:i/>
+          <w:iCs/>
+        </w:rPr>
+      </w:pPr>
+      <w:r>
+        <w:rPr>
+          <w:i/>
+          <w:iCs/>
+        </w:rPr>
+        <w:lastRenderedPageBreak/>
+        <w:t>“</w:t>
+      </w:r>
+      <w:r>
+        <w:rPr>
+          <w:i/>
+          <w:iCs/>
+        </w:rPr>
+        <w:t>Defines an application</w:t>
+      </w:r>
+      <w:r>
+        <w:rPr>
+          <w:i/>
+          <w:iCs/>
+        </w:rPr>
+        <w:t>’</w:t>
+      </w:r>
+      <w:r>
+        <w:rPr>
+          <w:i/>
+          <w:iCs/>
+        </w:rPr>
+        <w:t xml:space="preserve">s boundary with a layer of services that establishes </w:t>
+      </w:r>
+      <w:r>
+        <w:rPr>
+          <w:b/>
+          <w:bCs/>
+          <w:i/>
+          <w:iCs/>
+        </w:rPr>
+        <w:t>a set of available</w:t>
+      </w:r>
+      <w:r>
+        <w:rPr>
+          <w:b/>
+          <w:bCs/>
+          <w:i/>
+          <w:iCs/>
+        </w:rPr>
+        <w:t xml:space="preserve"> </w:t>
+      </w:r>
+      <w:r>
+        <w:rPr>
+          <w:b/>
+          <w:bCs/>
+          <w:i/>
+          <w:iCs/>
+          <w:highlight w:val="yellow"/>
+        </w:rPr>
+        <w:t>operations</w:t>
+      </w:r>
+      <w:r>
+        <w:rPr>
+          <w:b/>
+          <w:bCs/>
+          <w:i/>
+          <w:iCs/>
+        </w:rPr>
+        <w:t xml:space="preserve"> </w:t>
+      </w:r>
+      <w:r>
+        <w:rPr>
+          <w:i/>
+          <w:iCs/>
+        </w:rPr>
+        <w:t xml:space="preserve">and </w:t>
+      </w:r>
+      <w:r>
+        <w:rPr>
+          <w:b/>
+          <w:bCs/>
+          <w:i/>
+          <w:iCs/>
+        </w:rPr>
+        <w:t>coordinates the application</w:t>
+      </w:r>
+      <w:r>
+        <w:rPr>
+          <w:b/>
+          <w:bCs/>
+          <w:i/>
+          <w:iCs/>
+        </w:rPr>
+        <w:t>’</w:t>
+      </w:r>
+      <w:r>
+        <w:rPr>
+          <w:b/>
+          <w:bCs/>
+          <w:i/>
+          <w:iCs/>
+        </w:rPr>
+        <w:t>s response in each operation</w:t>
+      </w:r>
+      <w:r>
+        <w:rPr>
+          <w:i/>
+          <w:iCs/>
+        </w:rPr>
+        <w:t>.</w:t>
+      </w:r>
+      <w:r>
+        <w:rPr>
+          <w:i/>
+          <w:iCs/>
+        </w:rPr>
+        <w:t>”</w:t>
+      </w:r>
+    </w:p>
+    <w:p>
+      <w:pPr>
+        <w:pStyle w:val="NoSpacing"/>
+        <w:rPr>
+          <w:rFonts w:ascii="MinionPro-It" w:eastAsia="MinionPro-It" w:cs="MinionPro-It"/>
+          <w:i/>
+          <w:iCs/>
+          <w:sz w:val="18"/>
+          <w:szCs w:val="18"/>
+        </w:rPr>
+      </w:pPr>
+      <w:r>
+        <w:rPr>
+          <w:rFonts w:ascii="MinionPro-It" w:eastAsia="MinionPro-It" w:cs="MinionPro-It" w:hint="eastAsia"/>
+          <w:i/>
+          <w:iCs/>
+          <w:sz w:val="18"/>
+          <w:szCs w:val="18"/>
+        </w:rPr>
+        <w:t>—</w:t>
+      </w:r>
+      <w:r>
+        <w:rPr>
+          <w:rFonts w:ascii="MinionPro-It" w:eastAsia="MinionPro-It" w:cs="MinionPro-It"/>
+          <w:i/>
+          <w:iCs/>
+          <w:sz w:val="18"/>
+          <w:szCs w:val="18"/>
+        </w:rPr>
+        <w:t>Patterns of Enterprise Application Architecture</w:t>
+      </w:r>
+    </w:p>
+    <w:p>
+      <w:pPr>
+        <w:pStyle w:val="NoSpacing"/>
+        <w:rPr>
+          <w:rFonts w:ascii="MinionPro-It" w:eastAsia="MinionPro-It" w:cs="MinionPro-It"/>
+          <w:i/>
+          <w:iCs/>
+          <w:sz w:val="18"/>
+          <w:szCs w:val="18"/>
+        </w:rPr>
+      </w:pPr>
+    </w:p>
+    <w:p>
+      <w:pPr>
+        <w:pStyle w:val="NoSpacing"/>
+        <w:rPr>
+          <w:b/>
+          <w:bCs/>
+          <w:highlight w:val="yellow"/>
+        </w:rPr>
+      </w:pPr>
+      <w:r>
+        <w:t xml:space="preserve">The service layer acts as </w:t>
+      </w:r>
+      <w:r>
+        <w:rPr>
+          <w:b/>
+          <w:bCs/>
+          <w:highlight w:val="yellow"/>
+        </w:rPr>
+        <w:t>an intermediary between the program</w:t>
+      </w:r>
+      <w:r>
+        <w:rPr>
+          <w:b/>
+          <w:bCs/>
+          <w:highlight w:val="yellow"/>
+        </w:rPr>
+        <w:t>’</w:t>
+      </w:r>
+      <w:r>
+        <w:rPr>
+          <w:b/>
+          <w:bCs/>
+          <w:highlight w:val="yellow"/>
+        </w:rPr>
+        <w:t>s presentation and</w:t>
+      </w:r>
+    </w:p>
+    <w:p>
+      <w:pPr>
+        <w:pStyle w:val="NoSpacing"/>
+      </w:pPr>
+      <w:r>
+        <w:rPr>
+          <w:b/>
+          <w:bCs/>
+          <w:highlight w:val="yellow"/>
+        </w:rPr>
+        <w:t>business logic layers.</w:t>
+      </w:r>
+    </w:p>
+    <w:p>
+      <w:pPr>
+        <w:pStyle w:val="NoSpacing"/>
+      </w:pPr>
+    </w:p>
+    <w:p>
+      <w:pPr>
+        <w:pStyle w:val="NoSpacing"/>
+      </w:pPr>
+      <w:r>
+        <w:t>Consider the following code</w:t>
+      </w:r>
+      <w:r>
+        <w:t>, without a service layer</w:t>
+      </w:r>
+      <w:r>
+        <w:t>:</w:t>
+      </w:r>
+    </w:p>
+    <w:p>
+      <w:pPr>
+        <w:pStyle w:val="NoSpacing"/>
+      </w:pPr>
+    </w:p>
+    <w:p>
+      <w:pPr>
+        <w:autoSpaceDE w:val="0"/>
+        <w:autoSpaceDN w:val="0"/>
+        <w:adjustRightInd w:val="0"/>
+        <w:spacing w:after="0"/>
+        <w:rPr>
+          <w:rFonts w:ascii="UbuntuMono-Bold" w:eastAsia="MinionPro-Regular" w:hAnsi="UbuntuMono-Bold" w:cs="UbuntuMono-Bold"/>
+          <w:b/>
+          <w:bCs/>
+          <w:color w:val="00CDFF"/>
+          <w:sz w:val="17"/>
+          <w:szCs w:val="17"/>
+        </w:rPr>
+      </w:pPr>
+      <w:r>
+        <w:rPr>
+          <w:rFonts w:ascii="UbuntuMono-Bold" w:eastAsia="MinionPro-Regular" w:hAnsi="UbuntuMono-Bold" w:cs="UbuntuMono-Bold"/>
+          <w:b/>
+          <w:bCs/>
+          <w:color w:val="00669A"/>
+          <w:sz w:val="17"/>
+          <w:szCs w:val="17"/>
+        </w:rPr>
+        <w:t xml:space="preserve">namespace </w:t>
+      </w:r>
+      <w:r>
+        <w:rPr>
+          <w:rFonts w:ascii="UbuntuMono-Bold" w:eastAsia="MinionPro-Regular" w:hAnsi="UbuntuMono-Bold" w:cs="UbuntuMono-Bold"/>
+          <w:b/>
+          <w:bCs/>
+          <w:color w:val="00CDFF"/>
+          <w:sz w:val="17"/>
+          <w:szCs w:val="17"/>
+        </w:rPr>
+        <w:t>MvcApplication.Controllers</w:t>
+      </w:r>
+      <w:r>
+        <w:rPr>
+          <w:rFonts w:ascii="UbuntuMono-Regular" w:eastAsia="MinionPro-Regular" w:hAnsi="UbuntuMono-Regular" w:cs="UbuntuMono-Regular"/>
+          <w:color w:val="000000"/>
+          <w:sz w:val="17"/>
+          <w:szCs w:val="17"/>
+        </w:rPr>
+        <w:t>{</w:t>
+      </w:r>
+    </w:p>
+    <w:p>
+      <w:pPr>
+        <w:autoSpaceDE w:val="0"/>
+        <w:autoSpaceDN w:val="0"/>
+        <w:adjustRightInd w:val="0"/>
+        <w:spacing w:after="0"/>
+        <w:rPr>
+          <w:rFonts w:ascii="UbuntuMono-Regular" w:eastAsia="MinionPro-Regular" w:hAnsi="UbuntuMono-Regular" w:cs="UbuntuMono-Regular"/>
+          <w:color w:val="000089"/>
+          <w:sz w:val="17"/>
+          <w:szCs w:val="17"/>
+        </w:rPr>
+      </w:pPr>
+      <w:r>
+        <w:rPr>
+          <w:rFonts w:ascii="UbuntuMono-Bold" w:eastAsia="MinionPro-Regular" w:hAnsi="UbuntuMono-Bold" w:cs="UbuntuMono-Bold"/>
+          <w:b/>
+          <w:bCs/>
+          <w:color w:val="00669A"/>
+          <w:sz w:val="17"/>
+          <w:szCs w:val="17"/>
+        </w:rPr>
+        <w:t xml:space="preserve">public class </w:t>
+      </w:r>
+      <w:r>
+        <w:rPr>
+          <w:rFonts w:ascii="UbuntuMono-Bold" w:eastAsia="MinionPro-Regular" w:hAnsi="UbuntuMono-Bold" w:cs="UbuntuMono-Bold"/>
+          <w:b/>
+          <w:bCs/>
+          <w:color w:val="00AB89"/>
+          <w:sz w:val="17"/>
+          <w:szCs w:val="17"/>
+        </w:rPr>
+        <w:t>UserController</w:t>
+      </w:r>
+      <w:r>
+        <w:rPr>
+          <w:rFonts w:ascii="UbuntuMono-Regular" w:eastAsia="MinionPro-Regular" w:hAnsi="UbuntuMono-Regular" w:cs="UbuntuMono-Regular"/>
+          <w:color w:val="000000"/>
+          <w:sz w:val="17"/>
+          <w:szCs w:val="17"/>
+        </w:rPr>
+        <w:t xml:space="preserve">: </w:t>
+      </w:r>
+      <w:r>
+        <w:rPr>
+          <w:rFonts w:ascii="UbuntuMono-Regular" w:eastAsia="MinionPro-Regular" w:hAnsi="UbuntuMono-Regular" w:cs="UbuntuMono-Regular"/>
+          <w:color w:val="000089"/>
+          <w:sz w:val="17"/>
+          <w:szCs w:val="17"/>
+        </w:rPr>
+        <w:t>Controller</w:t>
+      </w:r>
+      <w:r>
+        <w:rPr>
+          <w:rFonts w:ascii="UbuntuMono-Regular" w:eastAsia="MinionPro-Regular" w:hAnsi="UbuntuMono-Regular" w:cs="UbuntuMono-Regular"/>
+          <w:color w:val="000000"/>
+          <w:sz w:val="17"/>
+          <w:szCs w:val="17"/>
+        </w:rPr>
+        <w:t>{</w:t>
+      </w:r>
+    </w:p>
+    <w:p>
+      <w:pPr>
+        <w:autoSpaceDE w:val="0"/>
+        <w:autoSpaceDN w:val="0"/>
+        <w:adjustRightInd w:val="0"/>
+        <w:spacing w:after="0"/>
+        <w:ind w:left="720"/>
+        <w:rPr>
+          <w:rFonts w:ascii="UbuntuMono-Regular" w:eastAsia="MinionPro-Regular" w:hAnsi="UbuntuMono-Regular" w:cs="UbuntuMono-Regular"/>
+          <w:color w:val="000000"/>
+          <w:sz w:val="17"/>
+          <w:szCs w:val="17"/>
+        </w:rPr>
+      </w:pPr>
+    </w:p>
+    <w:p>
+      <w:pPr>
+        <w:autoSpaceDE w:val="0"/>
+        <w:autoSpaceDN w:val="0"/>
+        <w:adjustRightInd w:val="0"/>
+        <w:spacing w:after="0"/>
+        <w:ind w:left="720"/>
+        <w:rPr>
+          <w:rFonts w:ascii="UbuntuMono-Regular" w:eastAsia="MinionPro-Regular" w:hAnsi="UbuntuMono-Regular" w:cs="UbuntuMono-Regular"/>
+          <w:color w:val="33009A"/>
+          <w:sz w:val="17"/>
+          <w:szCs w:val="17"/>
+        </w:rPr>
+      </w:pPr>
+      <w:r>
+        <w:rPr>
+          <w:rFonts w:ascii="UbuntuMono-Regular" w:eastAsia="MinionPro-Regular" w:hAnsi="UbuntuMono-Regular" w:cs="UbuntuMono-Regular"/>
+          <w:color w:val="33009A"/>
+          <w:sz w:val="17"/>
+          <w:szCs w:val="17"/>
+        </w:rPr>
+        <w:t>[AcceptVerbs(HttpVerbs.Post)]</w:t>
+      </w:r>
+    </w:p>
+    <w:p>
+      <w:pPr>
+        <w:autoSpaceDE w:val="0"/>
+        <w:autoSpaceDN w:val="0"/>
+        <w:adjustRightInd w:val="0"/>
+        <w:spacing w:after="0"/>
+        <w:ind w:left="720"/>
+        <w:rPr>
+          <w:rFonts w:ascii="UbuntuMono-Regular" w:eastAsia="MinionPro-Regular" w:hAnsi="UbuntuMono-Regular" w:cs="UbuntuMono-Regular"/>
+          <w:color w:val="000000"/>
+          <w:sz w:val="17"/>
+          <w:szCs w:val="17"/>
+        </w:rPr>
+      </w:pPr>
+      <w:r>
+        <w:rPr>
+          <w:rFonts w:ascii="UbuntuMono-Bold" w:eastAsia="MinionPro-Regular" w:hAnsi="UbuntuMono-Bold" w:cs="UbuntuMono-Bold"/>
+          <w:b/>
+          <w:bCs/>
+          <w:color w:val="00669A"/>
+          <w:sz w:val="17"/>
+          <w:szCs w:val="17"/>
+        </w:rPr>
+        <w:t xml:space="preserve">public </w:t>
+      </w:r>
+      <w:r>
+        <w:rPr>
+          <w:rFonts w:ascii="UbuntuMono-Regular" w:eastAsia="MinionPro-Regular" w:hAnsi="UbuntuMono-Regular" w:cs="UbuntuMono-Regular"/>
+          <w:color w:val="000089"/>
+          <w:sz w:val="17"/>
+          <w:szCs w:val="17"/>
+        </w:rPr>
+        <w:t xml:space="preserve">ActionResult </w:t>
+      </w:r>
+      <w:r>
+        <w:rPr>
+          <w:rFonts w:ascii="UbuntuMono-Regular" w:eastAsia="MinionPro-Regular" w:hAnsi="UbuntuMono-Regular" w:cs="UbuntuMono-Regular"/>
+          <w:color w:val="CD00FF"/>
+          <w:sz w:val="17"/>
+          <w:szCs w:val="17"/>
+        </w:rPr>
+        <w:t>Create</w:t>
+      </w:r>
+      <w:r>
+        <w:rPr>
+          <w:rFonts w:ascii="UbuntuMono-Regular" w:eastAsia="MinionPro-Regular" w:hAnsi="UbuntuMono-Regular" w:cs="UbuntuMono-Regular"/>
+          <w:color w:val="000000"/>
+          <w:sz w:val="17"/>
+          <w:szCs w:val="17"/>
+        </w:rPr>
+        <w:t>(</w:t>
+      </w:r>
+      <w:r>
+        <w:rPr>
+          <w:rFonts w:ascii="UbuntuMono-Regular" w:eastAsia="MinionPro-Regular" w:hAnsi="UbuntuMono-Regular" w:cs="UbuntuMono-Regular"/>
+          <w:color w:val="000089"/>
+          <w:sz w:val="17"/>
+          <w:szCs w:val="17"/>
+        </w:rPr>
+        <w:t>ContactDetails contactDetails</w:t>
+      </w:r>
+      <w:r>
+        <w:rPr>
+          <w:rFonts w:ascii="UbuntuMono-Regular" w:eastAsia="MinionPro-Regular" w:hAnsi="UbuntuMono-Regular" w:cs="UbuntuMono-Regular"/>
+          <w:color w:val="000000"/>
+          <w:sz w:val="17"/>
+          <w:szCs w:val="17"/>
+        </w:rPr>
+        <w:t>){</w:t>
+      </w:r>
+    </w:p>
+    <w:p>
+      <w:pPr>
+        <w:autoSpaceDE w:val="0"/>
+        <w:autoSpaceDN w:val="0"/>
+        <w:adjustRightInd w:val="0"/>
+        <w:spacing w:after="0"/>
+        <w:ind w:left="1440"/>
+        <w:rPr>
+          <w:rFonts w:ascii="UbuntuMono-Regular" w:eastAsia="MinionPro-Regular" w:hAnsi="UbuntuMono-Regular" w:cs="UbuntuMono-Regular"/>
+          <w:color w:val="000000"/>
+          <w:sz w:val="17"/>
+          <w:szCs w:val="17"/>
+        </w:rPr>
+      </w:pPr>
+      <w:r>
+        <w:rPr>
+          <w:rFonts w:ascii="UbuntuMono-Regular" w:eastAsia="MinionPro-Regular" w:hAnsi="UbuntuMono-Regular" w:cs="UbuntuMono-Regular"/>
+          <w:color w:val="000089"/>
+          <w:sz w:val="17"/>
+          <w:szCs w:val="17"/>
+        </w:rPr>
+        <w:t xml:space="preserve">OperationResult result </w:t>
+      </w:r>
+      <w:r>
+        <w:rPr>
+          <w:rFonts w:ascii="UbuntuMono-Regular" w:eastAsia="MinionPro-Regular" w:hAnsi="UbuntuMono-Regular" w:cs="UbuntuMono-Regular"/>
+          <w:color w:val="000000"/>
+          <w:sz w:val="17"/>
+          <w:szCs w:val="17"/>
+        </w:rPr>
+        <w:t xml:space="preserve">= </w:t>
+      </w:r>
+      <w:r>
+        <w:rPr>
+          <w:rFonts w:ascii="UbuntuMono-Bold" w:eastAsia="MinionPro-Regular" w:hAnsi="UbuntuMono-Bold" w:cs="UbuntuMono-Bold"/>
+          <w:b/>
+          <w:bCs/>
+          <w:color w:val="00669A"/>
+          <w:sz w:val="17"/>
+          <w:szCs w:val="17"/>
+        </w:rPr>
+        <w:t>null</w:t>
+      </w:r>
+      <w:r>
+        <w:rPr>
+          <w:rFonts w:ascii="UbuntuMono-Regular" w:eastAsia="MinionPro-Regular" w:hAnsi="UbuntuMono-Regular" w:cs="UbuntuMono-Regular"/>
+          <w:color w:val="000000"/>
+          <w:sz w:val="17"/>
+          <w:szCs w:val="17"/>
+        </w:rPr>
+        <w:t>;</w:t>
+      </w:r>
+    </w:p>
+    <w:p>
+      <w:pPr>
+        <w:autoSpaceDE w:val="0"/>
+        <w:autoSpaceDN w:val="0"/>
+        <w:adjustRightInd w:val="0"/>
+        <w:spacing w:after="0"/>
+        <w:ind w:left="1440"/>
+        <w:rPr>
+          <w:rFonts w:ascii="UbuntuMono-Bold" w:eastAsia="MinionPro-Regular" w:hAnsi="UbuntuMono-Bold" w:cs="UbuntuMono-Bold"/>
+          <w:b/>
+          <w:bCs/>
+          <w:color w:val="00669A"/>
+          <w:sz w:val="17"/>
+          <w:szCs w:val="17"/>
+        </w:rPr>
+      </w:pPr>
+      <w:r>
+        <w:rPr>
+          <w:rFonts w:ascii="UbuntuMono-Bold" w:eastAsia="MinionPro-Regular" w:hAnsi="UbuntuMono-Bold" w:cs="UbuntuMono-Bold"/>
+          <w:b/>
+          <w:bCs/>
+          <w:color w:val="00669A"/>
+          <w:sz w:val="17"/>
+          <w:szCs w:val="17"/>
+        </w:rPr>
+        <w:t>try</w:t>
+      </w:r>
+      <w:r>
+        <w:rPr>
+          <w:rFonts w:ascii="UbuntuMono-Regular" w:eastAsia="MinionPro-Regular" w:hAnsi="UbuntuMono-Regular" w:cs="UbuntuMono-Regular"/>
+          <w:color w:val="000000"/>
+          <w:sz w:val="17"/>
+          <w:szCs w:val="17"/>
+        </w:rPr>
+        <w:t>{</w:t>
+      </w:r>
+    </w:p>
+    <w:p>
+      <w:pPr>
+        <w:autoSpaceDE w:val="0"/>
+        <w:autoSpaceDN w:val="0"/>
+        <w:adjustRightInd w:val="0"/>
+        <w:spacing w:after="0"/>
+        <w:ind w:left="2160"/>
+        <w:rPr>
+          <w:rFonts w:ascii="UbuntuMono-Regular" w:eastAsia="MinionPro-Regular" w:hAnsi="UbuntuMono-Regular" w:cs="UbuntuMono-Regular"/>
+          <w:color w:val="000000"/>
+          <w:sz w:val="17"/>
+          <w:szCs w:val="17"/>
+        </w:rPr>
+      </w:pPr>
+      <w:r>
+        <w:rPr>
+          <w:rFonts w:ascii="UbuntuMono-Regular" w:eastAsia="MinionPro-Regular" w:hAnsi="UbuntuMono-Regular" w:cs="UbuntuMono-Regular"/>
+          <w:color w:val="000089"/>
+          <w:sz w:val="17"/>
+          <w:szCs w:val="17"/>
+        </w:rPr>
+        <w:t>_db</w:t>
+      </w:r>
+      <w:r>
+        <w:rPr>
+          <w:rFonts w:ascii="UbuntuMono-Regular" w:eastAsia="MinionPro-Regular" w:hAnsi="UbuntuMono-Regular" w:cs="UbuntuMono-Regular"/>
+          <w:color w:val="000000"/>
+          <w:sz w:val="17"/>
+          <w:szCs w:val="17"/>
+        </w:rPr>
+        <w:t>.</w:t>
+      </w:r>
+      <w:r>
+        <w:rPr>
+          <w:rFonts w:ascii="UbuntuMono-Regular" w:eastAsia="MinionPro-Regular" w:hAnsi="UbuntuMono-Regular" w:cs="UbuntuMono-Regular"/>
+          <w:color w:val="000089"/>
+          <w:sz w:val="17"/>
+          <w:szCs w:val="17"/>
+        </w:rPr>
+        <w:t>StartTransaction</w:t>
+      </w:r>
+      <w:r>
+        <w:rPr>
+          <w:rFonts w:ascii="UbuntuMono-Regular" w:eastAsia="MinionPro-Regular" w:hAnsi="UbuntuMono-Regular" w:cs="UbuntuMono-Regular"/>
+          <w:color w:val="000000"/>
+          <w:sz w:val="17"/>
+          <w:szCs w:val="17"/>
+        </w:rPr>
+        <w:t>();</w:t>
+      </w:r>
+    </w:p>
+    <w:p>
+      <w:pPr>
+        <w:autoSpaceDE w:val="0"/>
+        <w:autoSpaceDN w:val="0"/>
+        <w:adjustRightInd w:val="0"/>
+        <w:spacing w:after="0"/>
+        <w:ind w:left="2160"/>
+        <w:rPr>
+          <w:rFonts w:ascii="UbuntuMono-Regular" w:eastAsia="MinionPro-Regular" w:hAnsi="UbuntuMono-Regular" w:cs="UbuntuMono-Regular"/>
+          <w:color w:val="000000"/>
+          <w:sz w:val="17"/>
+          <w:szCs w:val="17"/>
+        </w:rPr>
+      </w:pPr>
+      <w:r>
+        <w:rPr>
+          <w:rFonts w:ascii="UbuntuMono-Bold" w:eastAsia="MinionPro-Regular" w:hAnsi="UbuntuMono-Bold" w:cs="UbuntuMono-Bold"/>
+          <w:b/>
+          <w:bCs/>
+          <w:color w:val="007789"/>
+          <w:sz w:val="17"/>
+          <w:szCs w:val="17"/>
+        </w:rPr>
+        <w:t xml:space="preserve">var </w:t>
+      </w:r>
+      <w:r>
+        <w:rPr>
+          <w:rFonts w:ascii="UbuntuMono-Regular" w:eastAsia="MinionPro-Regular" w:hAnsi="UbuntuMono-Regular" w:cs="UbuntuMono-Regular"/>
+          <w:color w:val="000089"/>
+          <w:sz w:val="17"/>
+          <w:szCs w:val="17"/>
+        </w:rPr>
+        <w:t xml:space="preserve">user </w:t>
+      </w:r>
+      <w:r>
+        <w:rPr>
+          <w:rFonts w:ascii="UbuntuMono-Regular" w:eastAsia="MinionPro-Regular" w:hAnsi="UbuntuMono-Regular" w:cs="UbuntuMono-Regular"/>
+          <w:color w:val="000000"/>
+          <w:sz w:val="17"/>
+          <w:szCs w:val="17"/>
+        </w:rPr>
+        <w:t xml:space="preserve">= </w:t>
+      </w:r>
+      <w:r>
+        <w:rPr>
+          <w:rFonts w:ascii="UbuntuMono-Bold" w:eastAsia="MinionPro-Regular" w:hAnsi="UbuntuMono-Bold" w:cs="UbuntuMono-Bold"/>
+          <w:b/>
+          <w:bCs/>
+          <w:color w:val="00669A"/>
+          <w:sz w:val="17"/>
+          <w:szCs w:val="17"/>
+        </w:rPr>
+        <w:t xml:space="preserve">new </w:t>
+      </w:r>
+      <w:r>
+        <w:rPr>
+          <w:rFonts w:ascii="UbuntuMono-Regular" w:eastAsia="MinionPro-Regular" w:hAnsi="UbuntuMono-Regular" w:cs="UbuntuMono-Regular"/>
+          <w:color w:val="000089"/>
+          <w:sz w:val="17"/>
+          <w:szCs w:val="17"/>
+        </w:rPr>
+        <w:t>User</w:t>
+      </w:r>
+      <w:r>
+        <w:rPr>
+          <w:rFonts w:ascii="UbuntuMono-Regular" w:eastAsia="MinionPro-Regular" w:hAnsi="UbuntuMono-Regular" w:cs="UbuntuMono-Regular"/>
+          <w:color w:val="000000"/>
+          <w:sz w:val="17"/>
+          <w:szCs w:val="17"/>
+        </w:rPr>
+        <w:t>();</w:t>
+      </w:r>
+    </w:p>
+    <w:p>
+      <w:pPr>
+        <w:autoSpaceDE w:val="0"/>
+        <w:autoSpaceDN w:val="0"/>
+        <w:adjustRightInd w:val="0"/>
+        <w:spacing w:after="0"/>
+        <w:ind w:left="2160"/>
+        <w:rPr>
+          <w:rFonts w:ascii="UbuntuMono-Regular" w:eastAsia="MinionPro-Regular" w:hAnsi="UbuntuMono-Regular" w:cs="UbuntuMono-Regular"/>
+          <w:color w:val="000000"/>
+          <w:sz w:val="17"/>
+          <w:szCs w:val="17"/>
+        </w:rPr>
+      </w:pPr>
+      <w:r>
+        <w:rPr>
+          <w:rFonts w:ascii="UbuntuMono-Regular" w:eastAsia="MinionPro-Regular" w:hAnsi="UbuntuMono-Regular" w:cs="UbuntuMono-Regular"/>
+          <w:color w:val="000089"/>
+          <w:sz w:val="17"/>
+          <w:szCs w:val="17"/>
+        </w:rPr>
+        <w:t>user</w:t>
+      </w:r>
+      <w:r>
+        <w:rPr>
+          <w:rFonts w:ascii="UbuntuMono-Regular" w:eastAsia="MinionPro-Regular" w:hAnsi="UbuntuMono-Regular" w:cs="UbuntuMono-Regular"/>
+          <w:color w:val="000000"/>
+          <w:sz w:val="17"/>
+          <w:szCs w:val="17"/>
+        </w:rPr>
+        <w:t>.</w:t>
+      </w:r>
+      <w:r>
+        <w:rPr>
+          <w:rFonts w:ascii="UbuntuMono-Regular" w:eastAsia="MinionPro-Regular" w:hAnsi="UbuntuMono-Regular" w:cs="UbuntuMono-Regular"/>
+          <w:color w:val="000089"/>
+          <w:sz w:val="17"/>
+          <w:szCs w:val="17"/>
+        </w:rPr>
+        <w:t>SetContactDetails</w:t>
+      </w:r>
+      <w:r>
+        <w:rPr>
+          <w:rFonts w:ascii="UbuntuMono-Regular" w:eastAsia="MinionPro-Regular" w:hAnsi="UbuntuMono-Regular" w:cs="UbuntuMono-Regular"/>
+          <w:color w:val="000000"/>
+          <w:sz w:val="17"/>
+          <w:szCs w:val="17"/>
+        </w:rPr>
+        <w:t>(</w:t>
+      </w:r>
+      <w:r>
+        <w:rPr>
+          <w:rFonts w:ascii="UbuntuMono-Regular" w:eastAsia="MinionPro-Regular" w:hAnsi="UbuntuMono-Regular" w:cs="UbuntuMono-Regular"/>
+          <w:color w:val="000089"/>
+          <w:sz w:val="17"/>
+          <w:szCs w:val="17"/>
+        </w:rPr>
+        <w:t>contactDetails</w:t>
+      </w:r>
+      <w:r>
+        <w:rPr>
+          <w:rFonts w:ascii="UbuntuMono-Regular" w:eastAsia="MinionPro-Regular" w:hAnsi="UbuntuMono-Regular" w:cs="UbuntuMono-Regular"/>
+          <w:color w:val="000000"/>
+          <w:sz w:val="17"/>
+          <w:szCs w:val="17"/>
+        </w:rPr>
+        <w:t>)</w:t>
+      </w:r>
+    </w:p>
+    <w:p>
+      <w:pPr>
+        <w:autoSpaceDE w:val="0"/>
+        <w:autoSpaceDN w:val="0"/>
+        <w:adjustRightInd w:val="0"/>
+        <w:spacing w:after="0"/>
+        <w:ind w:left="2160"/>
+        <w:rPr>
+          <w:rFonts w:ascii="UbuntuMono-Regular" w:eastAsia="MinionPro-Regular" w:hAnsi="UbuntuMono-Regular" w:cs="UbuntuMono-Regular"/>
+          <w:color w:val="000000"/>
+          <w:sz w:val="17"/>
+          <w:szCs w:val="17"/>
+        </w:rPr>
+      </w:pPr>
+      <w:r>
+        <w:rPr>
+          <w:rFonts w:ascii="UbuntuMono-Regular" w:eastAsia="MinionPro-Regular" w:hAnsi="UbuntuMono-Regular" w:cs="UbuntuMono-Regular"/>
+          <w:color w:val="000089"/>
+          <w:sz w:val="17"/>
+          <w:szCs w:val="17"/>
+        </w:rPr>
+        <w:t>user</w:t>
+      </w:r>
+      <w:r>
+        <w:rPr>
+          <w:rFonts w:ascii="UbuntuMono-Regular" w:eastAsia="MinionPro-Regular" w:hAnsi="UbuntuMono-Regular" w:cs="UbuntuMono-Regular"/>
+          <w:color w:val="000000"/>
+          <w:sz w:val="17"/>
+          <w:szCs w:val="17"/>
+        </w:rPr>
+        <w:t>.</w:t>
+      </w:r>
+      <w:r>
+        <w:rPr>
+          <w:rFonts w:ascii="UbuntuMono-Regular" w:eastAsia="MinionPro-Regular" w:hAnsi="UbuntuMono-Regular" w:cs="UbuntuMono-Regular"/>
+          <w:color w:val="000089"/>
+          <w:sz w:val="17"/>
+          <w:szCs w:val="17"/>
+        </w:rPr>
+        <w:t>Save</w:t>
+      </w:r>
+      <w:r>
+        <w:rPr>
+          <w:rFonts w:ascii="UbuntuMono-Regular" w:eastAsia="MinionPro-Regular" w:hAnsi="UbuntuMono-Regular" w:cs="UbuntuMono-Regular"/>
+          <w:color w:val="000000"/>
+          <w:sz w:val="17"/>
+          <w:szCs w:val="17"/>
+        </w:rPr>
+        <w:t>();</w:t>
+      </w:r>
+    </w:p>
+    <w:p>
+      <w:pPr>
+        <w:autoSpaceDE w:val="0"/>
+        <w:autoSpaceDN w:val="0"/>
+        <w:adjustRightInd w:val="0"/>
+        <w:spacing w:after="0"/>
+        <w:ind w:left="2160"/>
+        <w:rPr>
+          <w:rFonts w:ascii="UbuntuMono-Regular" w:eastAsia="MinionPro-Regular" w:hAnsi="UbuntuMono-Regular" w:cs="UbuntuMono-Regular"/>
+          <w:color w:val="000000"/>
+          <w:sz w:val="17"/>
+          <w:szCs w:val="17"/>
+        </w:rPr>
+      </w:pPr>
+      <w:r>
+        <w:rPr>
+          <w:rFonts w:ascii="UbuntuMono-Regular" w:eastAsia="MinionPro-Regular" w:hAnsi="UbuntuMono-Regular" w:cs="UbuntuMono-Regular"/>
+          <w:color w:val="000089"/>
+          <w:sz w:val="17"/>
+          <w:szCs w:val="17"/>
+        </w:rPr>
+        <w:t>_db</w:t>
+      </w:r>
+      <w:r>
+        <w:rPr>
+          <w:rFonts w:ascii="UbuntuMono-Regular" w:eastAsia="MinionPro-Regular" w:hAnsi="UbuntuMono-Regular" w:cs="UbuntuMono-Regular"/>
+          <w:color w:val="000000"/>
+          <w:sz w:val="17"/>
+          <w:szCs w:val="17"/>
+        </w:rPr>
+        <w:t>.</w:t>
+      </w:r>
+      <w:r>
+        <w:rPr>
+          <w:rFonts w:ascii="UbuntuMono-Regular" w:eastAsia="MinionPro-Regular" w:hAnsi="UbuntuMono-Regular" w:cs="UbuntuMono-Regular"/>
+          <w:color w:val="000089"/>
+          <w:sz w:val="17"/>
+          <w:szCs w:val="17"/>
+        </w:rPr>
+        <w:t>Commit</w:t>
+      </w:r>
+      <w:r>
+        <w:rPr>
+          <w:rFonts w:ascii="UbuntuMono-Regular" w:eastAsia="MinionPro-Regular" w:hAnsi="UbuntuMono-Regular" w:cs="UbuntuMono-Regular"/>
+          <w:color w:val="000000"/>
+          <w:sz w:val="17"/>
+          <w:szCs w:val="17"/>
+        </w:rPr>
+        <w:t>();</w:t>
+      </w:r>
+    </w:p>
+    <w:p>
+      <w:pPr>
+        <w:autoSpaceDE w:val="0"/>
+        <w:autoSpaceDN w:val="0"/>
+        <w:adjustRightInd w:val="0"/>
+        <w:spacing w:after="0"/>
+        <w:ind w:left="2160"/>
+        <w:rPr>
+          <w:rFonts w:ascii="UbuntuMono-Regular" w:eastAsia="MinionPro-Regular" w:hAnsi="UbuntuMono-Regular" w:cs="UbuntuMono-Regular"/>
+          <w:color w:val="000000"/>
+          <w:sz w:val="17"/>
+          <w:szCs w:val="17"/>
+        </w:rPr>
+      </w:pPr>
+      <w:r>
+        <w:rPr>
+          <w:rFonts w:ascii="UbuntuMono-Regular" w:eastAsia="MinionPro-Regular" w:hAnsi="UbuntuMono-Regular" w:cs="UbuntuMono-Regular"/>
+          <w:color w:val="000089"/>
+          <w:sz w:val="17"/>
+          <w:szCs w:val="17"/>
+        </w:rPr>
+        <w:t xml:space="preserve">result </w:t>
+      </w:r>
+      <w:r>
+        <w:rPr>
+          <w:rFonts w:ascii="UbuntuMono-Regular" w:eastAsia="MinionPro-Regular" w:hAnsi="UbuntuMono-Regular" w:cs="UbuntuMono-Regular"/>
+          <w:color w:val="000000"/>
+          <w:sz w:val="17"/>
+          <w:szCs w:val="17"/>
+        </w:rPr>
+        <w:t xml:space="preserve">= </w:t>
+      </w:r>
+      <w:r>
+        <w:rPr>
+          <w:rFonts w:ascii="UbuntuMono-Regular" w:eastAsia="MinionPro-Regular" w:hAnsi="UbuntuMono-Regular" w:cs="UbuntuMono-Regular"/>
+          <w:color w:val="000089"/>
+          <w:sz w:val="17"/>
+          <w:szCs w:val="17"/>
+        </w:rPr>
+        <w:t>OperationResult</w:t>
+      </w:r>
+      <w:r>
+        <w:rPr>
+          <w:rFonts w:ascii="UbuntuMono-Regular" w:eastAsia="MinionPro-Regular" w:hAnsi="UbuntuMono-Regular" w:cs="UbuntuMono-Regular"/>
+          <w:color w:val="000000"/>
+          <w:sz w:val="17"/>
+          <w:szCs w:val="17"/>
+        </w:rPr>
+        <w:t>.</w:t>
+      </w:r>
+      <w:r>
+        <w:rPr>
+          <w:rFonts w:ascii="UbuntuMono-Regular" w:eastAsia="MinionPro-Regular" w:hAnsi="UbuntuMono-Regular" w:cs="UbuntuMono-Regular"/>
+          <w:color w:val="000089"/>
+          <w:sz w:val="17"/>
+          <w:szCs w:val="17"/>
+        </w:rPr>
+        <w:t>Success</w:t>
+      </w:r>
+      <w:r>
+        <w:rPr>
+          <w:rFonts w:ascii="UbuntuMono-Regular" w:eastAsia="MinionPro-Regular" w:hAnsi="UbuntuMono-Regular" w:cs="UbuntuMono-Regular"/>
+          <w:color w:val="000000"/>
+          <w:sz w:val="17"/>
+          <w:szCs w:val="17"/>
+        </w:rPr>
+        <w:t>;</w:t>
+      </w:r>
+    </w:p>
+    <w:p>
+      <w:pPr>
+        <w:autoSpaceDE w:val="0"/>
+        <w:autoSpaceDN w:val="0"/>
+        <w:adjustRightInd w:val="0"/>
+        <w:spacing w:after="0"/>
+        <w:ind w:left="1440"/>
+        <w:rPr>
+          <w:rFonts w:ascii="UbuntuMono-Regular" w:eastAsia="MinionPro-Regular" w:hAnsi="UbuntuMono-Regular" w:cs="UbuntuMono-Regular"/>
+          <w:color w:val="000000"/>
+          <w:sz w:val="17"/>
+          <w:szCs w:val="17"/>
+        </w:rPr>
+      </w:pPr>
+      <w:r>
+        <w:rPr>
+          <w:rFonts w:ascii="UbuntuMono-Regular" w:eastAsia="MinionPro-Regular" w:hAnsi="UbuntuMono-Regular" w:cs="UbuntuMono-Regular"/>
+          <w:color w:val="000000"/>
+          <w:sz w:val="17"/>
+          <w:szCs w:val="17"/>
+        </w:rPr>
+        <w:t xml:space="preserve">} </w:t>
+      </w:r>
+      <w:r>
+        <w:rPr>
+          <w:rFonts w:ascii="UbuntuMono-Bold" w:eastAsia="MinionPro-Regular" w:hAnsi="UbuntuMono-Bold" w:cs="UbuntuMono-Bold"/>
+          <w:b/>
+          <w:bCs/>
+          <w:color w:val="00669A"/>
+          <w:sz w:val="17"/>
+          <w:szCs w:val="17"/>
+        </w:rPr>
+        <w:t xml:space="preserve">catch </w:t>
+      </w:r>
+      <w:r>
+        <w:rPr>
+          <w:rFonts w:ascii="UbuntuMono-Regular" w:eastAsia="MinionPro-Regular" w:hAnsi="UbuntuMono-Regular" w:cs="UbuntuMono-Regular"/>
+          <w:color w:val="000000"/>
+          <w:sz w:val="17"/>
+          <w:szCs w:val="17"/>
+        </w:rPr>
+        <w:t>(</w:t>
+      </w:r>
+      <w:r>
+        <w:rPr>
+          <w:rFonts w:ascii="UbuntuMono-Regular" w:eastAsia="MinionPro-Regular" w:hAnsi="UbuntuMono-Regular" w:cs="UbuntuMono-Regular"/>
+          <w:color w:val="000089"/>
+          <w:sz w:val="17"/>
+          <w:szCs w:val="17"/>
+        </w:rPr>
+        <w:t>Exception ex</w:t>
+      </w:r>
+      <w:r>
+        <w:rPr>
+          <w:rFonts w:ascii="UbuntuMono-Regular" w:eastAsia="MinionPro-Regular" w:hAnsi="UbuntuMono-Regular" w:cs="UbuntuMono-Regular"/>
+          <w:color w:val="000000"/>
+          <w:sz w:val="17"/>
+          <w:szCs w:val="17"/>
+        </w:rPr>
+        <w:t>) {</w:t>
+      </w:r>
+    </w:p>
+    <w:p>
+      <w:pPr>
+        <w:autoSpaceDE w:val="0"/>
+        <w:autoSpaceDN w:val="0"/>
+        <w:adjustRightInd w:val="0"/>
+        <w:spacing w:after="0"/>
+        <w:ind w:left="2160"/>
+        <w:rPr>
+          <w:rFonts w:ascii="UbuntuMono-Regular" w:eastAsia="MinionPro-Regular" w:hAnsi="UbuntuMono-Regular" w:cs="UbuntuMono-Regular"/>
+          <w:color w:val="000000"/>
+          <w:sz w:val="17"/>
+          <w:szCs w:val="17"/>
+        </w:rPr>
+      </w:pPr>
+      <w:r>
+        <w:rPr>
+          <w:rFonts w:ascii="UbuntuMono-Regular" w:eastAsia="MinionPro-Regular" w:hAnsi="UbuntuMono-Regular" w:cs="UbuntuMono-Regular"/>
+          <w:color w:val="000089"/>
+          <w:sz w:val="17"/>
+          <w:szCs w:val="17"/>
+        </w:rPr>
+        <w:t>_db</w:t>
+      </w:r>
+      <w:r>
+        <w:rPr>
+          <w:rFonts w:ascii="UbuntuMono-Regular" w:eastAsia="MinionPro-Regular" w:hAnsi="UbuntuMono-Regular" w:cs="UbuntuMono-Regular"/>
+          <w:color w:val="000000"/>
+          <w:sz w:val="17"/>
+          <w:szCs w:val="17"/>
+        </w:rPr>
+        <w:t>.</w:t>
+      </w:r>
+      <w:r>
+        <w:rPr>
+          <w:rFonts w:ascii="UbuntuMono-Regular" w:eastAsia="MinionPro-Regular" w:hAnsi="UbuntuMono-Regular" w:cs="UbuntuMono-Regular"/>
+          <w:color w:val="000089"/>
+          <w:sz w:val="17"/>
+          <w:szCs w:val="17"/>
+        </w:rPr>
+        <w:t>Rollback</w:t>
+      </w:r>
+      <w:r>
+        <w:rPr>
+          <w:rFonts w:ascii="UbuntuMono-Regular" w:eastAsia="MinionPro-Regular" w:hAnsi="UbuntuMono-Regular" w:cs="UbuntuMono-Regular"/>
+          <w:color w:val="000000"/>
+          <w:sz w:val="17"/>
+          <w:szCs w:val="17"/>
+        </w:rPr>
+        <w:t>();</w:t>
+      </w:r>
+    </w:p>
+    <w:p>
+      <w:pPr>
+        <w:autoSpaceDE w:val="0"/>
+        <w:autoSpaceDN w:val="0"/>
+        <w:adjustRightInd w:val="0"/>
+        <w:spacing w:after="0"/>
+        <w:ind w:left="2160"/>
+        <w:rPr>
+          <w:rFonts w:ascii="UbuntuMono-Regular" w:eastAsia="MinionPro-Regular" w:hAnsi="UbuntuMono-Regular" w:cs="UbuntuMono-Regular"/>
+          <w:color w:val="000000"/>
+          <w:sz w:val="17"/>
+          <w:szCs w:val="17"/>
+        </w:rPr>
+      </w:pPr>
+      <w:r>
+        <w:rPr>
+          <w:rFonts w:ascii="UbuntuMono-Regular" w:eastAsia="MinionPro-Regular" w:hAnsi="UbuntuMono-Regular" w:cs="UbuntuMono-Regular"/>
+          <w:color w:val="000089"/>
+          <w:sz w:val="17"/>
+          <w:szCs w:val="17"/>
+        </w:rPr>
+        <w:t xml:space="preserve">result </w:t>
+      </w:r>
+      <w:r>
+        <w:rPr>
+          <w:rFonts w:ascii="UbuntuMono-Regular" w:eastAsia="MinionPro-Regular" w:hAnsi="UbuntuMono-Regular" w:cs="UbuntuMono-Regular"/>
+          <w:color w:val="000000"/>
+          <w:sz w:val="17"/>
+          <w:szCs w:val="17"/>
+        </w:rPr>
+        <w:t xml:space="preserve">= </w:t>
+      </w:r>
+      <w:r>
+        <w:rPr>
+          <w:rFonts w:ascii="UbuntuMono-Regular" w:eastAsia="MinionPro-Regular" w:hAnsi="UbuntuMono-Regular" w:cs="UbuntuMono-Regular"/>
+          <w:color w:val="000089"/>
+          <w:sz w:val="17"/>
+          <w:szCs w:val="17"/>
+        </w:rPr>
+        <w:t>OperationResult</w:t>
+      </w:r>
+      <w:r>
+        <w:rPr>
+          <w:rFonts w:ascii="UbuntuMono-Regular" w:eastAsia="MinionPro-Regular" w:hAnsi="UbuntuMono-Regular" w:cs="UbuntuMono-Regular"/>
+          <w:color w:val="000000"/>
+          <w:sz w:val="17"/>
+          <w:szCs w:val="17"/>
+        </w:rPr>
+        <w:t>.</w:t>
+      </w:r>
+      <w:r>
+        <w:rPr>
+          <w:rFonts w:ascii="UbuntuMono-Regular" w:eastAsia="MinionPro-Regular" w:hAnsi="UbuntuMono-Regular" w:cs="UbuntuMono-Regular"/>
+          <w:color w:val="000089"/>
+          <w:sz w:val="17"/>
+          <w:szCs w:val="17"/>
+        </w:rPr>
+        <w:t>Exception</w:t>
+      </w:r>
+      <w:r>
+        <w:rPr>
+          <w:rFonts w:ascii="UbuntuMono-Regular" w:eastAsia="MinionPro-Regular" w:hAnsi="UbuntuMono-Regular" w:cs="UbuntuMono-Regular"/>
+          <w:color w:val="000000"/>
+          <w:sz w:val="17"/>
+          <w:szCs w:val="17"/>
+        </w:rPr>
+        <w:t>(</w:t>
+      </w:r>
+      <w:r>
+        <w:rPr>
+          <w:rFonts w:ascii="UbuntuMono-Regular" w:eastAsia="MinionPro-Regular" w:hAnsi="UbuntuMono-Regular" w:cs="UbuntuMono-Regular"/>
+          <w:color w:val="000089"/>
+          <w:sz w:val="17"/>
+          <w:szCs w:val="17"/>
+        </w:rPr>
+        <w:t>ex</w:t>
+      </w:r>
+      <w:r>
+        <w:rPr>
+          <w:rFonts w:ascii="UbuntuMono-Regular" w:eastAsia="MinionPro-Regular" w:hAnsi="UbuntuMono-Regular" w:cs="UbuntuMono-Regular"/>
+          <w:color w:val="000000"/>
+          <w:sz w:val="17"/>
+          <w:szCs w:val="17"/>
+        </w:rPr>
+        <w:t>);</w:t>
+      </w:r>
+    </w:p>
+    <w:p>
+      <w:pPr>
+        <w:autoSpaceDE w:val="0"/>
+        <w:autoSpaceDN w:val="0"/>
+        <w:adjustRightInd w:val="0"/>
+        <w:spacing w:after="0"/>
+        <w:ind w:left="1440"/>
+        <w:rPr>
+          <w:rFonts w:ascii="UbuntuMono-Regular" w:eastAsia="MinionPro-Regular" w:hAnsi="UbuntuMono-Regular" w:cs="UbuntuMono-Regular"/>
+          <w:color w:val="000000"/>
+          <w:sz w:val="17"/>
+          <w:szCs w:val="17"/>
+        </w:rPr>
+      </w:pPr>
+      <w:r>
+        <w:rPr>
+          <w:rFonts w:ascii="UbuntuMono-Regular" w:eastAsia="MinionPro-Regular" w:hAnsi="UbuntuMono-Regular" w:cs="UbuntuMono-Regular"/>
+          <w:color w:val="000000"/>
+          <w:sz w:val="17"/>
+          <w:szCs w:val="17"/>
+        </w:rPr>
+        <w:t>}</w:t>
+      </w:r>
+    </w:p>
+    <w:p>
+      <w:pPr>
+        <w:autoSpaceDE w:val="0"/>
+        <w:autoSpaceDN w:val="0"/>
+        <w:adjustRightInd w:val="0"/>
+        <w:spacing w:after="0"/>
+        <w:ind w:left="1440"/>
+        <w:rPr>
+          <w:rFonts w:ascii="UbuntuMono-Regular" w:eastAsia="MinionPro-Regular" w:hAnsi="UbuntuMono-Regular" w:cs="UbuntuMono-Regular"/>
+          <w:color w:val="000000"/>
+          <w:sz w:val="17"/>
+          <w:szCs w:val="17"/>
+        </w:rPr>
+      </w:pPr>
+      <w:r>
+        <w:rPr>
+          <w:rFonts w:ascii="UbuntuMono-Bold" w:eastAsia="MinionPro-Regular" w:hAnsi="UbuntuMono-Bold" w:cs="UbuntuMono-Bold"/>
+          <w:b/>
+          <w:bCs/>
+          <w:color w:val="00669A"/>
+          <w:sz w:val="17"/>
+          <w:szCs w:val="17"/>
+        </w:rPr>
+        <w:t xml:space="preserve">return </w:t>
+      </w:r>
+      <w:r>
+        <w:rPr>
+          <w:rFonts w:ascii="UbuntuMono-Regular" w:eastAsia="MinionPro-Regular" w:hAnsi="UbuntuMono-Regular" w:cs="UbuntuMono-Regular"/>
+          <w:color w:val="CD00FF"/>
+          <w:sz w:val="17"/>
+          <w:szCs w:val="17"/>
+        </w:rPr>
+        <w:t>View</w:t>
+      </w:r>
+      <w:r>
+        <w:rPr>
+          <w:rFonts w:ascii="UbuntuMono-Regular" w:eastAsia="MinionPro-Regular" w:hAnsi="UbuntuMono-Regular" w:cs="UbuntuMono-Regular"/>
+          <w:color w:val="000000"/>
+          <w:sz w:val="17"/>
+          <w:szCs w:val="17"/>
+        </w:rPr>
+        <w:t>(</w:t>
+      </w:r>
+      <w:r>
+        <w:rPr>
+          <w:rFonts w:ascii="UbuntuMono-Regular" w:eastAsia="MinionPro-Regular" w:hAnsi="UbuntuMono-Regular" w:cs="UbuntuMono-Regular"/>
+          <w:color w:val="000089"/>
+          <w:sz w:val="17"/>
+          <w:szCs w:val="17"/>
+        </w:rPr>
+        <w:t>result</w:t>
+      </w:r>
+      <w:r>
+        <w:rPr>
+          <w:rFonts w:ascii="UbuntuMono-Regular" w:eastAsia="MinionPro-Regular" w:hAnsi="UbuntuMono-Regular" w:cs="UbuntuMono-Regular"/>
+          <w:color w:val="000000"/>
+          <w:sz w:val="17"/>
+          <w:szCs w:val="17"/>
+        </w:rPr>
+        <w:t>);</w:t>
+      </w:r>
+    </w:p>
+    <w:p>
+      <w:pPr>
+        <w:autoSpaceDE w:val="0"/>
+        <w:autoSpaceDN w:val="0"/>
+        <w:adjustRightInd w:val="0"/>
+        <w:spacing w:after="0"/>
+        <w:rPr>
+          <w:rFonts w:ascii="UbuntuMono-Regular" w:eastAsia="MinionPro-Regular" w:hAnsi="UbuntuMono-Regular" w:cs="UbuntuMono-Regular"/>
+          <w:color w:val="000000"/>
+          <w:sz w:val="17"/>
+          <w:szCs w:val="17"/>
+        </w:rPr>
+      </w:pPr>
+      <w:r>
+        <w:rPr>
+          <w:rFonts w:ascii="UbuntuMono-Regular" w:eastAsia="MinionPro-Regular" w:hAnsi="UbuntuMono-Regular" w:cs="UbuntuMono-Regular"/>
+          <w:color w:val="000000"/>
+          <w:sz w:val="17"/>
+          <w:szCs w:val="17"/>
+        </w:rPr>
+        <w:t>}}}</w:t>
+      </w:r>
+    </w:p>
+    <w:p>
+      <w:pPr>
+        <w:pStyle w:val="NoSpacing"/>
+      </w:pPr>
+      <w:r>
+        <w:rPr>
+          <w:b/>
+          <w:bCs/>
+        </w:rPr>
+        <w:t>The MVC controller in this example belongs to the presentation layer</w:t>
+      </w:r>
+      <w:r>
+        <w:t>. It exposes an</w:t>
+      </w:r>
+    </w:p>
+    <w:p>
+      <w:pPr>
+        <w:pStyle w:val="NoSpacing"/>
+      </w:pPr>
+      <w:r>
+        <w:t>endpoint that creates a new user. The endpoint uses the User active record object to</w:t>
+      </w:r>
+    </w:p>
+    <w:p>
+      <w:pPr>
+        <w:pStyle w:val="NoSpacing"/>
+      </w:pPr>
+      <w:r>
+        <w:rPr>
+          <w:rFonts w:ascii="MinionPro-It" w:eastAsia="MinionPro-It" w:cs="MinionPro-It"/>
+          <w:i/>
+          <w:iCs/>
+          <w:sz w:val="18"/>
+          <w:szCs w:val="18"/>
+        </w:rPr>
+        <w:t xml:space="preserve"> </w:t>
+      </w:r>
+      <w:r>
+        <w:t>create a new instance and save it. Moreover, it orchestrates a database transaction to</w:t>
+      </w:r>
+    </w:p>
+    <w:p>
+      <w:pPr>
+        <w:pStyle w:val="NoSpacing"/>
+      </w:pPr>
+      <w:r>
+        <w:t>ensure that a proper response is generated in case of an error.</w:t>
+      </w:r>
+    </w:p>
+    <w:p>
+      <w:pPr>
+        <w:pStyle w:val="NoSpacing"/>
+        <w:jc w:val="center"/>
+      </w:pPr>
+    </w:p>
+    <w:p>
+      <w:pPr>
+        <w:pStyle w:val="NoSpacing"/>
+      </w:pPr>
+      <w:r>
+        <w:t>To further decouple the presentation layer from the underlying business logic, such</w:t>
+      </w:r>
+    </w:p>
+    <w:p>
+      <w:pPr>
+        <w:pStyle w:val="NoSpacing"/>
+        <w:rPr>
+          <w:rFonts w:ascii="MinionPro-It" w:eastAsia="MinionPro-It" w:cs="MinionPro-It"/>
+          <w:i/>
+          <w:iCs/>
+          <w:sz w:val="18"/>
+          <w:szCs w:val="18"/>
+        </w:rPr>
+      </w:pPr>
+      <w:r>
+        <w:t xml:space="preserve">orchestration logic can be moved into a service layer, as shown in </w:t>
+      </w:r>
+      <w:r>
+        <w:rPr>
+          <w:color w:val="9A0000"/>
+        </w:rPr>
+        <w:t>Figure 8-6</w:t>
+      </w:r>
+      <w:r>
+        <w:t>.</w:t>
+      </w:r>
+    </w:p>
+    <w:p>
+      <w:pPr>
+        <w:pStyle w:val="NoSpacing"/>
+        <w:rPr>
+          <w:b/>
+          <w:bCs/>
+        </w:rPr>
+      </w:pPr>
+    </w:p>
+    <w:p>
+      <w:pPr>
+        <w:pStyle w:val="NoSpacing"/>
+        <w:jc w:val="center"/>
+        <w:rPr>
+          <w:b/>
+          <w:bCs/>
+        </w:rPr>
+      </w:pPr>
+      <w:r>
+        <w:rPr>
+          <w:noProof/>
+        </w:rPr>
+        <w:drawing>
+          <wp:inline distT="0" distB="0" distL="0" distR="0" wp14:anchorId="74D5573A" wp14:editId="378051BE">
+            <wp:extent cx="2251881" cy="2067636"/>
+            <wp:effectExtent l="0" t="0" r="0" b="8890"/>
+            <wp:docPr id="4" name="Picture 4"/>
+            <wp:cNvGraphicFramePr>
+              <a:graphicFrameLocks xmlns:a="http://schemas.openxmlformats.org/drawingml/2006/main" noChangeAspect="1"/>
+            </wp:cNvGraphicFramePr>
+            <a:graphic xmlns:a="http://schemas.openxmlformats.org/drawingml/2006/main">
+              <a:graphicData uri="http://schemas.openxmlformats.org/drawingml/2006/picture">
+                <pic:pic xmlns:pic="http://schemas.openxmlformats.org/drawingml/2006/picture">
+                  <pic:nvPicPr>
+                    <pic:cNvPr id="1" name=""/>
+                    <pic:cNvPicPr/>
+                  </pic:nvPicPr>
+                  <pic:blipFill>
+                    <a:blip r:embed="rId12"/>
+                    <a:stretch>
+                      <a:fillRect/>
+                    </a:stretch>
+                  </pic:blipFill>
+                  <pic:spPr>
+                    <a:xfrm>
+                      <a:off x="0" y="0"/>
+                      <a:ext cx="2260531" cy="2075578"/>
+                    </a:xfrm>
+                    <a:prstGeom prst="rect">
+                      <a:avLst/>
+                    </a:prstGeom>
+                  </pic:spPr>
+                </pic:pic>
+              </a:graphicData>
+            </a:graphic>
+          </wp:inline>
+        </w:drawing>
+      </w:r>
+    </w:p>
+    <w:p>
+      <w:pPr>
+        <w:pStyle w:val="NoSpacing"/>
+      </w:pPr>
+    </w:p>
+    <w:p>
+      <w:pPr>
+        <w:pStyle w:val="NoSpacing"/>
+      </w:pPr>
+      <w:r>
+        <w:t>It</w:t>
+      </w:r>
+      <w:r>
+        <w:t>’</w:t>
+      </w:r>
+      <w:r>
+        <w:t>s important to note that in the context of the architectural pattern, the service layer</w:t>
+      </w:r>
+    </w:p>
+    <w:p>
+      <w:pPr>
+        <w:pStyle w:val="NoSpacing"/>
+      </w:pPr>
+      <w:r>
+        <w:t>is a logical boundary. It is not a physical service.</w:t>
+      </w:r>
+    </w:p>
+    <w:p>
+      <w:pPr>
+        <w:pStyle w:val="NoSpacing"/>
+        <w:rPr>
+          <w:b/>
+          <w:bCs/>
+        </w:rPr>
+      </w:pPr>
+      <w:r>
+        <w:rPr>
+          <w:b/>
+          <w:bCs/>
+        </w:rPr>
+        <w:t>The service layer acts as a facade for the business logic layer</w:t>
+      </w:r>
+      <w:r>
+        <w:rPr>
+          <w:b/>
+          <w:bCs/>
+        </w:rPr>
+        <w:t>: it exposes an interface</w:t>
+      </w:r>
+    </w:p>
+    <w:p>
+      <w:pPr>
+        <w:pStyle w:val="NoSpacing"/>
+        <w:rPr>
+          <w:b/>
+          <w:bCs/>
+          <w:highlight w:val="yellow"/>
+        </w:rPr>
+      </w:pPr>
+      <w:r>
+        <w:rPr>
+          <w:b/>
+          <w:bCs/>
+        </w:rPr>
+        <w:lastRenderedPageBreak/>
+        <w:t>that corresponds with the public interface</w:t>
+      </w:r>
+      <w:r>
+        <w:rPr>
+          <w:b/>
+          <w:bCs/>
+        </w:rPr>
+        <w:t>’</w:t>
+      </w:r>
+      <w:r>
+        <w:rPr>
+          <w:b/>
+          <w:bCs/>
+        </w:rPr>
+        <w:t xml:space="preserve">s methods, </w:t>
+      </w:r>
+      <w:r>
+        <w:rPr>
+          <w:b/>
+          <w:bCs/>
+          <w:highlight w:val="yellow"/>
+        </w:rPr>
+        <w:t>encapsulating the required</w:t>
+      </w:r>
+    </w:p>
+    <w:p>
+      <w:pPr>
+        <w:pStyle w:val="NoSpacing"/>
+      </w:pPr>
+      <w:r>
+        <w:rPr>
+          <w:b/>
+          <w:bCs/>
+          <w:highlight w:val="yellow"/>
+        </w:rPr>
+        <w:t>orchestration of the underlying layers</w:t>
+      </w:r>
+      <w:r>
+        <w:rPr>
+          <w:highlight w:val="yellow"/>
+        </w:rPr>
+        <w:t>.</w:t>
+      </w:r>
+      <w:r>
+        <w:t xml:space="preserve"> </w:t>
+      </w:r>
+      <w:r>
+        <w:t>(I add</w:t>
+      </w:r>
+      <w:r>
+        <w:rPr>
+          <w:i/>
+          <w:iCs/>
+        </w:rPr>
+        <w:t>: it acts as a façade/interface to the application’s business logic that exposes operations</w:t>
+      </w:r>
+      <w:r>
+        <w:rPr>
+          <w:i/>
+          <w:iCs/>
+        </w:rPr>
+        <w:t xml:space="preserve"> that the application can do</w:t>
+      </w:r>
+      <w:r>
+        <w:t>)</w:t>
+      </w:r>
+    </w:p>
+    <w:p>
+      <w:pPr>
+        <w:pStyle w:val="NoSpacing"/>
+      </w:pPr>
+      <w:r>
+        <w:t>For example:</w:t>
+      </w:r>
+    </w:p>
+    <w:p>
+      <w:pPr>
+        <w:pStyle w:val="NoSpacing"/>
+      </w:pPr>
+    </w:p>
+    <w:p>
+      <w:pPr>
+        <w:autoSpaceDE w:val="0"/>
+        <w:autoSpaceDN w:val="0"/>
+        <w:adjustRightInd w:val="0"/>
+        <w:spacing w:after="0"/>
+        <w:rPr>
+          <w:rFonts w:ascii="UbuntuMono-Regular" w:eastAsia="MinionPro-Regular" w:hAnsi="UbuntuMono-Regular" w:cs="UbuntuMono-Regular"/>
+          <w:color w:val="000089"/>
+          <w:sz w:val="17"/>
+          <w:szCs w:val="17"/>
+        </w:rPr>
+      </w:pPr>
+      <w:r>
+        <w:rPr>
+          <w:rFonts w:ascii="UbuntuMono-Bold" w:eastAsia="MinionPro-Regular" w:hAnsi="UbuntuMono-Bold" w:cs="UbuntuMono-Bold"/>
+          <w:b/>
+          <w:bCs/>
+          <w:color w:val="00669A"/>
+          <w:sz w:val="17"/>
+          <w:szCs w:val="17"/>
+        </w:rPr>
+        <w:t xml:space="preserve">interface </w:t>
+      </w:r>
+      <w:r>
+        <w:rPr>
+          <w:rFonts w:ascii="UbuntuMono-Regular" w:eastAsia="MinionPro-Regular" w:hAnsi="UbuntuMono-Regular" w:cs="UbuntuMono-Regular"/>
+          <w:color w:val="000089"/>
+          <w:sz w:val="17"/>
+          <w:szCs w:val="17"/>
+        </w:rPr>
+        <w:t>CampaignManagementService</w:t>
+      </w:r>
+    </w:p>
+    <w:p>
+      <w:pPr>
+        <w:autoSpaceDE w:val="0"/>
+        <w:autoSpaceDN w:val="0"/>
+        <w:adjustRightInd w:val="0"/>
+        <w:spacing w:after="0"/>
+        <w:rPr>
+          <w:rFonts w:ascii="UbuntuMono-Regular" w:eastAsia="MinionPro-Regular" w:hAnsi="UbuntuMono-Regular" w:cs="UbuntuMono-Regular"/>
+          <w:color w:val="000000"/>
+          <w:sz w:val="17"/>
+          <w:szCs w:val="17"/>
+        </w:rPr>
+      </w:pPr>
+      <w:r>
+        <w:rPr>
+          <w:rFonts w:ascii="UbuntuMono-Regular" w:eastAsia="MinionPro-Regular" w:hAnsi="UbuntuMono-Regular" w:cs="UbuntuMono-Regular"/>
+          <w:color w:val="000000"/>
+          <w:sz w:val="17"/>
+          <w:szCs w:val="17"/>
+        </w:rPr>
+        <w:t>{</w:t>
+      </w:r>
+    </w:p>
+    <w:p>
+      <w:pPr>
+        <w:autoSpaceDE w:val="0"/>
+        <w:autoSpaceDN w:val="0"/>
+        <w:adjustRightInd w:val="0"/>
+        <w:spacing w:after="0"/>
+        <w:rPr>
+          <w:rFonts w:ascii="UbuntuMono-Regular" w:eastAsia="MinionPro-Regular" w:hAnsi="UbuntuMono-Regular" w:cs="UbuntuMono-Regular"/>
+          <w:color w:val="000000"/>
+          <w:sz w:val="17"/>
+          <w:szCs w:val="17"/>
+        </w:rPr>
+      </w:pPr>
+      <w:r>
+        <w:rPr>
+          <w:rFonts w:ascii="UbuntuMono-Regular" w:eastAsia="MinionPro-Regular" w:hAnsi="UbuntuMono-Regular" w:cs="UbuntuMono-Regular"/>
+          <w:b/>
+          <w:bCs/>
+          <w:color w:val="000089"/>
+          <w:sz w:val="17"/>
+          <w:szCs w:val="17"/>
+        </w:rPr>
+        <w:t>OperationResult</w:t>
+      </w:r>
+      <w:r>
+        <w:rPr>
+          <w:rFonts w:ascii="UbuntuMono-Regular" w:eastAsia="MinionPro-Regular" w:hAnsi="UbuntuMono-Regular" w:cs="UbuntuMono-Regular"/>
+          <w:color w:val="000089"/>
+          <w:sz w:val="17"/>
+          <w:szCs w:val="17"/>
+        </w:rPr>
+        <w:t xml:space="preserve"> </w:t>
+      </w:r>
+      <w:r>
+        <w:rPr>
+          <w:rFonts w:ascii="UbuntuMono-Regular" w:eastAsia="MinionPro-Regular" w:hAnsi="UbuntuMono-Regular" w:cs="UbuntuMono-Regular"/>
+          <w:color w:val="CD00FF"/>
+          <w:sz w:val="17"/>
+          <w:szCs w:val="17"/>
+        </w:rPr>
+        <w:t>CreateCampaign</w:t>
+      </w:r>
+      <w:r>
+        <w:rPr>
+          <w:rFonts w:ascii="UbuntuMono-Regular" w:eastAsia="MinionPro-Regular" w:hAnsi="UbuntuMono-Regular" w:cs="UbuntuMono-Regular"/>
+          <w:color w:val="000000"/>
+          <w:sz w:val="17"/>
+          <w:szCs w:val="17"/>
+        </w:rPr>
+        <w:t>(</w:t>
+      </w:r>
+      <w:r>
+        <w:rPr>
+          <w:rFonts w:ascii="UbuntuMono-Regular" w:eastAsia="MinionPro-Regular" w:hAnsi="UbuntuMono-Regular" w:cs="UbuntuMono-Regular"/>
+          <w:color w:val="000089"/>
+          <w:sz w:val="17"/>
+          <w:szCs w:val="17"/>
+        </w:rPr>
+        <w:t>CampaignDetails details</w:t>
+      </w:r>
+      <w:r>
+        <w:rPr>
+          <w:rFonts w:ascii="UbuntuMono-Regular" w:eastAsia="MinionPro-Regular" w:hAnsi="UbuntuMono-Regular" w:cs="UbuntuMono-Regular"/>
+          <w:color w:val="000000"/>
+          <w:sz w:val="17"/>
+          <w:szCs w:val="17"/>
+        </w:rPr>
+        <w:t>);</w:t>
+      </w:r>
+    </w:p>
+    <w:p>
+      <w:pPr>
+        <w:autoSpaceDE w:val="0"/>
+        <w:autoSpaceDN w:val="0"/>
+        <w:adjustRightInd w:val="0"/>
+        <w:spacing w:after="0"/>
+        <w:rPr>
+          <w:rFonts w:ascii="UbuntuMono-Regular" w:eastAsia="MinionPro-Regular" w:hAnsi="UbuntuMono-Regular" w:cs="UbuntuMono-Regular"/>
+          <w:color w:val="000000"/>
+          <w:sz w:val="17"/>
+          <w:szCs w:val="17"/>
+        </w:rPr>
+      </w:pPr>
+      <w:r>
+        <w:rPr>
+          <w:rFonts w:ascii="UbuntuMono-Regular" w:eastAsia="MinionPro-Regular" w:hAnsi="UbuntuMono-Regular" w:cs="UbuntuMono-Regular"/>
+          <w:color w:val="000089"/>
+          <w:sz w:val="17"/>
+          <w:szCs w:val="17"/>
+        </w:rPr>
+        <w:t xml:space="preserve">OperationResult </w:t>
+      </w:r>
+      <w:r>
+        <w:rPr>
+          <w:rFonts w:ascii="UbuntuMono-Regular" w:eastAsia="MinionPro-Regular" w:hAnsi="UbuntuMono-Regular" w:cs="UbuntuMono-Regular"/>
+          <w:color w:val="CD00FF"/>
+          <w:sz w:val="17"/>
+          <w:szCs w:val="17"/>
+        </w:rPr>
+        <w:t>Publish</w:t>
+      </w:r>
+      <w:r>
+        <w:rPr>
+          <w:rFonts w:ascii="UbuntuMono-Regular" w:eastAsia="MinionPro-Regular" w:hAnsi="UbuntuMono-Regular" w:cs="UbuntuMono-Regular"/>
+          <w:color w:val="000000"/>
+          <w:sz w:val="17"/>
+          <w:szCs w:val="17"/>
+        </w:rPr>
+        <w:t>(</w:t>
+      </w:r>
+      <w:r>
+        <w:rPr>
+          <w:rFonts w:ascii="UbuntuMono-Regular" w:eastAsia="MinionPro-Regular" w:hAnsi="UbuntuMono-Regular" w:cs="UbuntuMono-Regular"/>
+          <w:color w:val="000089"/>
+          <w:sz w:val="17"/>
+          <w:szCs w:val="17"/>
+        </w:rPr>
+        <w:t>CampaignId id</w:t>
+      </w:r>
+      <w:r>
+        <w:rPr>
+          <w:rFonts w:ascii="UbuntuMono-Regular" w:eastAsia="MinionPro-Regular" w:hAnsi="UbuntuMono-Regular" w:cs="UbuntuMono-Regular"/>
+          <w:color w:val="000000"/>
+          <w:sz w:val="17"/>
+          <w:szCs w:val="17"/>
+        </w:rPr>
+        <w:t xml:space="preserve">, </w:t>
+      </w:r>
+      <w:r>
+        <w:rPr>
+          <w:rFonts w:ascii="UbuntuMono-Regular" w:eastAsia="MinionPro-Regular" w:hAnsi="UbuntuMono-Regular" w:cs="UbuntuMono-Regular"/>
+          <w:color w:val="000089"/>
+          <w:sz w:val="17"/>
+          <w:szCs w:val="17"/>
+        </w:rPr>
+        <w:t>PublishingSchedule schedule</w:t>
+      </w:r>
+      <w:r>
+        <w:rPr>
+          <w:rFonts w:ascii="UbuntuMono-Regular" w:eastAsia="MinionPro-Regular" w:hAnsi="UbuntuMono-Regular" w:cs="UbuntuMono-Regular"/>
+          <w:color w:val="000000"/>
+          <w:sz w:val="17"/>
+          <w:szCs w:val="17"/>
+        </w:rPr>
+        <w:t>);</w:t>
+      </w:r>
+    </w:p>
+    <w:p>
+      <w:pPr>
+        <w:autoSpaceDE w:val="0"/>
+        <w:autoSpaceDN w:val="0"/>
+        <w:adjustRightInd w:val="0"/>
+        <w:spacing w:after="0"/>
+        <w:rPr>
+          <w:rFonts w:ascii="UbuntuMono-Regular" w:eastAsia="MinionPro-Regular" w:hAnsi="UbuntuMono-Regular" w:cs="UbuntuMono-Regular"/>
+          <w:color w:val="000000"/>
+          <w:sz w:val="17"/>
+          <w:szCs w:val="17"/>
+        </w:rPr>
+      </w:pPr>
+      <w:r>
+        <w:rPr>
+          <w:rFonts w:ascii="UbuntuMono-Regular" w:eastAsia="MinionPro-Regular" w:hAnsi="UbuntuMono-Regular" w:cs="UbuntuMono-Regular"/>
+          <w:color w:val="000089"/>
+          <w:sz w:val="17"/>
+          <w:szCs w:val="17"/>
+        </w:rPr>
+        <w:t xml:space="preserve">OperationResult </w:t>
+      </w:r>
+      <w:r>
+        <w:rPr>
+          <w:rFonts w:ascii="UbuntuMono-Regular" w:eastAsia="MinionPro-Regular" w:hAnsi="UbuntuMono-Regular" w:cs="UbuntuMono-Regular"/>
+          <w:color w:val="CD00FF"/>
+          <w:sz w:val="17"/>
+          <w:szCs w:val="17"/>
+        </w:rPr>
+        <w:t>Deactivate</w:t>
+      </w:r>
+      <w:r>
+        <w:rPr>
+          <w:rFonts w:ascii="UbuntuMono-Regular" w:eastAsia="MinionPro-Regular" w:hAnsi="UbuntuMono-Regular" w:cs="UbuntuMono-Regular"/>
+          <w:color w:val="000000"/>
+          <w:sz w:val="17"/>
+          <w:szCs w:val="17"/>
+        </w:rPr>
+        <w:t>(</w:t>
+      </w:r>
+      <w:r>
+        <w:rPr>
+          <w:rFonts w:ascii="UbuntuMono-Regular" w:eastAsia="MinionPro-Regular" w:hAnsi="UbuntuMono-Regular" w:cs="UbuntuMono-Regular"/>
+          <w:color w:val="000089"/>
+          <w:sz w:val="17"/>
+          <w:szCs w:val="17"/>
+        </w:rPr>
+        <w:t>CampaignId id</w:t>
+      </w:r>
+      <w:r>
+        <w:rPr>
+          <w:rFonts w:ascii="UbuntuMono-Regular" w:eastAsia="MinionPro-Regular" w:hAnsi="UbuntuMono-Regular" w:cs="UbuntuMono-Regular"/>
+          <w:color w:val="000000"/>
+          <w:sz w:val="17"/>
+          <w:szCs w:val="17"/>
+        </w:rPr>
+        <w:t>);</w:t>
+      </w:r>
+    </w:p>
+    <w:p>
+      <w:pPr>
+        <w:autoSpaceDE w:val="0"/>
+        <w:autoSpaceDN w:val="0"/>
+        <w:adjustRightInd w:val="0"/>
+        <w:spacing w:after="0"/>
+        <w:rPr>
+          <w:rFonts w:ascii="UbuntuMono-Regular" w:eastAsia="MinionPro-Regular" w:hAnsi="UbuntuMono-Regular" w:cs="UbuntuMono-Regular"/>
+          <w:color w:val="000000"/>
+          <w:sz w:val="17"/>
+          <w:szCs w:val="17"/>
+        </w:rPr>
+      </w:pPr>
+      <w:r>
+        <w:rPr>
+          <w:rFonts w:ascii="UbuntuMono-Regular" w:eastAsia="MinionPro-Regular" w:hAnsi="UbuntuMono-Regular" w:cs="UbuntuMono-Regular"/>
+          <w:color w:val="000089"/>
+          <w:sz w:val="17"/>
+          <w:szCs w:val="17"/>
+        </w:rPr>
+        <w:t xml:space="preserve">OperationResult </w:t>
+      </w:r>
+      <w:r>
+        <w:rPr>
+          <w:rFonts w:ascii="UbuntuMono-Regular" w:eastAsia="MinionPro-Regular" w:hAnsi="UbuntuMono-Regular" w:cs="UbuntuMono-Regular"/>
+          <w:color w:val="CD00FF"/>
+          <w:sz w:val="17"/>
+          <w:szCs w:val="17"/>
+        </w:rPr>
+        <w:t>AddDisplayLocation</w:t>
+      </w:r>
+      <w:r>
+        <w:rPr>
+          <w:rFonts w:ascii="UbuntuMono-Regular" w:eastAsia="MinionPro-Regular" w:hAnsi="UbuntuMono-Regular" w:cs="UbuntuMono-Regular"/>
+          <w:color w:val="000000"/>
+          <w:sz w:val="17"/>
+          <w:szCs w:val="17"/>
+        </w:rPr>
+        <w:t>(</w:t>
+      </w:r>
+      <w:r>
+        <w:rPr>
+          <w:rFonts w:ascii="UbuntuMono-Regular" w:eastAsia="MinionPro-Regular" w:hAnsi="UbuntuMono-Regular" w:cs="UbuntuMono-Regular"/>
+          <w:color w:val="000089"/>
+          <w:sz w:val="17"/>
+          <w:szCs w:val="17"/>
+        </w:rPr>
+        <w:t>CampaignId id</w:t>
+      </w:r>
+      <w:r>
+        <w:rPr>
+          <w:rFonts w:ascii="UbuntuMono-Regular" w:eastAsia="MinionPro-Regular" w:hAnsi="UbuntuMono-Regular" w:cs="UbuntuMono-Regular"/>
+          <w:color w:val="000000"/>
+          <w:sz w:val="17"/>
+          <w:szCs w:val="17"/>
+        </w:rPr>
+        <w:t xml:space="preserve">, </w:t>
+      </w:r>
+      <w:r>
+        <w:rPr>
+          <w:rFonts w:ascii="UbuntuMono-Regular" w:eastAsia="MinionPro-Regular" w:hAnsi="UbuntuMono-Regular" w:cs="UbuntuMono-Regular"/>
+          <w:color w:val="000089"/>
+          <w:sz w:val="17"/>
+          <w:szCs w:val="17"/>
+        </w:rPr>
+        <w:t>DisplayLocation newLocation</w:t>
+      </w:r>
+      <w:r>
+        <w:rPr>
+          <w:rFonts w:ascii="UbuntuMono-Regular" w:eastAsia="MinionPro-Regular" w:hAnsi="UbuntuMono-Regular" w:cs="UbuntuMono-Regular"/>
+          <w:color w:val="000000"/>
+          <w:sz w:val="17"/>
+          <w:szCs w:val="17"/>
+        </w:rPr>
+        <w:t>);</w:t>
+      </w:r>
+    </w:p>
+    <w:p>
+      <w:pPr>
+        <w:autoSpaceDE w:val="0"/>
+        <w:autoSpaceDN w:val="0"/>
+        <w:adjustRightInd w:val="0"/>
+        <w:spacing w:after="0"/>
+        <w:rPr>
+          <w:rFonts w:ascii="UbuntuMono-Regular" w:eastAsia="MinionPro-Regular" w:hAnsi="UbuntuMono-Regular" w:cs="UbuntuMono-Regular"/>
+          <w:color w:val="000000"/>
+          <w:sz w:val="17"/>
+          <w:szCs w:val="17"/>
+        </w:rPr>
+      </w:pPr>
+      <w:r>
+        <w:rPr>
+          <w:rFonts w:ascii="UbuntuMono-Regular" w:eastAsia="MinionPro-Regular" w:hAnsi="UbuntuMono-Regular" w:cs="UbuntuMono-Regular"/>
+          <w:color w:val="000000"/>
+          <w:sz w:val="17"/>
+          <w:szCs w:val="17"/>
+        </w:rPr>
+        <w:t>}</w:t>
+      </w:r>
+    </w:p>
+    <w:p>
+      <w:pPr>
+        <w:pStyle w:val="NoSpacing"/>
+      </w:pPr>
+      <w:r>
+        <w:rPr>
+          <w:b/>
+          <w:bCs/>
+        </w:rPr>
+        <w:t>All of the preceding methods correspond to the system</w:t>
+      </w:r>
+      <w:r>
+        <w:rPr>
+          <w:b/>
+          <w:bCs/>
+        </w:rPr>
+        <w:t>’</w:t>
+      </w:r>
+      <w:r>
+        <w:rPr>
+          <w:b/>
+          <w:bCs/>
+        </w:rPr>
+        <w:t>s public interface</w:t>
+      </w:r>
+      <w:r>
+        <w:t>. However,</w:t>
+      </w:r>
+    </w:p>
+    <w:p>
+      <w:pPr>
+        <w:pStyle w:val="NoSpacing"/>
+      </w:pPr>
+      <w:r>
+        <w:t>they lack presentation-related implementation details.</w:t>
+      </w:r>
+    </w:p>
+    <w:p>
+      <w:pPr>
+        <w:pStyle w:val="NoSpacing"/>
+      </w:pPr>
+    </w:p>
+    <w:p>
+      <w:pPr>
+        <w:pStyle w:val="NoSpacing"/>
+        <w:rPr>
+          <w:b/>
+          <w:bCs/>
+        </w:rPr>
+      </w:pPr>
+      <w:r>
+        <w:rPr>
+          <w:b/>
+          <w:bCs/>
+        </w:rPr>
+        <w:t>The presentation layer</w:t>
+      </w:r>
+      <w:r>
+        <w:rPr>
+          <w:b/>
+          <w:bCs/>
+        </w:rPr>
+        <w:t>’</w:t>
+      </w:r>
+      <w:r>
+        <w:rPr>
+          <w:b/>
+          <w:bCs/>
+        </w:rPr>
+        <w:t>s</w:t>
+      </w:r>
+      <w:r>
+        <w:rPr>
+          <w:b/>
+          <w:bCs/>
+        </w:rPr>
+        <w:t xml:space="preserve"> </w:t>
+      </w:r>
+      <w:r>
+        <w:rPr>
+          <w:b/>
+          <w:bCs/>
+        </w:rPr>
+        <w:t>responsibility becomes limited to providing the required input to the service layer</w:t>
+      </w:r>
+      <w:r>
+        <w:rPr>
+          <w:b/>
+          <w:bCs/>
+        </w:rPr>
+        <w:t xml:space="preserve"> </w:t>
+      </w:r>
+      <w:r>
+        <w:rPr>
+          <w:b/>
+          <w:bCs/>
+        </w:rPr>
+        <w:t>and communicating its responses back to the caller.</w:t>
+      </w:r>
+    </w:p>
+    <w:p>
+      <w:pPr>
+        <w:pStyle w:val="NoSpacing"/>
+        <w:rPr>
+          <w:b/>
+          <w:bCs/>
+        </w:rPr>
+      </w:pPr>
+    </w:p>
+    <w:p>
+      <w:pPr>
+        <w:pStyle w:val="NoSpacing"/>
+      </w:pPr>
+      <w:r>
+        <w:t>Let</w:t>
+      </w:r>
+      <w:r>
+        <w:t>’</w:t>
+      </w:r>
+      <w:r>
+        <w:t>s refactor the preceding example and extract the orchestration logic into a service</w:t>
+      </w:r>
+      <w:r>
+        <w:t xml:space="preserve"> </w:t>
+      </w:r>
+      <w:r>
+        <w:t>layer:</w:t>
+      </w:r>
+    </w:p>
+    <w:p>
+      <w:pPr>
+        <w:pStyle w:val="NoSpacing"/>
+      </w:pPr>
+    </w:p>
+    <w:p>
+      <w:pPr>
+        <w:autoSpaceDE w:val="0"/>
+        <w:autoSpaceDN w:val="0"/>
+        <w:adjustRightInd w:val="0"/>
+        <w:spacing w:after="0"/>
+        <w:rPr>
+          <w:rFonts w:ascii="UbuntuMono-Bold" w:eastAsia="MinionPro-Regular" w:hAnsi="UbuntuMono-Bold" w:cs="UbuntuMono-Bold"/>
+          <w:b/>
+          <w:bCs/>
+          <w:color w:val="00CDFF"/>
+          <w:sz w:val="17"/>
+          <w:szCs w:val="17"/>
+        </w:rPr>
+      </w:pPr>
+      <w:r>
+        <w:rPr>
+          <w:rFonts w:ascii="UbuntuMono-Bold" w:eastAsia="MinionPro-Regular" w:hAnsi="UbuntuMono-Bold" w:cs="UbuntuMono-Bold"/>
+          <w:b/>
+          <w:bCs/>
+          <w:color w:val="00669A"/>
+          <w:sz w:val="17"/>
+          <w:szCs w:val="17"/>
+        </w:rPr>
+        <w:t xml:space="preserve">namespace </w:t>
+      </w:r>
+      <w:r>
+        <w:rPr>
+          <w:rFonts w:ascii="UbuntuMono-Bold" w:eastAsia="MinionPro-Regular" w:hAnsi="UbuntuMono-Bold" w:cs="UbuntuMono-Bold"/>
+          <w:b/>
+          <w:bCs/>
+          <w:color w:val="00CDFF"/>
+          <w:sz w:val="17"/>
+          <w:szCs w:val="17"/>
+        </w:rPr>
+        <w:t>ServiceLayer</w:t>
+      </w:r>
+      <w:r>
+        <w:rPr>
+          <w:rFonts w:ascii="UbuntuMono-Regular" w:eastAsia="MinionPro-Regular" w:hAnsi="UbuntuMono-Regular" w:cs="UbuntuMono-Regular"/>
+          <w:color w:val="000000"/>
+          <w:sz w:val="17"/>
+          <w:szCs w:val="17"/>
+        </w:rPr>
+        <w:t>{</w:t>
+      </w:r>
+    </w:p>
+    <w:p>
+      <w:pPr>
+        <w:autoSpaceDE w:val="0"/>
+        <w:autoSpaceDN w:val="0"/>
+        <w:adjustRightInd w:val="0"/>
+        <w:spacing w:after="0"/>
+        <w:rPr>
+          <w:rFonts w:ascii="UbuntuMono-Bold" w:eastAsia="MinionPro-Regular" w:hAnsi="UbuntuMono-Bold" w:cs="UbuntuMono-Bold"/>
+          <w:b/>
+          <w:bCs/>
+          <w:color w:val="00AB89"/>
+          <w:sz w:val="17"/>
+          <w:szCs w:val="17"/>
+        </w:rPr>
+      </w:pPr>
+      <w:r>
+        <w:rPr>
+          <w:rFonts w:ascii="UbuntuMono-Bold" w:eastAsia="MinionPro-Regular" w:hAnsi="UbuntuMono-Bold" w:cs="UbuntuMono-Bold"/>
+          <w:b/>
+          <w:bCs/>
+          <w:color w:val="00669A"/>
+          <w:sz w:val="17"/>
+          <w:szCs w:val="17"/>
+        </w:rPr>
+        <w:t xml:space="preserve">public class </w:t>
+      </w:r>
+      <w:r>
+        <w:rPr>
+          <w:rFonts w:ascii="UbuntuMono-Bold" w:eastAsia="MinionPro-Regular" w:hAnsi="UbuntuMono-Bold" w:cs="UbuntuMono-Bold"/>
+          <w:b/>
+          <w:bCs/>
+          <w:color w:val="00AB89"/>
+          <w:sz w:val="17"/>
+          <w:szCs w:val="17"/>
+        </w:rPr>
+        <w:t>UserService</w:t>
+      </w:r>
+      <w:r>
+        <w:rPr>
+          <w:rFonts w:ascii="UbuntuMono-Regular" w:eastAsia="MinionPro-Regular" w:hAnsi="UbuntuMono-Regular" w:cs="UbuntuMono-Regular"/>
+          <w:color w:val="000000"/>
+          <w:sz w:val="17"/>
+          <w:szCs w:val="17"/>
+        </w:rPr>
+        <w:t>{</w:t>
+      </w:r>
+    </w:p>
+    <w:p>
+      <w:pPr>
+        <w:autoSpaceDE w:val="0"/>
+        <w:autoSpaceDN w:val="0"/>
+        <w:adjustRightInd w:val="0"/>
+        <w:spacing w:after="0"/>
+        <w:rPr>
+          <w:rFonts w:ascii="UbuntuMono-Regular" w:eastAsia="MinionPro-Regular" w:hAnsi="UbuntuMono-Regular" w:cs="UbuntuMono-Regular"/>
+          <w:color w:val="000000"/>
+          <w:sz w:val="17"/>
+          <w:szCs w:val="17"/>
+        </w:rPr>
+      </w:pPr>
+      <w:r>
+        <w:rPr>
+          <w:rFonts w:ascii="UbuntuMono-Bold" w:eastAsia="MinionPro-Regular" w:hAnsi="UbuntuMono-Bold" w:cs="UbuntuMono-Bold"/>
+          <w:b/>
+          <w:bCs/>
+          <w:color w:val="00669A"/>
+          <w:sz w:val="17"/>
+          <w:szCs w:val="17"/>
+        </w:rPr>
+        <w:t xml:space="preserve">public </w:t>
+      </w:r>
+      <w:r>
+        <w:rPr>
+          <w:rFonts w:ascii="UbuntuMono-Regular" w:eastAsia="MinionPro-Regular" w:hAnsi="UbuntuMono-Regular" w:cs="UbuntuMono-Regular"/>
+          <w:color w:val="000089"/>
+          <w:sz w:val="17"/>
+          <w:szCs w:val="17"/>
+        </w:rPr>
+        <w:t xml:space="preserve">OperationResult </w:t>
+      </w:r>
+      <w:r>
+        <w:rPr>
+          <w:rFonts w:ascii="UbuntuMono-Regular" w:eastAsia="MinionPro-Regular" w:hAnsi="UbuntuMono-Regular" w:cs="UbuntuMono-Regular"/>
+          <w:color w:val="CD00FF"/>
+          <w:sz w:val="17"/>
+          <w:szCs w:val="17"/>
+        </w:rPr>
+        <w:t>Create</w:t>
+      </w:r>
+      <w:r>
+        <w:rPr>
+          <w:rFonts w:ascii="UbuntuMono-Regular" w:eastAsia="MinionPro-Regular" w:hAnsi="UbuntuMono-Regular" w:cs="UbuntuMono-Regular"/>
+          <w:color w:val="000000"/>
+          <w:sz w:val="17"/>
+          <w:szCs w:val="17"/>
+        </w:rPr>
+        <w:t>(</w:t>
+      </w:r>
+      <w:r>
+        <w:rPr>
+          <w:rFonts w:ascii="UbuntuMono-Regular" w:eastAsia="MinionPro-Regular" w:hAnsi="UbuntuMono-Regular" w:cs="UbuntuMono-Regular"/>
+          <w:color w:val="000089"/>
+          <w:sz w:val="17"/>
+          <w:szCs w:val="17"/>
+        </w:rPr>
+        <w:t>ContactDetails contactDetails</w:t>
+      </w:r>
+      <w:r>
+        <w:rPr>
+          <w:rFonts w:ascii="UbuntuMono-Regular" w:eastAsia="MinionPro-Regular" w:hAnsi="UbuntuMono-Regular" w:cs="UbuntuMono-Regular"/>
+          <w:color w:val="000000"/>
+          <w:sz w:val="17"/>
+          <w:szCs w:val="17"/>
+        </w:rPr>
+        <w:t>){</w:t>
+      </w:r>
+    </w:p>
+    <w:p>
+      <w:pPr>
+        <w:autoSpaceDE w:val="0"/>
+        <w:autoSpaceDN w:val="0"/>
+        <w:adjustRightInd w:val="0"/>
+        <w:spacing w:after="0"/>
+        <w:ind w:left="720"/>
+        <w:rPr>
+          <w:rFonts w:ascii="UbuntuMono-Regular" w:eastAsia="MinionPro-Regular" w:hAnsi="UbuntuMono-Regular" w:cs="UbuntuMono-Regular"/>
+          <w:color w:val="000000"/>
+          <w:sz w:val="17"/>
+          <w:szCs w:val="17"/>
+        </w:rPr>
+      </w:pPr>
+      <w:r>
+        <w:rPr>
+          <w:rFonts w:ascii="UbuntuMono-Regular" w:eastAsia="MinionPro-Regular" w:hAnsi="UbuntuMono-Regular" w:cs="UbuntuMono-Regular"/>
+          <w:color w:val="000089"/>
+          <w:sz w:val="17"/>
+          <w:szCs w:val="17"/>
+        </w:rPr>
+        <w:t xml:space="preserve">OperationResult result </w:t>
+      </w:r>
+      <w:r>
+        <w:rPr>
+          <w:rFonts w:ascii="UbuntuMono-Regular" w:eastAsia="MinionPro-Regular" w:hAnsi="UbuntuMono-Regular" w:cs="UbuntuMono-Regular"/>
+          <w:color w:val="000000"/>
+          <w:sz w:val="17"/>
+          <w:szCs w:val="17"/>
+        </w:rPr>
+        <w:t xml:space="preserve">= </w:t>
+      </w:r>
+      <w:r>
+        <w:rPr>
+          <w:rFonts w:ascii="UbuntuMono-Bold" w:eastAsia="MinionPro-Regular" w:hAnsi="UbuntuMono-Bold" w:cs="UbuntuMono-Bold"/>
+          <w:b/>
+          <w:bCs/>
+          <w:color w:val="00669A"/>
+          <w:sz w:val="17"/>
+          <w:szCs w:val="17"/>
+        </w:rPr>
+        <w:t>null</w:t>
+      </w:r>
+      <w:r>
+        <w:rPr>
+          <w:rFonts w:ascii="UbuntuMono-Regular" w:eastAsia="MinionPro-Regular" w:hAnsi="UbuntuMono-Regular" w:cs="UbuntuMono-Regular"/>
+          <w:color w:val="000000"/>
+          <w:sz w:val="17"/>
+          <w:szCs w:val="17"/>
+        </w:rPr>
+        <w:t>;</w:t>
+      </w:r>
+    </w:p>
+    <w:p>
+      <w:pPr>
+        <w:autoSpaceDE w:val="0"/>
+        <w:autoSpaceDN w:val="0"/>
+        <w:adjustRightInd w:val="0"/>
+        <w:spacing w:after="0"/>
+        <w:ind w:left="720"/>
+        <w:rPr>
+          <w:rFonts w:ascii="UbuntuMono-Bold" w:eastAsia="MinionPro-Regular" w:hAnsi="UbuntuMono-Bold" w:cs="UbuntuMono-Bold"/>
+          <w:b/>
+          <w:bCs/>
+          <w:color w:val="00669A"/>
+          <w:sz w:val="17"/>
+          <w:szCs w:val="17"/>
+        </w:rPr>
+      </w:pPr>
+      <w:r>
+        <w:rPr>
+          <w:rFonts w:ascii="UbuntuMono-Bold" w:eastAsia="MinionPro-Regular" w:hAnsi="UbuntuMono-Bold" w:cs="UbuntuMono-Bold"/>
+          <w:b/>
+          <w:bCs/>
+          <w:color w:val="00669A"/>
+          <w:sz w:val="17"/>
+          <w:szCs w:val="17"/>
+        </w:rPr>
+        <w:t>try</w:t>
+      </w:r>
+      <w:r>
+        <w:rPr>
+          <w:rFonts w:ascii="UbuntuMono-Regular" w:eastAsia="MinionPro-Regular" w:hAnsi="UbuntuMono-Regular" w:cs="UbuntuMono-Regular"/>
+          <w:color w:val="000000"/>
+          <w:sz w:val="17"/>
+          <w:szCs w:val="17"/>
+        </w:rPr>
+        <w:t>{</w:t>
+      </w:r>
+    </w:p>
+    <w:p>
+      <w:pPr>
+        <w:autoSpaceDE w:val="0"/>
+        <w:autoSpaceDN w:val="0"/>
+        <w:adjustRightInd w:val="0"/>
+        <w:spacing w:after="0"/>
+        <w:ind w:left="1440"/>
+        <w:rPr>
+          <w:rFonts w:ascii="UbuntuMono-Regular" w:eastAsia="MinionPro-Regular" w:hAnsi="UbuntuMono-Regular" w:cs="UbuntuMono-Regular"/>
+          <w:color w:val="000000"/>
+          <w:sz w:val="17"/>
+          <w:szCs w:val="17"/>
+        </w:rPr>
+      </w:pPr>
+      <w:r>
+        <w:rPr>
+          <w:rFonts w:ascii="UbuntuMono-Regular" w:eastAsia="MinionPro-Regular" w:hAnsi="UbuntuMono-Regular" w:cs="UbuntuMono-Regular"/>
+          <w:color w:val="000089"/>
+          <w:sz w:val="17"/>
+          <w:szCs w:val="17"/>
+        </w:rPr>
+        <w:t>_db</w:t>
+      </w:r>
+      <w:r>
+        <w:rPr>
+          <w:rFonts w:ascii="UbuntuMono-Regular" w:eastAsia="MinionPro-Regular" w:hAnsi="UbuntuMono-Regular" w:cs="UbuntuMono-Regular"/>
+          <w:color w:val="000000"/>
+          <w:sz w:val="17"/>
+          <w:szCs w:val="17"/>
+        </w:rPr>
+        <w:t>.</w:t>
+      </w:r>
+      <w:r>
+        <w:rPr>
+          <w:rFonts w:ascii="UbuntuMono-Regular" w:eastAsia="MinionPro-Regular" w:hAnsi="UbuntuMono-Regular" w:cs="UbuntuMono-Regular"/>
+          <w:color w:val="000089"/>
+          <w:sz w:val="17"/>
+          <w:szCs w:val="17"/>
+        </w:rPr>
+        <w:t>StartTransaction</w:t>
+      </w:r>
+      <w:r>
+        <w:rPr>
+          <w:rFonts w:ascii="UbuntuMono-Regular" w:eastAsia="MinionPro-Regular" w:hAnsi="UbuntuMono-Regular" w:cs="UbuntuMono-Regular"/>
+          <w:color w:val="000000"/>
+          <w:sz w:val="17"/>
+          <w:szCs w:val="17"/>
+        </w:rPr>
+        <w:t>();</w:t>
+      </w:r>
+    </w:p>
+    <w:p>
+      <w:pPr>
+        <w:autoSpaceDE w:val="0"/>
+        <w:autoSpaceDN w:val="0"/>
+        <w:adjustRightInd w:val="0"/>
+        <w:spacing w:after="0"/>
+        <w:ind w:left="1440"/>
+        <w:rPr>
+          <w:rFonts w:ascii="UbuntuMono-Regular" w:eastAsia="MinionPro-Regular" w:hAnsi="UbuntuMono-Regular" w:cs="UbuntuMono-Regular"/>
+          <w:color w:val="000000"/>
+          <w:sz w:val="17"/>
+          <w:szCs w:val="17"/>
+        </w:rPr>
+      </w:pPr>
+      <w:r>
+        <w:rPr>
+          <w:rFonts w:ascii="UbuntuMono-Bold" w:eastAsia="MinionPro-Regular" w:hAnsi="UbuntuMono-Bold" w:cs="UbuntuMono-Bold"/>
+          <w:b/>
+          <w:bCs/>
+          <w:color w:val="007789"/>
+          <w:sz w:val="17"/>
+          <w:szCs w:val="17"/>
+        </w:rPr>
+        <w:t xml:space="preserve">var </w:t>
+      </w:r>
+      <w:r>
+        <w:rPr>
+          <w:rFonts w:ascii="UbuntuMono-Regular" w:eastAsia="MinionPro-Regular" w:hAnsi="UbuntuMono-Regular" w:cs="UbuntuMono-Regular"/>
+          <w:color w:val="000089"/>
+          <w:sz w:val="17"/>
+          <w:szCs w:val="17"/>
+        </w:rPr>
+        <w:t xml:space="preserve">user </w:t>
+      </w:r>
+      <w:r>
+        <w:rPr>
+          <w:rFonts w:ascii="UbuntuMono-Regular" w:eastAsia="MinionPro-Regular" w:hAnsi="UbuntuMono-Regular" w:cs="UbuntuMono-Regular"/>
+          <w:color w:val="000000"/>
+          <w:sz w:val="17"/>
+          <w:szCs w:val="17"/>
+        </w:rPr>
+        <w:t xml:space="preserve">= </w:t>
+      </w:r>
+      <w:r>
+        <w:rPr>
+          <w:rFonts w:ascii="UbuntuMono-Bold" w:eastAsia="MinionPro-Regular" w:hAnsi="UbuntuMono-Bold" w:cs="UbuntuMono-Bold"/>
+          <w:b/>
+          <w:bCs/>
+          <w:color w:val="00669A"/>
+          <w:sz w:val="17"/>
+          <w:szCs w:val="17"/>
+        </w:rPr>
+        <w:t xml:space="preserve">new </w:t>
+      </w:r>
+      <w:r>
+        <w:rPr>
+          <w:rFonts w:ascii="UbuntuMono-Regular" w:eastAsia="MinionPro-Regular" w:hAnsi="UbuntuMono-Regular" w:cs="UbuntuMono-Regular"/>
+          <w:color w:val="000089"/>
+          <w:sz w:val="17"/>
+          <w:szCs w:val="17"/>
+        </w:rPr>
+        <w:t>User</w:t>
+      </w:r>
+      <w:r>
+        <w:rPr>
+          <w:rFonts w:ascii="UbuntuMono-Regular" w:eastAsia="MinionPro-Regular" w:hAnsi="UbuntuMono-Regular" w:cs="UbuntuMono-Regular"/>
+          <w:color w:val="000000"/>
+          <w:sz w:val="17"/>
+          <w:szCs w:val="17"/>
+        </w:rPr>
+        <w:t>();</w:t>
+      </w:r>
+    </w:p>
+    <w:p>
+      <w:pPr>
+        <w:autoSpaceDE w:val="0"/>
+        <w:autoSpaceDN w:val="0"/>
+        <w:adjustRightInd w:val="0"/>
+        <w:spacing w:after="0"/>
+        <w:ind w:left="1440"/>
+        <w:rPr>
+          <w:rFonts w:ascii="UbuntuMono-Regular" w:eastAsia="MinionPro-Regular" w:hAnsi="UbuntuMono-Regular" w:cs="UbuntuMono-Regular"/>
+          <w:color w:val="000000"/>
+          <w:sz w:val="17"/>
+          <w:szCs w:val="17"/>
+        </w:rPr>
+      </w:pPr>
+      <w:r>
+        <w:rPr>
+          <w:rFonts w:ascii="UbuntuMono-Regular" w:eastAsia="MinionPro-Regular" w:hAnsi="UbuntuMono-Regular" w:cs="UbuntuMono-Regular"/>
+          <w:color w:val="000089"/>
+          <w:sz w:val="17"/>
+          <w:szCs w:val="17"/>
+        </w:rPr>
+        <w:t>user</w:t>
+      </w:r>
+      <w:r>
+        <w:rPr>
+          <w:rFonts w:ascii="UbuntuMono-Regular" w:eastAsia="MinionPro-Regular" w:hAnsi="UbuntuMono-Regular" w:cs="UbuntuMono-Regular"/>
+          <w:color w:val="000000"/>
+          <w:sz w:val="17"/>
+          <w:szCs w:val="17"/>
+        </w:rPr>
+        <w:t>.</w:t>
+      </w:r>
+      <w:r>
+        <w:rPr>
+          <w:rFonts w:ascii="UbuntuMono-Regular" w:eastAsia="MinionPro-Regular" w:hAnsi="UbuntuMono-Regular" w:cs="UbuntuMono-Regular"/>
+          <w:color w:val="000089"/>
+          <w:sz w:val="17"/>
+          <w:szCs w:val="17"/>
+        </w:rPr>
+        <w:t>SetContactDetails</w:t>
+      </w:r>
+      <w:r>
+        <w:rPr>
+          <w:rFonts w:ascii="UbuntuMono-Regular" w:eastAsia="MinionPro-Regular" w:hAnsi="UbuntuMono-Regular" w:cs="UbuntuMono-Regular"/>
+          <w:color w:val="000000"/>
+          <w:sz w:val="17"/>
+          <w:szCs w:val="17"/>
+        </w:rPr>
+        <w:t>(</w:t>
+      </w:r>
+      <w:r>
+        <w:rPr>
+          <w:rFonts w:ascii="UbuntuMono-Regular" w:eastAsia="MinionPro-Regular" w:hAnsi="UbuntuMono-Regular" w:cs="UbuntuMono-Regular"/>
+          <w:color w:val="000089"/>
+          <w:sz w:val="17"/>
+          <w:szCs w:val="17"/>
+        </w:rPr>
+        <w:t>contactDetails</w:t>
+      </w:r>
+      <w:r>
+        <w:rPr>
+          <w:rFonts w:ascii="UbuntuMono-Regular" w:eastAsia="MinionPro-Regular" w:hAnsi="UbuntuMono-Regular" w:cs="UbuntuMono-Regular"/>
+          <w:color w:val="000000"/>
+          <w:sz w:val="17"/>
+          <w:szCs w:val="17"/>
+        </w:rPr>
+        <w:t>)</w:t>
+      </w:r>
+    </w:p>
+    <w:p>
+      <w:pPr>
+        <w:autoSpaceDE w:val="0"/>
+        <w:autoSpaceDN w:val="0"/>
+        <w:adjustRightInd w:val="0"/>
+        <w:spacing w:after="0"/>
+        <w:ind w:left="1440"/>
+        <w:rPr>
+          <w:rFonts w:ascii="UbuntuMono-Regular" w:eastAsia="MinionPro-Regular" w:hAnsi="UbuntuMono-Regular" w:cs="UbuntuMono-Regular"/>
+          <w:color w:val="000000"/>
+          <w:sz w:val="17"/>
+          <w:szCs w:val="17"/>
+        </w:rPr>
+      </w:pPr>
+      <w:r>
+        <w:rPr>
+          <w:rFonts w:ascii="UbuntuMono-Regular" w:eastAsia="MinionPro-Regular" w:hAnsi="UbuntuMono-Regular" w:cs="UbuntuMono-Regular"/>
+          <w:color w:val="000089"/>
+          <w:sz w:val="17"/>
+          <w:szCs w:val="17"/>
+        </w:rPr>
+        <w:t>user</w:t>
+      </w:r>
+      <w:r>
+        <w:rPr>
+          <w:rFonts w:ascii="UbuntuMono-Regular" w:eastAsia="MinionPro-Regular" w:hAnsi="UbuntuMono-Regular" w:cs="UbuntuMono-Regular"/>
+          <w:color w:val="000000"/>
+          <w:sz w:val="17"/>
+          <w:szCs w:val="17"/>
+        </w:rPr>
+        <w:t>.</w:t>
+      </w:r>
+      <w:r>
+        <w:rPr>
+          <w:rFonts w:ascii="UbuntuMono-Regular" w:eastAsia="MinionPro-Regular" w:hAnsi="UbuntuMono-Regular" w:cs="UbuntuMono-Regular"/>
+          <w:color w:val="000089"/>
+          <w:sz w:val="17"/>
+          <w:szCs w:val="17"/>
+        </w:rPr>
+        <w:t>Save</w:t>
+      </w:r>
+      <w:r>
+        <w:rPr>
+          <w:rFonts w:ascii="UbuntuMono-Regular" w:eastAsia="MinionPro-Regular" w:hAnsi="UbuntuMono-Regular" w:cs="UbuntuMono-Regular"/>
+          <w:color w:val="000000"/>
+          <w:sz w:val="17"/>
+          <w:szCs w:val="17"/>
+        </w:rPr>
+        <w:t>();</w:t>
+      </w:r>
+    </w:p>
+    <w:p>
+      <w:pPr>
+        <w:autoSpaceDE w:val="0"/>
+        <w:autoSpaceDN w:val="0"/>
+        <w:adjustRightInd w:val="0"/>
+        <w:spacing w:after="0"/>
+        <w:ind w:left="1440"/>
+        <w:rPr>
+          <w:rFonts w:ascii="UbuntuMono-Regular" w:eastAsia="MinionPro-Regular" w:hAnsi="UbuntuMono-Regular" w:cs="UbuntuMono-Regular"/>
+          <w:color w:val="000000"/>
+          <w:sz w:val="17"/>
+          <w:szCs w:val="17"/>
+        </w:rPr>
+      </w:pPr>
+      <w:r>
+        <w:rPr>
+          <w:rFonts w:ascii="UbuntuMono-Regular" w:eastAsia="MinionPro-Regular" w:hAnsi="UbuntuMono-Regular" w:cs="UbuntuMono-Regular"/>
+          <w:color w:val="000089"/>
+          <w:sz w:val="17"/>
+          <w:szCs w:val="17"/>
+        </w:rPr>
+        <w:t>_db</w:t>
+      </w:r>
+      <w:r>
+        <w:rPr>
+          <w:rFonts w:ascii="UbuntuMono-Regular" w:eastAsia="MinionPro-Regular" w:hAnsi="UbuntuMono-Regular" w:cs="UbuntuMono-Regular"/>
+          <w:color w:val="000000"/>
+          <w:sz w:val="17"/>
+          <w:szCs w:val="17"/>
+        </w:rPr>
+        <w:t>.</w:t>
+      </w:r>
+      <w:r>
+        <w:rPr>
+          <w:rFonts w:ascii="UbuntuMono-Regular" w:eastAsia="MinionPro-Regular" w:hAnsi="UbuntuMono-Regular" w:cs="UbuntuMono-Regular"/>
+          <w:color w:val="000089"/>
+          <w:sz w:val="17"/>
+          <w:szCs w:val="17"/>
+        </w:rPr>
+        <w:t>Commit</w:t>
+      </w:r>
+      <w:r>
+        <w:rPr>
+          <w:rFonts w:ascii="UbuntuMono-Regular" w:eastAsia="MinionPro-Regular" w:hAnsi="UbuntuMono-Regular" w:cs="UbuntuMono-Regular"/>
+          <w:color w:val="000000"/>
+          <w:sz w:val="17"/>
+          <w:szCs w:val="17"/>
+        </w:rPr>
+        <w:t>();</w:t>
+      </w:r>
+    </w:p>
+    <w:p>
+      <w:pPr>
+        <w:autoSpaceDE w:val="0"/>
+        <w:autoSpaceDN w:val="0"/>
+        <w:adjustRightInd w:val="0"/>
+        <w:spacing w:after="0"/>
+        <w:ind w:left="1440"/>
+        <w:rPr>
+          <w:rFonts w:ascii="UbuntuMono-Regular" w:eastAsia="MinionPro-Regular" w:hAnsi="UbuntuMono-Regular" w:cs="UbuntuMono-Regular"/>
+          <w:color w:val="000000"/>
+          <w:sz w:val="17"/>
+          <w:szCs w:val="17"/>
+        </w:rPr>
+      </w:pPr>
+      <w:r>
+        <w:rPr>
+          <w:rFonts w:ascii="UbuntuMono-Regular" w:eastAsia="MinionPro-Regular" w:hAnsi="UbuntuMono-Regular" w:cs="UbuntuMono-Regular"/>
+          <w:color w:val="000089"/>
+          <w:sz w:val="17"/>
+          <w:szCs w:val="17"/>
+        </w:rPr>
+        <w:t xml:space="preserve">result </w:t>
+      </w:r>
+      <w:r>
+        <w:rPr>
+          <w:rFonts w:ascii="UbuntuMono-Regular" w:eastAsia="MinionPro-Regular" w:hAnsi="UbuntuMono-Regular" w:cs="UbuntuMono-Regular"/>
+          <w:color w:val="000000"/>
+          <w:sz w:val="17"/>
+          <w:szCs w:val="17"/>
+        </w:rPr>
+        <w:t xml:space="preserve">= </w:t>
+      </w:r>
+      <w:r>
+        <w:rPr>
+          <w:rFonts w:ascii="UbuntuMono-Regular" w:eastAsia="MinionPro-Regular" w:hAnsi="UbuntuMono-Regular" w:cs="UbuntuMono-Regular"/>
+          <w:color w:val="000089"/>
+          <w:sz w:val="17"/>
+          <w:szCs w:val="17"/>
+        </w:rPr>
+        <w:t>OperationResult</w:t>
+      </w:r>
+      <w:r>
+        <w:rPr>
+          <w:rFonts w:ascii="UbuntuMono-Regular" w:eastAsia="MinionPro-Regular" w:hAnsi="UbuntuMono-Regular" w:cs="UbuntuMono-Regular"/>
+          <w:color w:val="000000"/>
+          <w:sz w:val="17"/>
+          <w:szCs w:val="17"/>
+        </w:rPr>
+        <w:t>.</w:t>
+      </w:r>
+      <w:r>
+        <w:rPr>
+          <w:rFonts w:ascii="UbuntuMono-Regular" w:eastAsia="MinionPro-Regular" w:hAnsi="UbuntuMono-Regular" w:cs="UbuntuMono-Regular"/>
+          <w:color w:val="000089"/>
+          <w:sz w:val="17"/>
+          <w:szCs w:val="17"/>
+        </w:rPr>
+        <w:t>Success</w:t>
+      </w:r>
+      <w:r>
+        <w:rPr>
+          <w:rFonts w:ascii="UbuntuMono-Regular" w:eastAsia="MinionPro-Regular" w:hAnsi="UbuntuMono-Regular" w:cs="UbuntuMono-Regular"/>
+          <w:color w:val="000000"/>
+          <w:sz w:val="17"/>
+          <w:szCs w:val="17"/>
+        </w:rPr>
+        <w:t>;</w:t>
+      </w:r>
+    </w:p>
+    <w:p>
+      <w:pPr>
+        <w:autoSpaceDE w:val="0"/>
+        <w:autoSpaceDN w:val="0"/>
+        <w:adjustRightInd w:val="0"/>
+        <w:spacing w:after="0"/>
+        <w:ind w:left="720"/>
+        <w:rPr>
+          <w:rFonts w:ascii="UbuntuMono-Regular" w:eastAsia="MinionPro-Regular" w:hAnsi="UbuntuMono-Regular" w:cs="UbuntuMono-Regular"/>
+          <w:color w:val="000000"/>
+          <w:sz w:val="17"/>
+          <w:szCs w:val="17"/>
+        </w:rPr>
+      </w:pPr>
+      <w:r>
+        <w:rPr>
+          <w:rFonts w:ascii="UbuntuMono-Regular" w:eastAsia="MinionPro-Regular" w:hAnsi="UbuntuMono-Regular" w:cs="UbuntuMono-Regular"/>
+          <w:color w:val="000000"/>
+          <w:sz w:val="17"/>
+          <w:szCs w:val="17"/>
+        </w:rPr>
+        <w:t xml:space="preserve">} </w:t>
+      </w:r>
+      <w:r>
+        <w:rPr>
+          <w:rFonts w:ascii="UbuntuMono-Bold" w:eastAsia="MinionPro-Regular" w:hAnsi="UbuntuMono-Bold" w:cs="UbuntuMono-Bold"/>
+          <w:b/>
+          <w:bCs/>
+          <w:color w:val="00669A"/>
+          <w:sz w:val="17"/>
+          <w:szCs w:val="17"/>
+        </w:rPr>
+        <w:t xml:space="preserve">catch </w:t>
+      </w:r>
+      <w:r>
+        <w:rPr>
+          <w:rFonts w:ascii="UbuntuMono-Regular" w:eastAsia="MinionPro-Regular" w:hAnsi="UbuntuMono-Regular" w:cs="UbuntuMono-Regular"/>
+          <w:color w:val="000000"/>
+          <w:sz w:val="17"/>
+          <w:szCs w:val="17"/>
+        </w:rPr>
+        <w:t>(</w:t>
+      </w:r>
+      <w:r>
+        <w:rPr>
+          <w:rFonts w:ascii="UbuntuMono-Regular" w:eastAsia="MinionPro-Regular" w:hAnsi="UbuntuMono-Regular" w:cs="UbuntuMono-Regular"/>
+          <w:color w:val="000089"/>
+          <w:sz w:val="17"/>
+          <w:szCs w:val="17"/>
+        </w:rPr>
+        <w:t>Exception ex</w:t>
+      </w:r>
+      <w:r>
+        <w:rPr>
+          <w:rFonts w:ascii="UbuntuMono-Regular" w:eastAsia="MinionPro-Regular" w:hAnsi="UbuntuMono-Regular" w:cs="UbuntuMono-Regular"/>
+          <w:color w:val="000000"/>
+          <w:sz w:val="17"/>
+          <w:szCs w:val="17"/>
+        </w:rPr>
+        <w:t>) {</w:t>
+      </w:r>
+    </w:p>
+    <w:p>
+      <w:pPr>
+        <w:autoSpaceDE w:val="0"/>
+        <w:autoSpaceDN w:val="0"/>
+        <w:adjustRightInd w:val="0"/>
+        <w:spacing w:after="0"/>
+        <w:ind w:left="1440"/>
+        <w:rPr>
+          <w:rFonts w:ascii="UbuntuMono-Regular" w:eastAsia="MinionPro-Regular" w:hAnsi="UbuntuMono-Regular" w:cs="UbuntuMono-Regular"/>
+          <w:color w:val="000000"/>
+          <w:sz w:val="17"/>
+          <w:szCs w:val="17"/>
+        </w:rPr>
+      </w:pPr>
+      <w:r>
+        <w:rPr>
+          <w:rFonts w:ascii="UbuntuMono-Regular" w:eastAsia="MinionPro-Regular" w:hAnsi="UbuntuMono-Regular" w:cs="UbuntuMono-Regular"/>
+          <w:color w:val="000089"/>
+          <w:sz w:val="17"/>
+          <w:szCs w:val="17"/>
+        </w:rPr>
+        <w:t>_db</w:t>
+      </w:r>
+      <w:r>
+        <w:rPr>
+          <w:rFonts w:ascii="UbuntuMono-Regular" w:eastAsia="MinionPro-Regular" w:hAnsi="UbuntuMono-Regular" w:cs="UbuntuMono-Regular"/>
+          <w:color w:val="000000"/>
+          <w:sz w:val="17"/>
+          <w:szCs w:val="17"/>
+        </w:rPr>
+        <w:t>.</w:t>
+      </w:r>
+      <w:r>
+        <w:rPr>
+          <w:rFonts w:ascii="UbuntuMono-Regular" w:eastAsia="MinionPro-Regular" w:hAnsi="UbuntuMono-Regular" w:cs="UbuntuMono-Regular"/>
+          <w:color w:val="000089"/>
+          <w:sz w:val="17"/>
+          <w:szCs w:val="17"/>
+        </w:rPr>
+        <w:t>Rollback</w:t>
+      </w:r>
+      <w:r>
+        <w:rPr>
+          <w:rFonts w:ascii="UbuntuMono-Regular" w:eastAsia="MinionPro-Regular" w:hAnsi="UbuntuMono-Regular" w:cs="UbuntuMono-Regular"/>
+          <w:color w:val="000000"/>
+          <w:sz w:val="17"/>
+          <w:szCs w:val="17"/>
+        </w:rPr>
+        <w:t>();</w:t>
+      </w:r>
+    </w:p>
+    <w:p>
+      <w:pPr>
+        <w:autoSpaceDE w:val="0"/>
+        <w:autoSpaceDN w:val="0"/>
+        <w:adjustRightInd w:val="0"/>
+        <w:spacing w:after="0"/>
+        <w:ind w:left="1440"/>
+        <w:rPr>
+          <w:rFonts w:ascii="UbuntuMono-Regular" w:eastAsia="MinionPro-Regular" w:hAnsi="UbuntuMono-Regular" w:cs="UbuntuMono-Regular"/>
+          <w:color w:val="000000"/>
+          <w:sz w:val="17"/>
+          <w:szCs w:val="17"/>
+        </w:rPr>
+      </w:pPr>
+      <w:r>
+        <w:rPr>
+          <w:rFonts w:ascii="UbuntuMono-Regular" w:eastAsia="MinionPro-Regular" w:hAnsi="UbuntuMono-Regular" w:cs="UbuntuMono-Regular"/>
+          <w:color w:val="000089"/>
+          <w:sz w:val="17"/>
+          <w:szCs w:val="17"/>
+        </w:rPr>
+        <w:t xml:space="preserve">result </w:t>
+      </w:r>
+      <w:r>
+        <w:rPr>
+          <w:rFonts w:ascii="UbuntuMono-Regular" w:eastAsia="MinionPro-Regular" w:hAnsi="UbuntuMono-Regular" w:cs="UbuntuMono-Regular"/>
+          <w:color w:val="000000"/>
+          <w:sz w:val="17"/>
+          <w:szCs w:val="17"/>
+        </w:rPr>
+        <w:t xml:space="preserve">= </w:t>
+      </w:r>
+      <w:r>
+        <w:rPr>
+          <w:rFonts w:ascii="UbuntuMono-Regular" w:eastAsia="MinionPro-Regular" w:hAnsi="UbuntuMono-Regular" w:cs="UbuntuMono-Regular"/>
+          <w:color w:val="000089"/>
+          <w:sz w:val="17"/>
+          <w:szCs w:val="17"/>
+        </w:rPr>
+        <w:t>OperationResult</w:t>
+      </w:r>
+      <w:r>
+        <w:rPr>
+          <w:rFonts w:ascii="UbuntuMono-Regular" w:eastAsia="MinionPro-Regular" w:hAnsi="UbuntuMono-Regular" w:cs="UbuntuMono-Regular"/>
+          <w:color w:val="000000"/>
+          <w:sz w:val="17"/>
+          <w:szCs w:val="17"/>
+        </w:rPr>
+        <w:t>.</w:t>
+      </w:r>
+      <w:r>
+        <w:rPr>
+          <w:rFonts w:ascii="UbuntuMono-Regular" w:eastAsia="MinionPro-Regular" w:hAnsi="UbuntuMono-Regular" w:cs="UbuntuMono-Regular"/>
+          <w:color w:val="000089"/>
+          <w:sz w:val="17"/>
+          <w:szCs w:val="17"/>
+        </w:rPr>
+        <w:t>Exception</w:t>
+      </w:r>
+      <w:r>
+        <w:rPr>
+          <w:rFonts w:ascii="UbuntuMono-Regular" w:eastAsia="MinionPro-Regular" w:hAnsi="UbuntuMono-Regular" w:cs="UbuntuMono-Regular"/>
+          <w:color w:val="000000"/>
+          <w:sz w:val="17"/>
+          <w:szCs w:val="17"/>
+        </w:rPr>
+        <w:t>(</w:t>
+      </w:r>
+      <w:r>
+        <w:rPr>
+          <w:rFonts w:ascii="UbuntuMono-Regular" w:eastAsia="MinionPro-Regular" w:hAnsi="UbuntuMono-Regular" w:cs="UbuntuMono-Regular"/>
+          <w:color w:val="000089"/>
+          <w:sz w:val="17"/>
+          <w:szCs w:val="17"/>
+        </w:rPr>
+        <w:t>ex</w:t>
+      </w:r>
+      <w:r>
+        <w:rPr>
+          <w:rFonts w:ascii="UbuntuMono-Regular" w:eastAsia="MinionPro-Regular" w:hAnsi="UbuntuMono-Regular" w:cs="UbuntuMono-Regular"/>
+          <w:color w:val="000000"/>
+          <w:sz w:val="17"/>
+          <w:szCs w:val="17"/>
+        </w:rPr>
+        <w:t>);</w:t>
+      </w:r>
+    </w:p>
+    <w:p>
+      <w:pPr>
+        <w:autoSpaceDE w:val="0"/>
+        <w:autoSpaceDN w:val="0"/>
+        <w:adjustRightInd w:val="0"/>
+        <w:spacing w:after="0"/>
+        <w:ind w:left="720"/>
+        <w:rPr>
+          <w:rFonts w:ascii="UbuntuMono-Regular" w:eastAsia="MinionPro-Regular" w:hAnsi="UbuntuMono-Regular" w:cs="UbuntuMono-Regular"/>
+          <w:color w:val="000000"/>
+          <w:sz w:val="17"/>
+          <w:szCs w:val="17"/>
+        </w:rPr>
+      </w:pPr>
+      <w:r>
+        <w:rPr>
+          <w:rFonts w:ascii="UbuntuMono-Regular" w:eastAsia="MinionPro-Regular" w:hAnsi="UbuntuMono-Regular" w:cs="UbuntuMono-Regular"/>
+          <w:color w:val="000000"/>
+          <w:sz w:val="17"/>
+          <w:szCs w:val="17"/>
+        </w:rPr>
+        <w:t>}</w:t>
+      </w:r>
+    </w:p>
+    <w:p>
+      <w:pPr>
+        <w:autoSpaceDE w:val="0"/>
+        <w:autoSpaceDN w:val="0"/>
+        <w:adjustRightInd w:val="0"/>
+        <w:spacing w:after="0"/>
+        <w:ind w:left="720"/>
+        <w:rPr>
+          <w:rFonts w:ascii="UbuntuMono-Regular" w:eastAsia="MinionPro-Regular" w:hAnsi="UbuntuMono-Regular" w:cs="UbuntuMono-Regular"/>
+          <w:color w:val="000000"/>
+          <w:sz w:val="17"/>
+          <w:szCs w:val="17"/>
+        </w:rPr>
+      </w:pPr>
+      <w:r>
+        <w:rPr>
+          <w:rFonts w:ascii="UbuntuMono-Bold" w:eastAsia="MinionPro-Regular" w:hAnsi="UbuntuMono-Bold" w:cs="UbuntuMono-Bold"/>
+          <w:b/>
+          <w:bCs/>
+          <w:color w:val="00669A"/>
+          <w:sz w:val="17"/>
+          <w:szCs w:val="17"/>
+        </w:rPr>
+        <w:t xml:space="preserve">return </w:t>
+      </w:r>
+      <w:r>
+        <w:rPr>
+          <w:rFonts w:ascii="UbuntuMono-Regular" w:eastAsia="MinionPro-Regular" w:hAnsi="UbuntuMono-Regular" w:cs="UbuntuMono-Regular"/>
+          <w:color w:val="000089"/>
+          <w:sz w:val="17"/>
+          <w:szCs w:val="17"/>
+        </w:rPr>
+        <w:t>result</w:t>
+      </w:r>
+      <w:r>
+        <w:rPr>
+          <w:rFonts w:ascii="UbuntuMono-Regular" w:eastAsia="MinionPro-Regular" w:hAnsi="UbuntuMono-Regular" w:cs="UbuntuMono-Regular"/>
+          <w:color w:val="000000"/>
+          <w:sz w:val="17"/>
+          <w:szCs w:val="17"/>
+        </w:rPr>
+        <w:t>;</w:t>
+      </w:r>
+    </w:p>
+    <w:p>
+      <w:pPr>
+        <w:autoSpaceDE w:val="0"/>
+        <w:autoSpaceDN w:val="0"/>
+        <w:adjustRightInd w:val="0"/>
+        <w:spacing w:after="0"/>
+        <w:rPr>
+          <w:rFonts w:ascii="UbuntuMono-Regular" w:eastAsia="MinionPro-Regular" w:hAnsi="UbuntuMono-Regular" w:cs="UbuntuMono-Regular"/>
+          <w:color w:val="000000"/>
+          <w:sz w:val="17"/>
+          <w:szCs w:val="17"/>
+        </w:rPr>
+      </w:pPr>
+      <w:r>
+        <w:rPr>
+          <w:rFonts w:ascii="UbuntuMono-Regular" w:eastAsia="MinionPro-Regular" w:hAnsi="UbuntuMono-Regular" w:cs="UbuntuMono-Regular"/>
+          <w:color w:val="000000"/>
+          <w:sz w:val="17"/>
+          <w:szCs w:val="17"/>
+        </w:rPr>
+        <w:t>}}}</w:t>
+      </w:r>
+    </w:p>
+    <w:p>
+      <w:pPr>
+        <w:autoSpaceDE w:val="0"/>
+        <w:autoSpaceDN w:val="0"/>
+        <w:adjustRightInd w:val="0"/>
+        <w:spacing w:after="0"/>
+        <w:rPr>
+          <w:rFonts w:ascii="UbuntuMono-Regular" w:eastAsia="MinionPro-Regular" w:hAnsi="UbuntuMono-Regular" w:cs="UbuntuMono-Regular"/>
+          <w:color w:val="000000"/>
+          <w:sz w:val="17"/>
+          <w:szCs w:val="17"/>
+        </w:rPr>
+      </w:pPr>
+    </w:p>
+    <w:p>
+      <w:pPr>
+        <w:autoSpaceDE w:val="0"/>
+        <w:autoSpaceDN w:val="0"/>
+        <w:adjustRightInd w:val="0"/>
+        <w:spacing w:after="0"/>
+        <w:rPr>
+          <w:rFonts w:ascii="UbuntuMono-Bold" w:hAnsi="UbuntuMono-Bold" w:cs="UbuntuMono-Bold"/>
+          <w:b/>
+          <w:bCs/>
+          <w:color w:val="00CDFF"/>
+          <w:sz w:val="17"/>
+          <w:szCs w:val="17"/>
+        </w:rPr>
+      </w:pPr>
+      <w:r>
+        <w:rPr>
+          <w:rFonts w:ascii="UbuntuMono-Bold" w:hAnsi="UbuntuMono-Bold" w:cs="UbuntuMono-Bold"/>
+          <w:b/>
+          <w:bCs/>
+          <w:color w:val="00669A"/>
+          <w:sz w:val="17"/>
+          <w:szCs w:val="17"/>
+        </w:rPr>
+        <w:t xml:space="preserve">namespace </w:t>
+      </w:r>
+      <w:r>
+        <w:rPr>
+          <w:rFonts w:ascii="UbuntuMono-Bold" w:hAnsi="UbuntuMono-Bold" w:cs="UbuntuMono-Bold"/>
+          <w:b/>
+          <w:bCs/>
+          <w:color w:val="00CDFF"/>
+          <w:sz w:val="17"/>
+          <w:szCs w:val="17"/>
+        </w:rPr>
+        <w:t>MvcApplication.Controllers</w:t>
+      </w:r>
+      <w:r>
+        <w:rPr>
+          <w:rFonts w:ascii="UbuntuMono-Regular" w:hAnsi="UbuntuMono-Regular" w:cs="UbuntuMono-Regular"/>
+          <w:color w:val="000000"/>
+          <w:sz w:val="17"/>
+          <w:szCs w:val="17"/>
+        </w:rPr>
+        <w:t>{</w:t>
+      </w:r>
+    </w:p>
+    <w:p>
+      <w:pPr>
+        <w:autoSpaceDE w:val="0"/>
+        <w:autoSpaceDN w:val="0"/>
+        <w:adjustRightInd w:val="0"/>
+        <w:spacing w:after="0"/>
+        <w:rPr>
+          <w:rFonts w:ascii="UbuntuMono-Regular" w:hAnsi="UbuntuMono-Regular" w:cs="UbuntuMono-Regular"/>
+          <w:color w:val="000089"/>
+          <w:sz w:val="17"/>
+          <w:szCs w:val="17"/>
+        </w:rPr>
+      </w:pPr>
+      <w:r>
+        <w:rPr>
+          <w:rFonts w:ascii="UbuntuMono-Bold" w:hAnsi="UbuntuMono-Bold" w:cs="UbuntuMono-Bold"/>
+          <w:b/>
+          <w:bCs/>
+          <w:color w:val="00669A"/>
+          <w:sz w:val="17"/>
+          <w:szCs w:val="17"/>
+        </w:rPr>
+        <w:t xml:space="preserve">public class </w:t>
+      </w:r>
+      <w:r>
+        <w:rPr>
+          <w:rFonts w:ascii="UbuntuMono-Bold" w:hAnsi="UbuntuMono-Bold" w:cs="UbuntuMono-Bold"/>
+          <w:b/>
+          <w:bCs/>
+          <w:color w:val="00AB89"/>
+          <w:sz w:val="17"/>
+          <w:szCs w:val="17"/>
+        </w:rPr>
+        <w:t>UserController</w:t>
+      </w:r>
+      <w:r>
+        <w:rPr>
+          <w:rFonts w:ascii="UbuntuMono-Regular" w:hAnsi="UbuntuMono-Regular" w:cs="UbuntuMono-Regular"/>
+          <w:color w:val="000000"/>
+          <w:sz w:val="17"/>
+          <w:szCs w:val="17"/>
+        </w:rPr>
+        <w:t xml:space="preserve">: </w:t>
+      </w:r>
+      <w:r>
+        <w:rPr>
+          <w:rFonts w:ascii="UbuntuMono-Regular" w:hAnsi="UbuntuMono-Regular" w:cs="UbuntuMono-Regular"/>
+          <w:color w:val="000089"/>
+          <w:sz w:val="17"/>
+          <w:szCs w:val="17"/>
+        </w:rPr>
+        <w:t>Controller</w:t>
+      </w:r>
+      <w:r>
+        <w:rPr>
+          <w:rFonts w:ascii="UbuntuMono-Regular" w:hAnsi="UbuntuMono-Regular" w:cs="UbuntuMono-Regular"/>
+          <w:color w:val="000000"/>
+          <w:sz w:val="17"/>
+          <w:szCs w:val="17"/>
+        </w:rPr>
+        <w:t>{</w:t>
+      </w:r>
+    </w:p>
+    <w:p>
+      <w:pPr>
+        <w:autoSpaceDE w:val="0"/>
+        <w:autoSpaceDN w:val="0"/>
+        <w:adjustRightInd w:val="0"/>
+        <w:spacing w:after="0"/>
+        <w:ind w:left="720"/>
+        <w:rPr>
+          <w:rFonts w:ascii="UbuntuMono-Regular" w:hAnsi="UbuntuMono-Regular" w:cs="UbuntuMono-Regular"/>
+          <w:color w:val="33009A"/>
+          <w:sz w:val="17"/>
+          <w:szCs w:val="17"/>
+        </w:rPr>
+      </w:pPr>
+      <w:r>
+        <w:rPr>
+          <w:rFonts w:ascii="UbuntuMono-Regular" w:hAnsi="UbuntuMono-Regular" w:cs="UbuntuMono-Regular"/>
+          <w:color w:val="33009A"/>
+          <w:sz w:val="17"/>
+          <w:szCs w:val="17"/>
+        </w:rPr>
+        <w:t>[AcceptVerbs(HttpVerbs.Post)]</w:t>
+      </w:r>
+    </w:p>
+    <w:p>
+      <w:pPr>
+        <w:autoSpaceDE w:val="0"/>
+        <w:autoSpaceDN w:val="0"/>
+        <w:adjustRightInd w:val="0"/>
+        <w:spacing w:after="0"/>
+        <w:ind w:left="720"/>
+        <w:rPr>
+          <w:rFonts w:ascii="UbuntuMono-Regular" w:hAnsi="UbuntuMono-Regular" w:cs="UbuntuMono-Regular"/>
+          <w:color w:val="000000"/>
+          <w:sz w:val="17"/>
+          <w:szCs w:val="17"/>
+        </w:rPr>
+      </w:pPr>
+      <w:r>
+        <w:rPr>
+          <w:rFonts w:ascii="UbuntuMono-Bold" w:hAnsi="UbuntuMono-Bold" w:cs="UbuntuMono-Bold"/>
+          <w:b/>
+          <w:bCs/>
+          <w:color w:val="00669A"/>
+          <w:sz w:val="17"/>
+          <w:szCs w:val="17"/>
+        </w:rPr>
+        <w:t xml:space="preserve">public </w:t>
+      </w:r>
+      <w:r>
+        <w:rPr>
+          <w:rFonts w:ascii="UbuntuMono-Regular" w:hAnsi="UbuntuMono-Regular" w:cs="UbuntuMono-Regular"/>
+          <w:color w:val="000089"/>
+          <w:sz w:val="17"/>
+          <w:szCs w:val="17"/>
+        </w:rPr>
+        <w:t xml:space="preserve">ActionResult </w:t>
+      </w:r>
+      <w:r>
+        <w:rPr>
+          <w:rFonts w:ascii="UbuntuMono-Regular" w:hAnsi="UbuntuMono-Regular" w:cs="UbuntuMono-Regular"/>
+          <w:color w:val="CD00FF"/>
+          <w:sz w:val="17"/>
+          <w:szCs w:val="17"/>
+        </w:rPr>
+        <w:t>Create</w:t>
+      </w:r>
+      <w:r>
+        <w:rPr>
+          <w:rFonts w:ascii="UbuntuMono-Regular" w:hAnsi="UbuntuMono-Regular" w:cs="UbuntuMono-Regular"/>
+          <w:color w:val="000000"/>
+          <w:sz w:val="17"/>
+          <w:szCs w:val="17"/>
+        </w:rPr>
+        <w:t>(</w:t>
+      </w:r>
+      <w:r>
+        <w:rPr>
+          <w:rFonts w:ascii="UbuntuMono-Regular" w:hAnsi="UbuntuMono-Regular" w:cs="UbuntuMono-Regular"/>
+          <w:color w:val="000089"/>
+          <w:sz w:val="17"/>
+          <w:szCs w:val="17"/>
+        </w:rPr>
+        <w:t>ContactDetails contactDetails</w:t>
+      </w:r>
+      <w:r>
+        <w:rPr>
+          <w:rFonts w:ascii="UbuntuMono-Regular" w:hAnsi="UbuntuMono-Regular" w:cs="UbuntuMono-Regular"/>
+          <w:color w:val="000000"/>
+          <w:sz w:val="17"/>
+          <w:szCs w:val="17"/>
+        </w:rPr>
+        <w:t>){</w:t>
+      </w:r>
+    </w:p>
+    <w:p>
+      <w:pPr>
+        <w:autoSpaceDE w:val="0"/>
+        <w:autoSpaceDN w:val="0"/>
+        <w:adjustRightInd w:val="0"/>
+        <w:spacing w:after="0"/>
+        <w:ind w:left="1440"/>
+        <w:rPr>
+          <w:rFonts w:ascii="UbuntuMono-Regular" w:hAnsi="UbuntuMono-Regular" w:cs="UbuntuMono-Regular"/>
+          <w:color w:val="000000"/>
+          <w:sz w:val="17"/>
+          <w:szCs w:val="17"/>
+        </w:rPr>
+      </w:pPr>
+      <w:r>
+        <w:rPr>
+          <w:rFonts w:ascii="UbuntuMono-Bold" w:hAnsi="UbuntuMono-Bold" w:cs="UbuntuMono-Bold"/>
+          <w:b/>
+          <w:bCs/>
+          <w:color w:val="007789"/>
+          <w:sz w:val="17"/>
+          <w:szCs w:val="17"/>
+        </w:rPr>
+        <w:t xml:space="preserve">var </w:t>
+      </w:r>
+      <w:r>
+        <w:rPr>
+          <w:rFonts w:ascii="UbuntuMono-Regular" w:hAnsi="UbuntuMono-Regular" w:cs="UbuntuMono-Regular"/>
+          <w:color w:val="000089"/>
+          <w:sz w:val="17"/>
+          <w:szCs w:val="17"/>
+        </w:rPr>
+        <w:t xml:space="preserve">result </w:t>
+      </w:r>
+      <w:r>
+        <w:rPr>
+          <w:rFonts w:ascii="UbuntuMono-Regular" w:hAnsi="UbuntuMono-Regular" w:cs="UbuntuMono-Regular"/>
+          <w:color w:val="000000"/>
+          <w:sz w:val="17"/>
+          <w:szCs w:val="17"/>
+        </w:rPr>
+        <w:t xml:space="preserve">= </w:t>
+      </w:r>
+      <w:r>
+        <w:rPr>
+          <w:rFonts w:ascii="UbuntuMono-Regular" w:hAnsi="UbuntuMono-Regular" w:cs="UbuntuMono-Regular"/>
+          <w:color w:val="000089"/>
+          <w:sz w:val="17"/>
+          <w:szCs w:val="17"/>
+        </w:rPr>
+        <w:t>_userService</w:t>
+      </w:r>
+      <w:r>
+        <w:rPr>
+          <w:rFonts w:ascii="UbuntuMono-Regular" w:hAnsi="UbuntuMono-Regular" w:cs="UbuntuMono-Regular"/>
+          <w:color w:val="000000"/>
+          <w:sz w:val="17"/>
+          <w:szCs w:val="17"/>
+        </w:rPr>
+        <w:t>.</w:t>
+      </w:r>
+      <w:r>
+        <w:rPr>
+          <w:rFonts w:ascii="UbuntuMono-Regular" w:hAnsi="UbuntuMono-Regular" w:cs="UbuntuMono-Regular"/>
+          <w:color w:val="000089"/>
+          <w:sz w:val="17"/>
+          <w:szCs w:val="17"/>
+        </w:rPr>
+        <w:t>Create</w:t>
+      </w:r>
+      <w:r>
+        <w:rPr>
+          <w:rFonts w:ascii="UbuntuMono-Regular" w:hAnsi="UbuntuMono-Regular" w:cs="UbuntuMono-Regular"/>
+          <w:color w:val="000000"/>
+          <w:sz w:val="17"/>
+          <w:szCs w:val="17"/>
+        </w:rPr>
+        <w:t>(</w:t>
+      </w:r>
+      <w:r>
+        <w:rPr>
+          <w:rFonts w:ascii="UbuntuMono-Regular" w:hAnsi="UbuntuMono-Regular" w:cs="UbuntuMono-Regular"/>
+          <w:color w:val="000089"/>
+          <w:sz w:val="17"/>
+          <w:szCs w:val="17"/>
+        </w:rPr>
+        <w:t>contactDetails</w:t>
+      </w:r>
+      <w:r>
+        <w:rPr>
+          <w:rFonts w:ascii="UbuntuMono-Regular" w:hAnsi="UbuntuMono-Regular" w:cs="UbuntuMono-Regular"/>
+          <w:color w:val="000000"/>
+          <w:sz w:val="17"/>
+          <w:szCs w:val="17"/>
+        </w:rPr>
+        <w:t>);</w:t>
+      </w:r>
+    </w:p>
+    <w:p>
+      <w:pPr>
+        <w:autoSpaceDE w:val="0"/>
+        <w:autoSpaceDN w:val="0"/>
+        <w:adjustRightInd w:val="0"/>
+        <w:spacing w:after="0"/>
+        <w:ind w:left="1440"/>
+        <w:rPr>
+          <w:rFonts w:ascii="UbuntuMono-Regular" w:hAnsi="UbuntuMono-Regular" w:cs="UbuntuMono-Regular"/>
+          <w:color w:val="000000"/>
+          <w:sz w:val="17"/>
+          <w:szCs w:val="17"/>
+        </w:rPr>
+      </w:pPr>
+      <w:r>
+        <w:rPr>
+          <w:rFonts w:ascii="UbuntuMono-Bold" w:hAnsi="UbuntuMono-Bold" w:cs="UbuntuMono-Bold"/>
+          <w:b/>
+          <w:bCs/>
+          <w:color w:val="00669A"/>
+          <w:sz w:val="17"/>
+          <w:szCs w:val="17"/>
+        </w:rPr>
+        <w:t xml:space="preserve">return </w:t>
+      </w:r>
+      <w:r>
+        <w:rPr>
+          <w:rFonts w:ascii="UbuntuMono-Regular" w:hAnsi="UbuntuMono-Regular" w:cs="UbuntuMono-Regular"/>
+          <w:color w:val="CD00FF"/>
+          <w:sz w:val="17"/>
+          <w:szCs w:val="17"/>
+        </w:rPr>
+        <w:t>View</w:t>
+      </w:r>
+      <w:r>
+        <w:rPr>
+          <w:rFonts w:ascii="UbuntuMono-Regular" w:hAnsi="UbuntuMono-Regular" w:cs="UbuntuMono-Regular"/>
+          <w:color w:val="000000"/>
+          <w:sz w:val="17"/>
+          <w:szCs w:val="17"/>
+        </w:rPr>
+        <w:t>(</w:t>
+      </w:r>
+      <w:r>
+        <w:rPr>
+          <w:rFonts w:ascii="UbuntuMono-Regular" w:hAnsi="UbuntuMono-Regular" w:cs="UbuntuMono-Regular"/>
+          <w:color w:val="000089"/>
+          <w:sz w:val="17"/>
+          <w:szCs w:val="17"/>
+        </w:rPr>
+        <w:t>result</w:t>
+      </w:r>
+      <w:r>
+        <w:rPr>
+          <w:rFonts w:ascii="UbuntuMono-Regular" w:hAnsi="UbuntuMono-Regular" w:cs="UbuntuMono-Regular"/>
+          <w:color w:val="000000"/>
+          <w:sz w:val="17"/>
+          <w:szCs w:val="17"/>
+        </w:rPr>
+        <w:t>);</w:t>
+      </w:r>
+    </w:p>
+    <w:p>
+      <w:pPr>
+        <w:autoSpaceDE w:val="0"/>
+        <w:autoSpaceDN w:val="0"/>
+        <w:adjustRightInd w:val="0"/>
+        <w:spacing w:after="0"/>
+        <w:rPr>
+          <w:rFonts w:ascii="UbuntuMono-Regular" w:hAnsi="UbuntuMono-Regular" w:cs="UbuntuMono-Regular"/>
+          <w:color w:val="000000"/>
+          <w:sz w:val="17"/>
+          <w:szCs w:val="17"/>
+        </w:rPr>
+      </w:pPr>
+      <w:r>
+        <w:rPr>
+          <w:rFonts w:ascii="UbuntuMono-Regular" w:hAnsi="UbuntuMono-Regular" w:cs="UbuntuMono-Regular"/>
+          <w:color w:val="000000"/>
+          <w:sz w:val="17"/>
+          <w:szCs w:val="17"/>
+        </w:rPr>
+        <w:t>}}}</w:t>
+      </w:r>
+    </w:p>
+    <w:p>
+      <w:pPr>
+        <w:autoSpaceDE w:val="0"/>
+        <w:autoSpaceDN w:val="0"/>
+        <w:adjustRightInd w:val="0"/>
+        <w:spacing w:after="0"/>
+        <w:rPr>
+          <w:rFonts w:ascii="UbuntuMono-Regular" w:hAnsi="UbuntuMono-Regular" w:cs="UbuntuMono-Regular"/>
+          <w:color w:val="000000"/>
+          <w:sz w:val="17"/>
+          <w:szCs w:val="17"/>
+        </w:rPr>
+      </w:pPr>
+    </w:p>
+    <w:p>
+      <w:pPr>
+        <w:autoSpaceDE w:val="0"/>
+        <w:autoSpaceDN w:val="0"/>
+        <w:adjustRightInd w:val="0"/>
+        <w:spacing w:after="0"/>
+        <w:rPr>
+          <w:rFonts w:ascii="UbuntuMono-Regular" w:hAnsi="UbuntuMono-Regular" w:cs="UbuntuMono-Regular"/>
+          <w:color w:val="000000"/>
+          <w:sz w:val="17"/>
+          <w:szCs w:val="17"/>
+        </w:rPr>
+      </w:pPr>
+    </w:p>
+    <w:p>
+      <w:pPr>
+        <w:autoSpaceDE w:val="0"/>
+        <w:autoSpaceDN w:val="0"/>
+        <w:adjustRightInd w:val="0"/>
+        <w:spacing w:after="0"/>
+        <w:rPr>
+          <w:rFonts w:ascii="UbuntuMono-Regular" w:hAnsi="UbuntuMono-Regular" w:cs="UbuntuMono-Regular"/>
+          <w:color w:val="000000"/>
+          <w:sz w:val="17"/>
+          <w:szCs w:val="17"/>
           <w:rtl/>
         </w:rPr>
       </w:pPr>
       <w:r>
-        <w:t>Page 120…..</w:t>
+        <w:rPr>
+          <w:rFonts w:ascii="UbuntuMono-Regular" w:hAnsi="UbuntuMono-Regular" w:cs="UbuntuMono-Regular"/>
+          <w:color w:val="000000"/>
+          <w:sz w:val="17"/>
+          <w:szCs w:val="17"/>
+        </w:rPr>
+        <w:t>Page 124…</w:t>
       </w:r>
     </w:p>
     <w:sectPr>
@@ -1500,7 +5343,7 @@
   <w:abstractNum w:abstractNumId="6" w15:restartNumberingAfterBreak="0">
     <w:nsid w:val="2CD47A1B"/>
     <w:multiLevelType w:val="multilevel"/>
-    <w:tmpl w:val="AA866742"/>
+    <w:tmpl w:val="9550A39C"/>
     <w:lvl w:ilvl="0">
       <w:start w:val="1"/>
       <w:numFmt w:val="decimal"/>
@@ -1614,6 +5457,119 @@
     </w:lvl>
   </w:abstractNum>
   <w:abstractNum w:abstractNumId="7" w15:restartNumberingAfterBreak="0">
+    <w:nsid w:val="368001EA"/>
+    <w:multiLevelType w:val="hybridMultilevel"/>
+    <w:tmpl w:val="207CABEC"/>
+    <w:lvl w:ilvl="0" w:tplc="04090001">
+      <w:start w:val="1"/>
+      <w:numFmt w:val="bullet"/>
+      <w:lvlText w:val=""/>
+      <w:lvlJc w:val="left"/>
+      <w:pPr>
+        <w:ind w:left="720" w:hanging="360"/>
+      </w:pPr>
+      <w:rPr>
+        <w:rFonts w:ascii="Symbol" w:hAnsi="Symbol" w:hint="default"/>
+      </w:rPr>
+    </w:lvl>
+    <w:lvl w:ilvl="1" w:tplc="04090003" w:tentative="1">
+      <w:start w:val="1"/>
+      <w:numFmt w:val="bullet"/>
+      <w:lvlText w:val="o"/>
+      <w:lvlJc w:val="left"/>
+      <w:pPr>
+        <w:ind w:left="1440" w:hanging="360"/>
+      </w:pPr>
+      <w:rPr>
+        <w:rFonts w:ascii="Courier New" w:hAnsi="Courier New" w:cs="Courier New" w:hint="default"/>
+      </w:rPr>
+    </w:lvl>
+    <w:lvl w:ilvl="2" w:tplc="04090005" w:tentative="1">
+      <w:start w:val="1"/>
+      <w:numFmt w:val="bullet"/>
+      <w:lvlText w:val=""/>
+      <w:lvlJc w:val="left"/>
+      <w:pPr>
+        <w:ind w:left="2160" w:hanging="360"/>
+      </w:pPr>
+      <w:rPr>
+        <w:rFonts w:ascii="Wingdings" w:hAnsi="Wingdings" w:hint="default"/>
+      </w:rPr>
+    </w:lvl>
+    <w:lvl w:ilvl="3" w:tplc="04090001" w:tentative="1">
+      <w:start w:val="1"/>
+      <w:numFmt w:val="bullet"/>
+      <w:lvlText w:val=""/>
+      <w:lvlJc w:val="left"/>
+      <w:pPr>
+        <w:ind w:left="2880" w:hanging="360"/>
+      </w:pPr>
+      <w:rPr>
+        <w:rFonts w:ascii="Symbol" w:hAnsi="Symbol" w:hint="default"/>
+      </w:rPr>
+    </w:lvl>
+    <w:lvl w:ilvl="4" w:tplc="04090003" w:tentative="1">
+      <w:start w:val="1"/>
+      <w:numFmt w:val="bullet"/>
+      <w:lvlText w:val="o"/>
+      <w:lvlJc w:val="left"/>
+      <w:pPr>
+        <w:ind w:left="3600" w:hanging="360"/>
+      </w:pPr>
+      <w:rPr>
+        <w:rFonts w:ascii="Courier New" w:hAnsi="Courier New" w:cs="Courier New" w:hint="default"/>
+      </w:rPr>
+    </w:lvl>
+    <w:lvl w:ilvl="5" w:tplc="04090005" w:tentative="1">
+      <w:start w:val="1"/>
+      <w:numFmt w:val="bullet"/>
+      <w:lvlText w:val=""/>
+      <w:lvlJc w:val="left"/>
+      <w:pPr>
+        <w:ind w:left="4320" w:hanging="360"/>
+      </w:pPr>
+      <w:rPr>
+        <w:rFonts w:ascii="Wingdings" w:hAnsi="Wingdings" w:hint="default"/>
+      </w:rPr>
+    </w:lvl>
+    <w:lvl w:ilvl="6" w:tplc="04090001" w:tentative="1">
+      <w:start w:val="1"/>
+      <w:numFmt w:val="bullet"/>
+      <w:lvlText w:val=""/>
+      <w:lvlJc w:val="left"/>
+      <w:pPr>
+        <w:ind w:left="5040" w:hanging="360"/>
+      </w:pPr>
+      <w:rPr>
+        <w:rFonts w:ascii="Symbol" w:hAnsi="Symbol" w:hint="default"/>
+      </w:rPr>
+    </w:lvl>
+    <w:lvl w:ilvl="7" w:tplc="04090003" w:tentative="1">
+      <w:start w:val="1"/>
+      <w:numFmt w:val="bullet"/>
+      <w:lvlText w:val="o"/>
+      <w:lvlJc w:val="left"/>
+      <w:pPr>
+        <w:ind w:left="5760" w:hanging="360"/>
+      </w:pPr>
+      <w:rPr>
+        <w:rFonts w:ascii="Courier New" w:hAnsi="Courier New" w:cs="Courier New" w:hint="default"/>
+      </w:rPr>
+    </w:lvl>
+    <w:lvl w:ilvl="8" w:tplc="04090005" w:tentative="1">
+      <w:start w:val="1"/>
+      <w:numFmt w:val="bullet"/>
+      <w:lvlText w:val=""/>
+      <w:lvlJc w:val="left"/>
+      <w:pPr>
+        <w:ind w:left="6480" w:hanging="360"/>
+      </w:pPr>
+      <w:rPr>
+        <w:rFonts w:ascii="Wingdings" w:hAnsi="Wingdings" w:hint="default"/>
+      </w:rPr>
+    </w:lvl>
+  </w:abstractNum>
+  <w:abstractNum w:abstractNumId="8" w15:restartNumberingAfterBreak="0">
     <w:nsid w:val="60282F84"/>
     <w:multiLevelType w:val="hybridMultilevel"/>
     <w:tmpl w:val="3DB22EE4"/>
@@ -1748,6 +5704,9 @@
     <w:abstractNumId w:val="6"/>
   </w:num>
   <w:num w:numId="8">
+    <w:abstractNumId w:val="8"/>
+  </w:num>
+  <w:num w:numId="9">
     <w:abstractNumId w:val="7"/>
   </w:num>
   <w:numIdMacAtCleanup w:val="8"/>
@@ -2375,7 +6334,6 @@
   <w:style w:type="character" w:default="1" w:styleId="DefaultParagraphFont">
     <w:name w:val="Default Paragraph Font"/>
     <w:uiPriority w:val="1"/>
-    <w:semiHidden/>
     <w:unhideWhenUsed/>
   </w:style>
   <w:style w:type="table" w:default="1" w:styleId="TableNormal">

</xml_diff>

<commit_message>
finish up the discussion about the Layered atchitecture
</commit_message>
<xml_diff>
--- a/software-architecture/domain-driven-design/tactical-design/architectural-patterns.docx
+++ b/software-architecture/domain-driven-design/tactical-design/architectural-patterns.docx
@@ -5139,27 +5139,1010 @@
     </w:p>
     <w:p>
       <w:pPr>
+        <w:pStyle w:val="NoSpacing"/>
+      </w:pPr>
+      <w:r>
+        <w:t>Having an explicit service level has a number of advantages:</w:t>
+      </w:r>
+    </w:p>
+    <w:p>
+      <w:pPr>
+        <w:pStyle w:val="NoSpacing"/>
+      </w:pPr>
+      <w:r>
+        <w:rPr>
+          <w:rFonts w:hint="eastAsia"/>
+        </w:rPr>
+        <w:t>•</w:t>
+      </w:r>
+      <w:r>
+        <w:t xml:space="preserve"> </w:t>
+      </w:r>
+      <w:r>
+        <w:rPr>
+          <w:b/>
+          <w:bCs/>
+        </w:rPr>
+        <w:t>We can reuse the same service layer to serve multiple public interfaces</w:t>
+      </w:r>
+      <w:r>
+        <w:t>; for example,</w:t>
+      </w:r>
+      <w:r>
+        <w:t xml:space="preserve"> </w:t>
+      </w:r>
+      <w:r>
+        <w:t>a graphical user interface and an API. No duplication of the orchestration</w:t>
+      </w:r>
+      <w:r>
+        <w:t xml:space="preserve"> </w:t>
+      </w:r>
+      <w:r>
+        <w:t>logic is required.</w:t>
+      </w:r>
+    </w:p>
+    <w:p>
+      <w:pPr>
+        <w:pStyle w:val="NoSpacing"/>
+      </w:pPr>
+      <w:r>
+        <w:rPr>
+          <w:rFonts w:hint="eastAsia"/>
+          <w:b/>
+          <w:bCs/>
+        </w:rPr>
+        <w:t>•</w:t>
+      </w:r>
+      <w:r>
+        <w:rPr>
+          <w:b/>
+          <w:bCs/>
+        </w:rPr>
+        <w:t xml:space="preserve"> It improves modularity</w:t>
+      </w:r>
+      <w:r>
+        <w:t xml:space="preserve"> by </w:t>
+      </w:r>
+      <w:r>
+        <w:rPr>
+          <w:b/>
+          <w:bCs/>
+        </w:rPr>
+        <w:t>gathering all related methods in one place</w:t>
+      </w:r>
+      <w:r>
+        <w:t>.</w:t>
+      </w:r>
+    </w:p>
+    <w:p>
+      <w:pPr>
+        <w:pStyle w:val="NoSpacing"/>
+      </w:pPr>
+      <w:r>
+        <w:rPr>
+          <w:rFonts w:hint="eastAsia"/>
+        </w:rPr>
+        <w:t>•</w:t>
+      </w:r>
+      <w:r>
+        <w:t xml:space="preserve"> It </w:t>
+      </w:r>
+      <w:r>
+        <w:rPr>
+          <w:b/>
+          <w:bCs/>
+        </w:rPr>
+        <w:t>further decouples the presentation and business logic layers</w:t>
+      </w:r>
+      <w:r>
+        <w:t>.</w:t>
+      </w:r>
+    </w:p>
+    <w:p>
+      <w:pPr>
+        <w:pStyle w:val="NoSpacing"/>
+        <w:rPr>
+          <w:b/>
+          <w:bCs/>
+        </w:rPr>
+      </w:pPr>
+      <w:r>
+        <w:rPr>
+          <w:rFonts w:hint="eastAsia"/>
+        </w:rPr>
+        <w:t>•</w:t>
+      </w:r>
+      <w:r>
+        <w:t xml:space="preserve"> It </w:t>
+      </w:r>
+      <w:r>
+        <w:rPr>
+          <w:b/>
+          <w:bCs/>
+        </w:rPr>
+        <w:t>makes it easier to test the business functionality.</w:t>
+      </w:r>
+    </w:p>
+    <w:p>
+      <w:pPr>
+        <w:pStyle w:val="NoSpacing"/>
+      </w:pPr>
+    </w:p>
+    <w:p>
+      <w:pPr>
+        <w:pStyle w:val="NoSpacing"/>
+      </w:pPr>
+      <w:r>
+        <w:t>That said, a service layer is not always necessary. For example, when the business</w:t>
+      </w:r>
+    </w:p>
+    <w:p>
+      <w:pPr>
+        <w:pStyle w:val="NoSpacing"/>
+      </w:pPr>
+      <w:r>
+        <w:rPr>
+          <w:b/>
+          <w:bCs/>
+        </w:rPr>
+        <w:t>logic is implemented as a transaction script, it essentially is a service layer</w:t>
+      </w:r>
+      <w:r>
+        <w:t>, as it</w:t>
+      </w:r>
+    </w:p>
+    <w:p>
+      <w:pPr>
+        <w:pStyle w:val="NoSpacing"/>
+      </w:pPr>
+      <w:r>
+        <w:lastRenderedPageBreak/>
+        <w:t>already exposes a set of methods that form the system</w:t>
+      </w:r>
+      <w:r>
+        <w:t>’</w:t>
+      </w:r>
+      <w:r>
+        <w:t>s public interface. In such a</w:t>
+      </w:r>
+    </w:p>
+    <w:p>
+      <w:pPr>
+        <w:pStyle w:val="NoSpacing"/>
+      </w:pPr>
+      <w:r>
+        <w:t xml:space="preserve">case, </w:t>
+      </w:r>
+      <w:r>
+        <w:rPr>
+          <w:b/>
+          <w:bCs/>
+        </w:rPr>
+        <w:t>the service layer</w:t>
+      </w:r>
+      <w:r>
+        <w:rPr>
+          <w:b/>
+          <w:bCs/>
+        </w:rPr>
+        <w:t>’</w:t>
+      </w:r>
+      <w:r>
+        <w:rPr>
+          <w:b/>
+          <w:bCs/>
+        </w:rPr>
+        <w:t>s API would just repeat the transaction scripts</w:t>
+      </w:r>
+      <w:r>
+        <w:rPr>
+          <w:b/>
+          <w:bCs/>
+        </w:rPr>
+        <w:t>’</w:t>
+      </w:r>
+      <w:r>
+        <w:rPr>
+          <w:b/>
+          <w:bCs/>
+        </w:rPr>
+        <w:t xml:space="preserve"> </w:t>
+      </w:r>
+      <w:r>
+        <w:rPr>
+          <w:b/>
+          <w:bCs/>
+        </w:rPr>
+        <w:t>public interfaces</w:t>
+      </w:r>
+      <w:r>
+        <w:t>,</w:t>
+      </w:r>
+      <w:r>
+        <w:t xml:space="preserve"> </w:t>
+      </w:r>
+      <w:r>
+        <w:t>without abstracting or encapsulating any complexity. Hence, either a service layer or a</w:t>
+      </w:r>
+      <w:r>
+        <w:t xml:space="preserve"> </w:t>
+      </w:r>
+      <w:r>
+        <w:t>business logic layer will suffice.</w:t>
+      </w:r>
+    </w:p>
+    <w:p>
+      <w:pPr>
+        <w:pStyle w:val="NoSpacing"/>
+      </w:pPr>
+    </w:p>
+    <w:p>
+      <w:pPr>
+        <w:pStyle w:val="NoSpacing"/>
+        <w:rPr>
+          <w:b/>
+          <w:bCs/>
+        </w:rPr>
+      </w:pPr>
+      <w:r>
+        <w:t>On the other hand</w:t>
+      </w:r>
+      <w:r>
+        <w:rPr>
+          <w:b/>
+          <w:bCs/>
+        </w:rPr>
+        <w:t>, the service layer is required if the business logic pattern requires</w:t>
+      </w:r>
+    </w:p>
+    <w:p>
+      <w:pPr>
+        <w:pStyle w:val="NoSpacing"/>
+      </w:pPr>
+      <w:r>
+        <w:rPr>
+          <w:b/>
+          <w:bCs/>
+        </w:rPr>
+        <w:t>external orchestration</w:t>
+      </w:r>
+      <w:r>
+        <w:t xml:space="preserve">, </w:t>
+      </w:r>
+      <w:r>
+        <w:rPr>
+          <w:b/>
+          <w:bCs/>
+        </w:rPr>
+        <w:t>as in the case of the active record pattern</w:t>
+      </w:r>
+      <w:r>
+        <w:t>. In this case, the service</w:t>
+      </w:r>
+      <w:r>
+        <w:t xml:space="preserve"> </w:t>
+      </w:r>
+      <w:r>
+        <w:t>layer implements the transaction script pattern, while the active records it operates</w:t>
+      </w:r>
+    </w:p>
+    <w:p>
+      <w:pPr>
+        <w:pStyle w:val="NoSpacing"/>
+      </w:pPr>
+      <w:r>
+        <w:t>on are located in the business logic layer.</w:t>
+      </w:r>
+    </w:p>
+    <w:p>
+      <w:pPr>
+        <w:pStyle w:val="Heading2"/>
+      </w:pPr>
+      <w:r>
+        <w:t>Terminology</w:t>
+      </w:r>
+    </w:p>
+    <w:p>
+      <w:pPr>
+        <w:pStyle w:val="NoSpacing"/>
+      </w:pPr>
+      <w:r>
+        <w:t>Elsewhere, you may encounter other terms used for the layered architecture:</w:t>
+      </w:r>
+    </w:p>
+    <w:p>
+      <w:pPr>
+        <w:pStyle w:val="NoSpacing"/>
+      </w:pPr>
+      <w:r>
+        <w:rPr>
+          <w:rFonts w:hint="eastAsia"/>
+        </w:rPr>
+        <w:t>•</w:t>
+      </w:r>
+      <w:r>
+        <w:t xml:space="preserve"> Presentation layer = user interface layer</w:t>
+      </w:r>
+    </w:p>
+    <w:p>
+      <w:pPr>
+        <w:pStyle w:val="NoSpacing"/>
+      </w:pPr>
+      <w:r>
+        <w:rPr>
+          <w:rFonts w:hint="eastAsia"/>
+        </w:rPr>
+        <w:t>•</w:t>
+      </w:r>
+      <w:r>
+        <w:t xml:space="preserve"> Service layer = application layer</w:t>
+      </w:r>
+    </w:p>
+    <w:p>
+      <w:pPr>
+        <w:pStyle w:val="NoSpacing"/>
+      </w:pPr>
+      <w:r>
+        <w:rPr>
+          <w:rFonts w:hint="eastAsia"/>
+        </w:rPr>
+        <w:t>•</w:t>
+      </w:r>
+      <w:r>
+        <w:t xml:space="preserve"> Business logic layer = domain layer = model layer</w:t>
+      </w:r>
+    </w:p>
+    <w:p>
+      <w:pPr>
+        <w:pStyle w:val="NoSpacing"/>
+      </w:pPr>
+      <w:r>
+        <w:rPr>
+          <w:rFonts w:hint="eastAsia"/>
+        </w:rPr>
+        <w:t>•</w:t>
+      </w:r>
+      <w:r>
+        <w:t xml:space="preserve"> Data access layer = infrastructure layer</w:t>
+      </w:r>
+    </w:p>
+    <w:p>
+      <w:pPr>
         <w:autoSpaceDE w:val="0"/>
         <w:autoSpaceDN w:val="0"/>
         <w:adjustRightInd w:val="0"/>
         <w:spacing w:after="0"/>
         <w:rPr>
-          <w:rFonts w:ascii="UbuntuMono-Regular" w:hAnsi="UbuntuMono-Regular" w:cs="UbuntuMono-Regular"/>
+          <w:rFonts w:ascii="MinionPro-Regular" w:eastAsia="MinionPro-Regular" w:cs="MinionPro-Regular"/>
+          <w:sz w:val="21"/>
+          <w:szCs w:val="21"/>
+        </w:rPr>
+      </w:pPr>
+    </w:p>
+    <w:p>
+      <w:pPr>
+        <w:pStyle w:val="NoSpacing"/>
+      </w:pPr>
+      <w:r>
+        <w:t>To eliminate confusion, I present the pattern using the original terminology. That</w:t>
+      </w:r>
+    </w:p>
+    <w:p>
+      <w:pPr>
+        <w:pStyle w:val="NoSpacing"/>
+      </w:pPr>
+      <w:r>
+        <w:t xml:space="preserve">said, I prefer </w:t>
+      </w:r>
+      <w:r>
+        <w:t>“</w:t>
+      </w:r>
+      <w:r>
+        <w:t>user interface layer</w:t>
+      </w:r>
+      <w:r>
+        <w:t xml:space="preserve">” </w:t>
+      </w:r>
+      <w:r>
+        <w:t>and</w:t>
+      </w:r>
+      <w:r>
+        <w:t xml:space="preserve"> ”</w:t>
+      </w:r>
+      <w:r>
+        <w:t>infrastructure layer</w:t>
+      </w:r>
+      <w:r>
+        <w:t xml:space="preserve">” </w:t>
+      </w:r>
+      <w:r>
+        <w:t>as these terms better</w:t>
+      </w:r>
+    </w:p>
+    <w:p>
+      <w:pPr>
+        <w:pStyle w:val="NoSpacing"/>
+      </w:pPr>
+      <w:r>
+        <w:t>reflect the responsibilities of modern systems and an application layer to avoid confusion</w:t>
+      </w:r>
+    </w:p>
+    <w:p>
+      <w:pPr>
+        <w:pStyle w:val="NoSpacing"/>
+      </w:pPr>
+      <w:r>
+        <w:t>with the physical boundaries of services.</w:t>
+      </w:r>
+    </w:p>
+    <w:p>
+      <w:pPr>
+        <w:pStyle w:val="Heading2"/>
+      </w:pPr>
+      <w:r>
+        <w:t>When to Use the Layered Architecture?</w:t>
+      </w:r>
+    </w:p>
+    <w:p>
+      <w:pPr>
+        <w:rPr>
+          <w:b/>
+          <w:bCs/>
+          <w:i/>
+          <w:iCs/>
+          <w:color w:val="FF0000"/>
+        </w:rPr>
+      </w:pPr>
+      <w:r>
+        <w:rPr>
+          <w:b/>
+          <w:bCs/>
+          <w:i/>
+          <w:iCs/>
+          <w:color w:val="FF0000"/>
+        </w:rPr>
+        <w:t>This needs to be understood better:</w:t>
+      </w:r>
+    </w:p>
+    <w:p>
+      <w:pPr>
+        <w:pStyle w:val="NoSpacing"/>
+      </w:pPr>
+      <w:r>
+        <w:t>The dependency between the business logic and the data access layers makes this</w:t>
+      </w:r>
+    </w:p>
+    <w:p>
+      <w:pPr>
+        <w:pStyle w:val="NoSpacing"/>
+      </w:pPr>
+      <w:r>
+        <w:t>architectural pattern a good fit for a system with its business logic implemented using</w:t>
+      </w:r>
+    </w:p>
+    <w:p>
+      <w:pPr>
+        <w:pStyle w:val="NoSpacing"/>
+      </w:pPr>
+      <w:r>
+        <w:t>the transaction script or active record pattern.</w:t>
+      </w:r>
+    </w:p>
+    <w:p>
+      <w:pPr>
+        <w:pStyle w:val="NoSpacing"/>
+      </w:pPr>
+    </w:p>
+    <w:p>
+      <w:pPr>
+        <w:pStyle w:val="NoSpacing"/>
+      </w:pPr>
+      <w:r>
+        <w:t>However, the pattern makes it challenging to implement a domain model. In a</w:t>
+      </w:r>
+    </w:p>
+    <w:p>
+      <w:pPr>
+        <w:pStyle w:val="NoSpacing"/>
+      </w:pPr>
+      <w:r>
+        <w:t>domain model, the business entities (aggregates and value objects) should have no</w:t>
+      </w:r>
+    </w:p>
+    <w:p>
+      <w:pPr>
+        <w:pStyle w:val="NoSpacing"/>
+      </w:pPr>
+      <w:r>
+        <w:t>dependency and no knowledge of the underlying infrastructure. The layered architecture</w:t>
+      </w:r>
+      <w:r>
+        <w:t>’</w:t>
+      </w:r>
+      <w:r>
+        <w:t>s</w:t>
+      </w:r>
+      <w:r>
+        <w:t xml:space="preserve"> </w:t>
+      </w:r>
+      <w:r>
+        <w:t>top-down dependency requires jumping through some hoops to fulfill this</w:t>
+      </w:r>
+    </w:p>
+    <w:p>
+      <w:pPr>
+        <w:pStyle w:val="NoSpacing"/>
+      </w:pPr>
+      <w:r>
+        <w:t>requirement. It is still possible to implement a domain model in a layered architecture,</w:t>
+      </w:r>
+    </w:p>
+    <w:p>
+      <w:pPr>
+        <w:pStyle w:val="NoSpacing"/>
+      </w:pPr>
+      <w:r>
+        <w:t>but the pattern we will discuss next fits much better.</w:t>
+      </w:r>
+    </w:p>
+    <w:p>
+      <w:pPr>
+        <w:pStyle w:val="Heading2"/>
+      </w:pPr>
+      <w:r>
+        <w:t>Layers vs Tiers</w:t>
+      </w:r>
+    </w:p>
+    <w:p>
+      <w:pPr>
+        <w:pStyle w:val="NoSpacing"/>
+      </w:pPr>
+      <w:r>
+        <w:t>The layers architecture is often confused with the N-Tier architecture, and vice versa.</w:t>
+      </w:r>
+    </w:p>
+    <w:p>
+      <w:pPr>
+        <w:pStyle w:val="NoSpacing"/>
+      </w:pPr>
+      <w:r>
+        <w:t>Despite the similarities between the two patterns, layers and tiers are conceptually</w:t>
+      </w:r>
+    </w:p>
+    <w:p>
+      <w:pPr>
+        <w:pStyle w:val="NoSpacing"/>
+      </w:pPr>
+      <w:r>
+        <w:t>different</w:t>
+      </w:r>
+      <w:r>
+        <w:rPr>
+          <w:b/>
+          <w:bCs/>
+        </w:rPr>
+        <w:t xml:space="preserve">: </w:t>
+      </w:r>
+      <w:r>
+        <w:rPr>
+          <w:b/>
+          <w:bCs/>
+          <w:highlight w:val="yellow"/>
+        </w:rPr>
+        <w:t>a layer is a logical boundary, whereas a tier is a physical boundary</w:t>
+      </w:r>
+      <w:r>
+        <w:t>. All layers</w:t>
+      </w:r>
+    </w:p>
+    <w:p>
+      <w:pPr>
+        <w:pStyle w:val="NoSpacing"/>
+      </w:pPr>
+      <w:r>
+        <w:t>in the layered architecture are bound by the same lifecycle: they are implemented,</w:t>
+      </w:r>
+    </w:p>
+    <w:p>
+      <w:pPr>
+        <w:pStyle w:val="NoSpacing"/>
+      </w:pPr>
+      <w:r>
+        <w:t>evolved, and deployed as one single unit. On the other hand, a tier is an independently</w:t>
+      </w:r>
+    </w:p>
+    <w:p>
+      <w:pPr>
+        <w:pStyle w:val="NoSpacing"/>
+      </w:pPr>
+      <w:r>
+        <w:t>deployable service, server, or system. For example, consider the N-Tier system</w:t>
+      </w:r>
+    </w:p>
+    <w:p>
+      <w:pPr>
+        <w:pStyle w:val="NoSpacing"/>
+      </w:pPr>
+      <w:r>
+        <w:t xml:space="preserve">in </w:t>
+      </w:r>
+      <w:r>
+        <w:rPr>
+          <w:color w:val="9A0000"/>
+        </w:rPr>
+        <w:t>Figu</w:t>
+      </w:r>
+      <w:r>
+        <w:rPr>
+          <w:color w:val="9A0000"/>
+        </w:rPr>
+        <w:t>re below:</w:t>
+      </w:r>
+    </w:p>
+    <w:p>
+      <w:pPr>
+        <w:autoSpaceDE w:val="0"/>
+        <w:autoSpaceDN w:val="0"/>
+        <w:adjustRightInd w:val="0"/>
+        <w:spacing w:after="0"/>
+        <w:rPr>
+          <w:rFonts w:ascii="MinionPro-Regular" w:eastAsia="MinionPro-Regular" w:cs="MinionPro-Regular"/>
           <w:color w:val="000000"/>
-          <w:sz w:val="17"/>
-          <w:szCs w:val="17"/>
+          <w:sz w:val="20"/>
+          <w:szCs w:val="20"/>
+        </w:rPr>
+      </w:pPr>
+      <w:r>
+        <w:rPr>
+          <w:noProof/>
+        </w:rPr>
+        <w:drawing>
+          <wp:anchor distT="0" distB="0" distL="114300" distR="114300" simplePos="0" relativeHeight="251658240" behindDoc="0" locked="0" layoutInCell="1" allowOverlap="1" wp14:anchorId="2C1798F2" wp14:editId="1E42115D">
+            <wp:simplePos x="0" y="0"/>
+            <wp:positionH relativeFrom="column">
+              <wp:posOffset>71651</wp:posOffset>
+            </wp:positionH>
+            <wp:positionV relativeFrom="paragraph">
+              <wp:posOffset>1621</wp:posOffset>
+            </wp:positionV>
+            <wp:extent cx="3978275" cy="602615"/>
+            <wp:effectExtent l="0" t="0" r="3175" b="6985"/>
+            <wp:wrapTopAndBottom/>
+            <wp:docPr id="5" name="Picture 5"/>
+            <wp:cNvGraphicFramePr>
+              <a:graphicFrameLocks xmlns:a="http://schemas.openxmlformats.org/drawingml/2006/main" noChangeAspect="1"/>
+            </wp:cNvGraphicFramePr>
+            <a:graphic xmlns:a="http://schemas.openxmlformats.org/drawingml/2006/main">
+              <a:graphicData uri="http://schemas.openxmlformats.org/drawingml/2006/picture">
+                <pic:pic xmlns:pic="http://schemas.openxmlformats.org/drawingml/2006/picture">
+                  <pic:nvPicPr>
+                    <pic:cNvPr id="1" name=""/>
+                    <pic:cNvPicPr/>
+                  </pic:nvPicPr>
+                  <pic:blipFill>
+                    <a:blip r:embed="rId13"/>
+                    <a:stretch>
+                      <a:fillRect/>
+                    </a:stretch>
+                  </pic:blipFill>
+                  <pic:spPr>
+                    <a:xfrm>
+                      <a:off x="0" y="0"/>
+                      <a:ext cx="3978275" cy="602615"/>
+                    </a:xfrm>
+                    <a:prstGeom prst="rect">
+                      <a:avLst/>
+                    </a:prstGeom>
+                  </pic:spPr>
+                </pic:pic>
+              </a:graphicData>
+            </a:graphic>
+          </wp:anchor>
+        </w:drawing>
+      </w:r>
+    </w:p>
+    <w:p>
+      <w:pPr>
+        <w:pStyle w:val="NoSpacing"/>
+      </w:pPr>
+      <w:r>
+        <w:lastRenderedPageBreak/>
+        <w:t>The system depicts the integration between physical services involved in a web-based</w:t>
+      </w:r>
+    </w:p>
+    <w:p>
+      <w:pPr>
+        <w:pStyle w:val="NoSpacing"/>
+      </w:pPr>
+      <w:r>
+        <w:t>system. The consumer uses a browser, which can run on a desktop computer or a</w:t>
+      </w:r>
+    </w:p>
+    <w:p>
+      <w:pPr>
+        <w:pStyle w:val="NoSpacing"/>
+      </w:pPr>
+      <w:r>
+        <w:t>mobile device. The browser interacts with a reverse proxy that forwards the requests</w:t>
+      </w:r>
+    </w:p>
+    <w:p>
+      <w:pPr>
+        <w:pStyle w:val="NoSpacing"/>
+      </w:pPr>
+      <w:r>
+        <w:t>to the actual web application. The web application runs on a web server and communicates</w:t>
+      </w:r>
+    </w:p>
+    <w:p>
+      <w:pPr>
+        <w:pStyle w:val="NoSpacing"/>
+      </w:pPr>
+      <w:r>
+        <w:t>with a database server. All of these components may run on the same physical</w:t>
+      </w:r>
+    </w:p>
+    <w:p>
+      <w:pPr>
+        <w:pStyle w:val="NoSpacing"/>
+      </w:pPr>
+      <w:r>
+        <w:t>server, such as containers, or be distributed among multiple servers. However, since</w:t>
+      </w:r>
+    </w:p>
+    <w:p>
+      <w:pPr>
+        <w:pStyle w:val="NoSpacing"/>
+      </w:pPr>
+      <w:r>
+        <w:t>each component can be deployed and managed independent of the rest, these are</w:t>
+      </w:r>
+    </w:p>
+    <w:p>
+      <w:pPr>
+        <w:pStyle w:val="NoSpacing"/>
+      </w:pPr>
+      <w:r>
+        <w:t>tiers and not layers.</w:t>
+      </w:r>
+    </w:p>
+    <w:p>
+      <w:pPr>
+        <w:pStyle w:val="NoSpacing"/>
+        <w:rPr>
+          <w:b/>
+          <w:bCs/>
+        </w:rPr>
+      </w:pPr>
+      <w:r>
+        <w:rPr>
+          <w:b/>
+          <w:bCs/>
+        </w:rPr>
+        <w:t>Layers, on the other hand, are logical boundaries inside the web application.</w:t>
+      </w:r>
+    </w:p>
+    <w:p>
+      <w:pPr>
+        <w:pStyle w:val="Heading1"/>
+      </w:pPr>
+      <w:r>
+        <w:t>Ports and Adapters</w:t>
+      </w:r>
+    </w:p>
+    <w:p>
+      <w:pPr>
+        <w:pStyle w:val="NoSpacing"/>
+      </w:pPr>
+      <w:r>
+        <w:t>The ports &amp; adapters architecture addresses the shortcomings of the layered architecture</w:t>
+      </w:r>
+      <w:r>
+        <w:t xml:space="preserve"> </w:t>
+      </w:r>
+      <w:r>
+        <w:t>and is a better fit for implementation of more complex business logic</w:t>
+      </w:r>
+      <w:r>
+        <w:rPr>
+          <w:b/>
+          <w:bCs/>
+          <w:color w:val="FF0000"/>
+        </w:rPr>
+        <w:t>(WHY?)</w:t>
+      </w:r>
+      <w:r>
+        <w:rPr>
+          <w:b/>
+          <w:bCs/>
+          <w:color w:val="FF0000"/>
+        </w:rPr>
+        <w:t xml:space="preserve">. </w:t>
+      </w:r>
+      <w:r>
+        <w:t>Interestingly,</w:t>
+      </w:r>
+      <w:r>
+        <w:t xml:space="preserve"> </w:t>
+      </w:r>
+      <w:r>
+        <w:t>both patterns are quite similar. Let</w:t>
+      </w:r>
+      <w:r>
+        <w:t>’</w:t>
+      </w:r>
+      <w:r>
+        <w:t>s</w:t>
+      </w:r>
+      <w:r>
+        <w:t xml:space="preserve"> ”</w:t>
+      </w:r>
+      <w:r>
+        <w:t>refactor</w:t>
+      </w:r>
+      <w:r>
+        <w:t xml:space="preserve">” </w:t>
+      </w:r>
+      <w:r>
+        <w:t>the layered architecture into</w:t>
+      </w:r>
+      <w:r>
+        <w:t xml:space="preserve"> </w:t>
+      </w:r>
+      <w:r>
+        <w:t>ports &amp; adapters.</w:t>
+      </w:r>
+    </w:p>
+    <w:p>
+      <w:pPr>
+        <w:pStyle w:val="Heading2"/>
+      </w:pPr>
+      <w:r>
+        <w:t>Terminology</w:t>
+      </w:r>
+    </w:p>
+    <w:p>
+      <w:pPr>
+        <w:pStyle w:val="NoSpacing"/>
+      </w:pPr>
+      <w:r>
+        <w:t>Essentially, both the presentation layer and data access layer represent integration</w:t>
+      </w:r>
+      <w:r>
+        <w:t xml:space="preserve"> </w:t>
+      </w:r>
+      <w:r>
+        <w:t>with external components: databases, external services, and user interface frameworks.</w:t>
+      </w:r>
+    </w:p>
+    <w:p>
+      <w:pPr>
+        <w:pStyle w:val="NoSpacing"/>
+      </w:pPr>
+    </w:p>
+    <w:p>
+      <w:pPr>
+        <w:pStyle w:val="NoSpacing"/>
+      </w:pPr>
+      <w:r>
+        <w:t>These technical implementation details do not reflect the system</w:t>
+      </w:r>
+      <w:r>
+        <w:t>’</w:t>
+      </w:r>
+      <w:r>
+        <w:t>s business</w:t>
+      </w:r>
+      <w:r>
+        <w:t xml:space="preserve"> </w:t>
+      </w:r>
+      <w:r>
+        <w:t>logic; so, let</w:t>
+      </w:r>
+      <w:r>
+        <w:t>’</w:t>
+      </w:r>
+      <w:r>
+        <w:t>s unify all such infrastructural concerns into a single</w:t>
+      </w:r>
+      <w:r>
+        <w:t xml:space="preserve"> ”</w:t>
+      </w:r>
+      <w:r>
+        <w:t>infrastructure</w:t>
+      </w:r>
+      <w:r>
+        <w:t xml:space="preserve"> </w:t>
+      </w:r>
+      <w:r>
+        <w:t>layer,</w:t>
+      </w:r>
+      <w:r>
+        <w:t>”</w:t>
+      </w:r>
+      <w:r>
+        <w:t xml:space="preserve"> as shown in </w:t>
+      </w:r>
+      <w:r>
+        <w:rPr>
+          <w:color w:val="9A0000"/>
+        </w:rPr>
+        <w:t>Figure 8-8</w:t>
+      </w:r>
+      <w:r>
+        <w:t>.</w:t>
+      </w:r>
+    </w:p>
+    <w:p>
+      <w:pPr>
+        <w:pStyle w:val="NoSpacing"/>
+      </w:pPr>
+    </w:p>
+    <w:p>
+      <w:pPr>
+        <w:pStyle w:val="NoSpacing"/>
+        <w:jc w:val="center"/>
+      </w:pPr>
+      <w:r>
+        <w:rPr>
+          <w:noProof/>
+        </w:rPr>
+        <w:drawing>
+          <wp:inline distT="0" distB="0" distL="0" distR="0" wp14:anchorId="78C7ED37" wp14:editId="46E3CA86">
+            <wp:extent cx="4418381" cy="806968"/>
+            <wp:effectExtent l="0" t="0" r="1270" b="0"/>
+            <wp:docPr id="7" name="Picture 7"/>
+            <wp:cNvGraphicFramePr>
+              <a:graphicFrameLocks xmlns:a="http://schemas.openxmlformats.org/drawingml/2006/main" noChangeAspect="1"/>
+            </wp:cNvGraphicFramePr>
+            <a:graphic xmlns:a="http://schemas.openxmlformats.org/drawingml/2006/main">
+              <a:graphicData uri="http://schemas.openxmlformats.org/drawingml/2006/picture">
+                <pic:pic xmlns:pic="http://schemas.openxmlformats.org/drawingml/2006/picture">
+                  <pic:nvPicPr>
+                    <pic:cNvPr id="1" name=""/>
+                    <pic:cNvPicPr/>
+                  </pic:nvPicPr>
+                  <pic:blipFill>
+                    <a:blip r:embed="rId14"/>
+                    <a:stretch>
+                      <a:fillRect/>
+                    </a:stretch>
+                  </pic:blipFill>
+                  <pic:spPr>
+                    <a:xfrm>
+                      <a:off x="0" y="0"/>
+                      <a:ext cx="4464102" cy="815318"/>
+                    </a:xfrm>
+                    <a:prstGeom prst="rect">
+                      <a:avLst/>
+                    </a:prstGeom>
+                  </pic:spPr>
+                </pic:pic>
+              </a:graphicData>
+            </a:graphic>
+          </wp:inline>
+        </w:drawing>
+      </w:r>
+    </w:p>
+    <w:p>
+      <w:pPr>
+        <w:pStyle w:val="NoSpacing"/>
+      </w:pPr>
+    </w:p>
+    <w:p>
+      <w:pPr>
+        <w:pStyle w:val="Heading2"/>
+      </w:pPr>
+      <w:r>
+        <w:t>Dependency Inversion Principle</w:t>
+      </w:r>
+    </w:p>
+    <w:p>
+      <w:pPr>
+        <w:rPr>
           <w:rtl/>
         </w:rPr>
       </w:pPr>
-      <w:r>
-        <w:rPr>
-          <w:rFonts w:ascii="UbuntuMono-Regular" w:hAnsi="UbuntuMono-Regular" w:cs="UbuntuMono-Regular"/>
-          <w:color w:val="000000"/>
-          <w:sz w:val="17"/>
-          <w:szCs w:val="17"/>
-        </w:rPr>
-        <w:t>Page 124…</w:t>
-      </w:r>
     </w:p>
     <w:sectPr>
       <w:pgSz w:w="12240" w:h="15840"/>
@@ -6334,6 +7317,7 @@
   <w:style w:type="character" w:default="1" w:styleId="DefaultParagraphFont">
     <w:name w:val="Default Paragraph Font"/>
     <w:uiPriority w:val="1"/>
+    <w:semiHidden/>
     <w:unhideWhenUsed/>
   </w:style>
   <w:style w:type="table" w:default="1" w:styleId="TableNormal">

</xml_diff>